<commit_message>
refactorization + notes added
</commit_message>
<xml_diff>
--- a/bibliografia/notas_formacion_celulas.docx
+++ b/bibliografia/notas_formacion_celulas.docx
@@ -30,7 +30,13 @@
             <w:spacing w:after="240"/>
           </w:pPr>
           <w:r>
-            <w:t>Tabla de contenido</w:t>
+            <w:t xml:space="preserve"> </w:t>
+          </w:r>
+          <w:r>
+            <w:rPr>
+              <w:lang w:val="en-US"/>
+            </w:rPr>
+            <w:t>Index</w:t>
           </w:r>
         </w:p>
         <w:p>
@@ -54,7 +60,7 @@
           <w:r>
             <w:fldChar w:fldCharType="separate"/>
           </w:r>
-          <w:hyperlink w:anchor="_Toc85189677" w:history="1">
+          <w:hyperlink w:anchor="_Toc85468026" w:history="1">
             <w:r>
               <w:rPr>
                 <w:rStyle w:val="Hipervnculo"/>
@@ -82,7 +88,7 @@
                 <w:noProof/>
                 <w:webHidden/>
               </w:rPr>
-              <w:instrText xml:space="preserve"> PAGEREF _Toc85189677 \h </w:instrText>
+              <w:instrText xml:space="preserve"> PAGEREF _Toc85468026 \h </w:instrText>
             </w:r>
             <w:r>
               <w:rPr>
@@ -125,13 +131,14 @@
               <w:lang w:eastAsia="es-ES"/>
             </w:rPr>
           </w:pPr>
-          <w:hyperlink w:anchor="_Toc85189678" w:history="1">
+          <w:hyperlink w:anchor="_Toc85468027" w:history="1">
             <w:r>
               <w:rPr>
                 <w:rStyle w:val="Hipervnculo"/>
                 <w:b/>
                 <w:bCs/>
                 <w:noProof/>
+                <w:lang w:val="en-US"/>
               </w:rPr>
               <w:t>Ulutas (2019)</w:t>
             </w:r>
@@ -139,6 +146,7 @@
               <w:rPr>
                 <w:rStyle w:val="Hipervnculo"/>
                 <w:noProof/>
+                <w:lang w:val="en-US"/>
               </w:rPr>
               <w:t xml:space="preserve"> - Clonal Selection Algorithm</w:t>
             </w:r>
@@ -161,7 +169,7 @@
                 <w:noProof/>
                 <w:webHidden/>
               </w:rPr>
-              <w:instrText xml:space="preserve"> PAGEREF _Toc85189678 \h </w:instrText>
+              <w:instrText xml:space="preserve"> PAGEREF _Toc85468027 \h </w:instrText>
             </w:r>
             <w:r>
               <w:rPr>
@@ -181,7 +189,7 @@
                 <w:noProof/>
                 <w:webHidden/>
               </w:rPr>
-              <w:t>2</w:t>
+              <w:t>3</w:t>
             </w:r>
             <w:r>
               <w:rPr>
@@ -204,7 +212,7 @@
               <w:lang w:eastAsia="es-ES"/>
             </w:rPr>
           </w:pPr>
-          <w:hyperlink w:anchor="_Toc85189679" w:history="1">
+          <w:hyperlink w:anchor="_Toc85468028" w:history="1">
             <w:r>
               <w:rPr>
                 <w:rStyle w:val="Hipervnculo"/>
@@ -233,7 +241,7 @@
                 <w:noProof/>
                 <w:webHidden/>
               </w:rPr>
-              <w:instrText xml:space="preserve"> PAGEREF _Toc85189679 \h </w:instrText>
+              <w:instrText xml:space="preserve"> PAGEREF _Toc85468028 \h </w:instrText>
             </w:r>
             <w:r>
               <w:rPr>
@@ -253,7 +261,7 @@
                 <w:noProof/>
                 <w:webHidden/>
               </w:rPr>
-              <w:t>3</w:t>
+              <w:t>4</w:t>
             </w:r>
             <w:r>
               <w:rPr>
@@ -276,7 +284,7 @@
               <w:lang w:eastAsia="es-ES"/>
             </w:rPr>
           </w:pPr>
-          <w:hyperlink w:anchor="_Toc85189680" w:history="1">
+          <w:hyperlink w:anchor="_Toc85468029" w:history="1">
             <w:r>
               <w:rPr>
                 <w:rStyle w:val="Hipervnculo"/>
@@ -314,7 +322,7 @@
                 <w:noProof/>
                 <w:webHidden/>
               </w:rPr>
-              <w:instrText xml:space="preserve"> PAGEREF _Toc85189680 \h </w:instrText>
+              <w:instrText xml:space="preserve"> PAGEREF _Toc85468029 \h </w:instrText>
             </w:r>
             <w:r>
               <w:rPr>
@@ -357,7 +365,7 @@
               <w:lang w:eastAsia="es-ES"/>
             </w:rPr>
           </w:pPr>
-          <w:hyperlink w:anchor="_Toc85189681" w:history="1">
+          <w:hyperlink w:anchor="_Toc85468030" w:history="1">
             <w:r>
               <w:rPr>
                 <w:rStyle w:val="Hipervnculo"/>
@@ -366,7 +374,15 @@
                 <w:noProof/>
                 <w:lang w:val="en-US"/>
               </w:rPr>
-              <w:t>Ghosh (</w:t>
+              <w:t>Ghosh (2020)</w:t>
+            </w:r>
+            <w:r>
+              <w:rPr>
+                <w:rStyle w:val="Hipervnculo"/>
+                <w:noProof/>
+                <w:lang w:val="en-US"/>
+              </w:rPr>
+              <w:t xml:space="preserve"> – Optimal design of manuf. cells considering </w:t>
             </w:r>
             <w:r>
               <w:rPr>
@@ -376,8 +392,141 @@
                 <w:noProof/>
                 <w:lang w:val="en-US"/>
               </w:rPr>
-              <w:t>2</w:t>
-            </w:r>
+              <w:t>machine usage percentage</w:t>
+            </w:r>
+            <w:r>
+              <w:rPr>
+                <w:noProof/>
+                <w:webHidden/>
+              </w:rPr>
+              <w:tab/>
+            </w:r>
+            <w:r>
+              <w:rPr>
+                <w:noProof/>
+                <w:webHidden/>
+              </w:rPr>
+              <w:fldChar w:fldCharType="begin"/>
+            </w:r>
+            <w:r>
+              <w:rPr>
+                <w:noProof/>
+                <w:webHidden/>
+              </w:rPr>
+              <w:instrText xml:space="preserve"> PAGEREF _Toc85468030 \h </w:instrText>
+            </w:r>
+            <w:r>
+              <w:rPr>
+                <w:noProof/>
+                <w:webHidden/>
+              </w:rPr>
+            </w:r>
+            <w:r>
+              <w:rPr>
+                <w:noProof/>
+                <w:webHidden/>
+              </w:rPr>
+              <w:fldChar w:fldCharType="separate"/>
+            </w:r>
+            <w:r>
+              <w:rPr>
+                <w:noProof/>
+                <w:webHidden/>
+              </w:rPr>
+              <w:t>6</w:t>
+            </w:r>
+            <w:r>
+              <w:rPr>
+                <w:noProof/>
+                <w:webHidden/>
+              </w:rPr>
+              <w:fldChar w:fldCharType="end"/>
+            </w:r>
+          </w:hyperlink>
+        </w:p>
+        <w:p>
+          <w:pPr>
+            <w:pStyle w:val="TDC2"/>
+            <w:tabs>
+              <w:tab w:val="right" w:leader="dot" w:pos="8494"/>
+            </w:tabs>
+            <w:rPr>
+              <w:rFonts w:eastAsiaTheme="minorEastAsia"/>
+              <w:noProof/>
+              <w:lang w:eastAsia="es-ES"/>
+            </w:rPr>
+          </w:pPr>
+          <w:hyperlink w:anchor="_Toc85468031" w:history="1">
+            <w:r>
+              <w:rPr>
+                <w:rStyle w:val="Hipervnculo"/>
+                <w:noProof/>
+              </w:rPr>
+              <w:t>Conclusiones</w:t>
+            </w:r>
+            <w:r>
+              <w:rPr>
+                <w:noProof/>
+                <w:webHidden/>
+              </w:rPr>
+              <w:tab/>
+            </w:r>
+            <w:r>
+              <w:rPr>
+                <w:noProof/>
+                <w:webHidden/>
+              </w:rPr>
+              <w:fldChar w:fldCharType="begin"/>
+            </w:r>
+            <w:r>
+              <w:rPr>
+                <w:noProof/>
+                <w:webHidden/>
+              </w:rPr>
+              <w:instrText xml:space="preserve"> PAGEREF _Toc85468031 \h </w:instrText>
+            </w:r>
+            <w:r>
+              <w:rPr>
+                <w:noProof/>
+                <w:webHidden/>
+              </w:rPr>
+            </w:r>
+            <w:r>
+              <w:rPr>
+                <w:noProof/>
+                <w:webHidden/>
+              </w:rPr>
+              <w:fldChar w:fldCharType="separate"/>
+            </w:r>
+            <w:r>
+              <w:rPr>
+                <w:noProof/>
+                <w:webHidden/>
+              </w:rPr>
+              <w:t>6</w:t>
+            </w:r>
+            <w:r>
+              <w:rPr>
+                <w:noProof/>
+                <w:webHidden/>
+              </w:rPr>
+              <w:fldChar w:fldCharType="end"/>
+            </w:r>
+          </w:hyperlink>
+        </w:p>
+        <w:p>
+          <w:pPr>
+            <w:pStyle w:val="TDC1"/>
+            <w:tabs>
+              <w:tab w:val="right" w:leader="dot" w:pos="8494"/>
+            </w:tabs>
+            <w:rPr>
+              <w:rFonts w:eastAsiaTheme="minorEastAsia"/>
+              <w:noProof/>
+              <w:lang w:eastAsia="es-ES"/>
+            </w:rPr>
+          </w:pPr>
+          <w:hyperlink w:anchor="_Toc85468032" w:history="1">
             <w:r>
               <w:rPr>
                 <w:rStyle w:val="Hipervnculo"/>
@@ -386,7 +535,7 @@
                 <w:noProof/>
                 <w:lang w:val="en-US"/>
               </w:rPr>
-              <w:t>020)</w:t>
+              <w:t>Eliguzel &amp; Ozceylan (2019)</w:t>
             </w:r>
             <w:r>
               <w:rPr>
@@ -394,8 +543,141 @@
                 <w:noProof/>
                 <w:lang w:val="en-US"/>
               </w:rPr>
-              <w:t xml:space="preserve"> – Optimal design of manuf. cells considering </w:t>
-            </w:r>
+              <w:t xml:space="preserve"> -   Comparison of Different Clustering Methods for Cellular Manufacturing: A Case of Gym Centre</w:t>
+            </w:r>
+            <w:r>
+              <w:rPr>
+                <w:noProof/>
+                <w:webHidden/>
+              </w:rPr>
+              <w:tab/>
+            </w:r>
+            <w:r>
+              <w:rPr>
+                <w:noProof/>
+                <w:webHidden/>
+              </w:rPr>
+              <w:fldChar w:fldCharType="begin"/>
+            </w:r>
+            <w:r>
+              <w:rPr>
+                <w:noProof/>
+                <w:webHidden/>
+              </w:rPr>
+              <w:instrText xml:space="preserve"> PAGEREF _Toc85468032 \h </w:instrText>
+            </w:r>
+            <w:r>
+              <w:rPr>
+                <w:noProof/>
+                <w:webHidden/>
+              </w:rPr>
+            </w:r>
+            <w:r>
+              <w:rPr>
+                <w:noProof/>
+                <w:webHidden/>
+              </w:rPr>
+              <w:fldChar w:fldCharType="separate"/>
+            </w:r>
+            <w:r>
+              <w:rPr>
+                <w:noProof/>
+                <w:webHidden/>
+              </w:rPr>
+              <w:t>7</w:t>
+            </w:r>
+            <w:r>
+              <w:rPr>
+                <w:noProof/>
+                <w:webHidden/>
+              </w:rPr>
+              <w:fldChar w:fldCharType="end"/>
+            </w:r>
+          </w:hyperlink>
+        </w:p>
+        <w:p>
+          <w:pPr>
+            <w:pStyle w:val="TDC2"/>
+            <w:tabs>
+              <w:tab w:val="right" w:leader="dot" w:pos="8494"/>
+            </w:tabs>
+            <w:rPr>
+              <w:rFonts w:eastAsiaTheme="minorEastAsia"/>
+              <w:noProof/>
+              <w:lang w:eastAsia="es-ES"/>
+            </w:rPr>
+          </w:pPr>
+          <w:hyperlink w:anchor="_Toc85468033" w:history="1">
+            <w:r>
+              <w:rPr>
+                <w:rStyle w:val="Hipervnculo"/>
+                <w:noProof/>
+              </w:rPr>
+              <w:t>Conformación celdas</w:t>
+            </w:r>
+            <w:r>
+              <w:rPr>
+                <w:noProof/>
+                <w:webHidden/>
+              </w:rPr>
+              <w:tab/>
+            </w:r>
+            <w:r>
+              <w:rPr>
+                <w:noProof/>
+                <w:webHidden/>
+              </w:rPr>
+              <w:fldChar w:fldCharType="begin"/>
+            </w:r>
+            <w:r>
+              <w:rPr>
+                <w:noProof/>
+                <w:webHidden/>
+              </w:rPr>
+              <w:instrText xml:space="preserve"> PAGEREF _Toc85468033 \h </w:instrText>
+            </w:r>
+            <w:r>
+              <w:rPr>
+                <w:noProof/>
+                <w:webHidden/>
+              </w:rPr>
+            </w:r>
+            <w:r>
+              <w:rPr>
+                <w:noProof/>
+                <w:webHidden/>
+              </w:rPr>
+              <w:fldChar w:fldCharType="separate"/>
+            </w:r>
+            <w:r>
+              <w:rPr>
+                <w:noProof/>
+                <w:webHidden/>
+              </w:rPr>
+              <w:t>7</w:t>
+            </w:r>
+            <w:r>
+              <w:rPr>
+                <w:noProof/>
+                <w:webHidden/>
+              </w:rPr>
+              <w:fldChar w:fldCharType="end"/>
+            </w:r>
+          </w:hyperlink>
+        </w:p>
+        <w:p>
+          <w:pPr>
+            <w:pStyle w:val="TDC1"/>
+            <w:tabs>
+              <w:tab w:val="right" w:leader="dot" w:pos="8494"/>
+            </w:tabs>
+            <w:rPr>
+              <w:rFonts w:eastAsiaTheme="minorEastAsia"/>
+              <w:noProof/>
+              <w:lang w:eastAsia="es-ES"/>
+            </w:rPr>
+          </w:pPr>
+          <w:hyperlink w:anchor="_Toc85468034" w:history="1">
             <w:r>
               <w:rPr>
                 <w:rStyle w:val="Hipervnculo"/>
@@ -404,7 +686,35 @@
                 <w:noProof/>
                 <w:lang w:val="en-US"/>
               </w:rPr>
-              <w:t>machine usage percentage</w:t>
+              <w:t>Pichandi et al. (202</w:t>
+            </w:r>
+            <w:r>
+              <w:rPr>
+                <w:rStyle w:val="Hipervnculo"/>
+                <w:b/>
+                <w:bCs/>
+                <w:noProof/>
+                <w:lang w:val="en-US"/>
+              </w:rPr>
+              <w:t>1</w:t>
+            </w:r>
+            <w:r>
+              <w:rPr>
+                <w:rStyle w:val="Hipervnculo"/>
+                <w:b/>
+                <w:bCs/>
+                <w:noProof/>
+                <w:lang w:val="en-US"/>
+              </w:rPr>
+              <w:t>)</w:t>
+            </w:r>
+            <w:r>
+              <w:rPr>
+                <w:rStyle w:val="Hipervnculo"/>
+                <w:noProof/>
+                <w:lang w:val="en-US"/>
+              </w:rPr>
+              <w:t xml:space="preserve"> – CARIMO</w:t>
             </w:r>
             <w:r>
               <w:rPr>
@@ -425,7 +735,7 @@
                 <w:noProof/>
                 <w:webHidden/>
               </w:rPr>
-              <w:instrText xml:space="preserve"> PAGEREF _Toc85189681 \h </w:instrText>
+              <w:instrText xml:space="preserve"> PAGEREF _Toc85468034 \h </w:instrText>
             </w:r>
             <w:r>
               <w:rPr>
@@ -445,7 +755,79 @@
                 <w:noProof/>
                 <w:webHidden/>
               </w:rPr>
-              <w:t>6</w:t>
+              <w:t>7</w:t>
+            </w:r>
+            <w:r>
+              <w:rPr>
+                <w:noProof/>
+                <w:webHidden/>
+              </w:rPr>
+              <w:fldChar w:fldCharType="end"/>
+            </w:r>
+          </w:hyperlink>
+        </w:p>
+        <w:p>
+          <w:pPr>
+            <w:pStyle w:val="TDC1"/>
+            <w:tabs>
+              <w:tab w:val="right" w:leader="dot" w:pos="8494"/>
+            </w:tabs>
+            <w:rPr>
+              <w:rFonts w:eastAsiaTheme="minorEastAsia"/>
+              <w:noProof/>
+              <w:lang w:eastAsia="es-ES"/>
+            </w:rPr>
+          </w:pPr>
+          <w:hyperlink w:anchor="_Toc85468035" w:history="1">
+            <w:r>
+              <w:rPr>
+                <w:rStyle w:val="Hipervnculo"/>
+                <w:b/>
+                <w:bCs/>
+                <w:noProof/>
+              </w:rPr>
+              <w:t>REFLEXIONES PROPIAS</w:t>
+            </w:r>
+            <w:r>
+              <w:rPr>
+                <w:noProof/>
+                <w:webHidden/>
+              </w:rPr>
+              <w:tab/>
+            </w:r>
+            <w:r>
+              <w:rPr>
+                <w:noProof/>
+                <w:webHidden/>
+              </w:rPr>
+              <w:fldChar w:fldCharType="begin"/>
+            </w:r>
+            <w:r>
+              <w:rPr>
+                <w:noProof/>
+                <w:webHidden/>
+              </w:rPr>
+              <w:instrText xml:space="preserve"> PAGEREF _Toc85468035 \h </w:instrText>
+            </w:r>
+            <w:r>
+              <w:rPr>
+                <w:noProof/>
+                <w:webHidden/>
+              </w:rPr>
+            </w:r>
+            <w:r>
+              <w:rPr>
+                <w:noProof/>
+                <w:webHidden/>
+              </w:rPr>
+              <w:fldChar w:fldCharType="separate"/>
+            </w:r>
+            <w:r>
+              <w:rPr>
+                <w:noProof/>
+                <w:webHidden/>
+              </w:rPr>
+              <w:t>8</w:t>
             </w:r>
             <w:r>
               <w:rPr>
@@ -965,108 +1347,12 @@
     </w:p>
     <w:p>
       <w:pPr>
-        <w:autoSpaceDE w:val="0"/>
-        <w:autoSpaceDN w:val="0"/>
-        <w:adjustRightInd w:val="0"/>
-        <w:spacing w:after="0" w:line="240" w:lineRule="auto"/>
-        <w:rPr>
-          <w:rFonts w:cstheme="minorHAnsi"/>
-          <w:b/>
-          <w:bCs/>
-          <w:sz w:val="24"/>
-          <w:szCs w:val="24"/>
-          <w:lang w:val="en-US"/>
-        </w:rPr>
-      </w:pPr>
-    </w:p>
-    <w:p>
-      <w:pPr>
-        <w:autoSpaceDE w:val="0"/>
-        <w:autoSpaceDN w:val="0"/>
-        <w:adjustRightInd w:val="0"/>
-        <w:spacing w:after="0" w:line="240" w:lineRule="auto"/>
-        <w:rPr>
-          <w:rFonts w:cstheme="minorHAnsi"/>
-          <w:b/>
-          <w:bCs/>
-          <w:sz w:val="24"/>
-          <w:szCs w:val="24"/>
-          <w:lang w:val="en-US"/>
-        </w:rPr>
-      </w:pPr>
-    </w:p>
-    <w:p>
-      <w:pPr>
-        <w:autoSpaceDE w:val="0"/>
-        <w:autoSpaceDN w:val="0"/>
-        <w:adjustRightInd w:val="0"/>
-        <w:spacing w:after="0" w:line="240" w:lineRule="auto"/>
-        <w:rPr>
-          <w:rFonts w:cstheme="minorHAnsi"/>
-          <w:b/>
-          <w:bCs/>
-          <w:sz w:val="24"/>
-          <w:szCs w:val="24"/>
-          <w:lang w:val="en-US"/>
-        </w:rPr>
-      </w:pPr>
-    </w:p>
-    <w:p>
-      <w:pPr>
-        <w:autoSpaceDE w:val="0"/>
-        <w:autoSpaceDN w:val="0"/>
-        <w:adjustRightInd w:val="0"/>
-        <w:spacing w:after="0" w:line="240" w:lineRule="auto"/>
-        <w:rPr>
-          <w:rFonts w:cstheme="minorHAnsi"/>
-          <w:b/>
-          <w:bCs/>
-          <w:sz w:val="24"/>
-          <w:szCs w:val="24"/>
-          <w:lang w:val="en-US"/>
-        </w:rPr>
-      </w:pPr>
-    </w:p>
-    <w:p>
-      <w:pPr>
-        <w:autoSpaceDE w:val="0"/>
-        <w:autoSpaceDN w:val="0"/>
-        <w:adjustRightInd w:val="0"/>
-        <w:spacing w:after="0" w:line="240" w:lineRule="auto"/>
-        <w:rPr>
-          <w:rFonts w:cstheme="minorHAnsi"/>
-          <w:b/>
-          <w:bCs/>
-          <w:sz w:val="24"/>
-          <w:szCs w:val="24"/>
-          <w:lang w:val="en-US"/>
-        </w:rPr>
-      </w:pPr>
-    </w:p>
-    <w:p>
-      <w:pPr>
-        <w:autoSpaceDE w:val="0"/>
-        <w:autoSpaceDN w:val="0"/>
-        <w:adjustRightInd w:val="0"/>
-        <w:spacing w:after="0" w:line="240" w:lineRule="auto"/>
-        <w:rPr>
-          <w:rFonts w:cstheme="minorHAnsi"/>
-          <w:b/>
-          <w:bCs/>
-          <w:sz w:val="24"/>
-          <w:szCs w:val="24"/>
-          <w:lang w:val="en-US"/>
-        </w:rPr>
-      </w:pPr>
-    </w:p>
-    <w:p>
-      <w:pPr>
         <w:pStyle w:val="Ttulo1"/>
         <w:rPr>
           <w:lang w:val="en-US"/>
         </w:rPr>
       </w:pPr>
-      <w:bookmarkStart w:id="0" w:name="_Toc85189677"/>
+      <w:bookmarkStart w:id="0" w:name="_Toc85468026"/>
       <w:r>
         <w:rPr>
           <w:lang w:val="en-US"/>
@@ -1402,6 +1688,19 @@
           <w:rFonts w:cstheme="minorHAnsi"/>
           <w:sz w:val="24"/>
           <w:szCs w:val="24"/>
+        </w:rPr>
+      </w:pPr>
+    </w:p>
+    <w:p>
+      <w:pPr>
+        <w:autoSpaceDE w:val="0"/>
+        <w:autoSpaceDN w:val="0"/>
+        <w:adjustRightInd w:val="0"/>
+        <w:spacing w:after="0" w:line="240" w:lineRule="auto"/>
+        <w:rPr>
+          <w:rFonts w:cstheme="minorHAnsi"/>
+          <w:sz w:val="24"/>
+          <w:szCs w:val="24"/>
           <w:lang w:val="en-US"/>
         </w:rPr>
       </w:pPr>
@@ -1472,6 +1771,209 @@
           <w:lang w:val="en-US"/>
         </w:rPr>
       </w:pPr>
+      <w:r>
+        <w:rPr>
+          <w:rFonts w:cstheme="minorHAnsi"/>
+          <w:sz w:val="24"/>
+          <w:szCs w:val="24"/>
+          <w:lang w:val="en-US"/>
+        </w:rPr>
+        <w:t xml:space="preserve">Researchers have attempted to </w:t>
+      </w:r>
+      <w:r>
+        <w:rPr>
+          <w:rFonts w:cstheme="minorHAnsi"/>
+          <w:sz w:val="24"/>
+          <w:szCs w:val="24"/>
+          <w:u w:val="single"/>
+          <w:lang w:val="en-US"/>
+        </w:rPr>
+        <w:t>solve the MPCF in three</w:t>
+      </w:r>
+      <w:r>
+        <w:rPr>
+          <w:rFonts w:cstheme="minorHAnsi"/>
+          <w:sz w:val="24"/>
+          <w:szCs w:val="24"/>
+          <w:u w:val="single"/>
+          <w:lang w:val="en-US"/>
+        </w:rPr>
+        <w:t xml:space="preserve"> </w:t>
+      </w:r>
+      <w:r>
+        <w:rPr>
+          <w:rFonts w:cstheme="minorHAnsi"/>
+          <w:sz w:val="24"/>
+          <w:szCs w:val="24"/>
+          <w:u w:val="single"/>
+          <w:lang w:val="en-US"/>
+        </w:rPr>
+        <w:t>different ways</w:t>
+      </w:r>
+      <w:r>
+        <w:rPr>
+          <w:rFonts w:cstheme="minorHAnsi"/>
+          <w:sz w:val="24"/>
+          <w:szCs w:val="24"/>
+          <w:lang w:val="en-US"/>
+        </w:rPr>
+        <w:t>:</w:t>
+      </w:r>
+    </w:p>
+    <w:p>
+      <w:pPr>
+        <w:autoSpaceDE w:val="0"/>
+        <w:autoSpaceDN w:val="0"/>
+        <w:adjustRightInd w:val="0"/>
+        <w:spacing w:after="0" w:line="240" w:lineRule="auto"/>
+        <w:rPr>
+          <w:rFonts w:cstheme="minorHAnsi"/>
+          <w:sz w:val="24"/>
+          <w:szCs w:val="24"/>
+          <w:lang w:val="en-US"/>
+        </w:rPr>
+      </w:pPr>
+    </w:p>
+    <w:p>
+      <w:pPr>
+        <w:pStyle w:val="Prrafodelista"/>
+        <w:numPr>
+          <w:ilvl w:val="0"/>
+          <w:numId w:val="7"/>
+        </w:numPr>
+        <w:autoSpaceDE w:val="0"/>
+        <w:autoSpaceDN w:val="0"/>
+        <w:adjustRightInd w:val="0"/>
+        <w:spacing w:after="0" w:line="240" w:lineRule="auto"/>
+        <w:rPr>
+          <w:rFonts w:cstheme="minorHAnsi"/>
+          <w:sz w:val="24"/>
+          <w:szCs w:val="24"/>
+          <w:lang w:val="en-US"/>
+        </w:rPr>
+      </w:pPr>
+      <w:r>
+        <w:rPr>
+          <w:rFonts w:cstheme="minorHAnsi"/>
+          <w:sz w:val="24"/>
+          <w:szCs w:val="24"/>
+          <w:lang w:val="en-US"/>
+        </w:rPr>
+        <w:t>Part grouping followed by machine cell creation</w:t>
+      </w:r>
+    </w:p>
+    <w:p>
+      <w:pPr>
+        <w:autoSpaceDE w:val="0"/>
+        <w:autoSpaceDN w:val="0"/>
+        <w:adjustRightInd w:val="0"/>
+        <w:spacing w:after="0" w:line="240" w:lineRule="auto"/>
+        <w:ind w:left="708"/>
+        <w:rPr>
+          <w:rFonts w:cstheme="minorHAnsi"/>
+          <w:sz w:val="24"/>
+          <w:szCs w:val="24"/>
+          <w:lang w:val="en-US"/>
+        </w:rPr>
+      </w:pPr>
+    </w:p>
+    <w:p>
+      <w:pPr>
+        <w:pStyle w:val="Prrafodelista"/>
+        <w:numPr>
+          <w:ilvl w:val="0"/>
+          <w:numId w:val="7"/>
+        </w:numPr>
+        <w:autoSpaceDE w:val="0"/>
+        <w:autoSpaceDN w:val="0"/>
+        <w:adjustRightInd w:val="0"/>
+        <w:spacing w:after="0" w:line="240" w:lineRule="auto"/>
+        <w:rPr>
+          <w:rFonts w:cstheme="minorHAnsi"/>
+          <w:sz w:val="24"/>
+          <w:szCs w:val="24"/>
+          <w:lang w:val="en-US"/>
+        </w:rPr>
+      </w:pPr>
+      <w:r>
+        <w:rPr>
+          <w:rFonts w:cstheme="minorHAnsi"/>
+          <w:sz w:val="24"/>
+          <w:szCs w:val="24"/>
+          <w:lang w:val="en-US"/>
+        </w:rPr>
+        <w:t>Machine grouping followed by part family creation</w:t>
+      </w:r>
+    </w:p>
+    <w:p>
+      <w:pPr>
+        <w:autoSpaceDE w:val="0"/>
+        <w:autoSpaceDN w:val="0"/>
+        <w:adjustRightInd w:val="0"/>
+        <w:spacing w:after="0" w:line="240" w:lineRule="auto"/>
+        <w:rPr>
+          <w:rFonts w:cstheme="minorHAnsi"/>
+          <w:sz w:val="24"/>
+          <w:szCs w:val="24"/>
+          <w:lang w:val="en-US"/>
+        </w:rPr>
+      </w:pPr>
+    </w:p>
+    <w:p>
+      <w:pPr>
+        <w:autoSpaceDE w:val="0"/>
+        <w:autoSpaceDN w:val="0"/>
+        <w:adjustRightInd w:val="0"/>
+        <w:spacing w:after="0" w:line="240" w:lineRule="auto"/>
+        <w:ind w:left="708"/>
+        <w:rPr>
+          <w:rFonts w:cstheme="minorHAnsi"/>
+          <w:sz w:val="24"/>
+          <w:szCs w:val="24"/>
+          <w:lang w:val="en-US"/>
+        </w:rPr>
+      </w:pPr>
+      <w:r>
+        <w:rPr>
+          <w:rFonts w:cstheme="minorHAnsi"/>
+          <w:sz w:val="24"/>
+          <w:szCs w:val="24"/>
+          <w:lang w:val="en-US"/>
+        </w:rPr>
+        <w:t xml:space="preserve">3. </w:t>
+      </w:r>
+      <w:r>
+        <w:rPr>
+          <w:rFonts w:cstheme="minorHAnsi"/>
+          <w:sz w:val="24"/>
+          <w:szCs w:val="24"/>
+          <w:lang w:val="en-US"/>
+        </w:rPr>
+        <w:t xml:space="preserve">  </w:t>
+      </w:r>
+      <w:r>
+        <w:rPr>
+          <w:rFonts w:cstheme="minorHAnsi"/>
+          <w:sz w:val="24"/>
+          <w:szCs w:val="24"/>
+          <w:lang w:val="en-US"/>
+        </w:rPr>
+        <w:t>Simultaneous grouping of parts and machines</w:t>
+      </w:r>
+    </w:p>
+    <w:p>
+      <w:pPr>
+        <w:autoSpaceDE w:val="0"/>
+        <w:autoSpaceDN w:val="0"/>
+        <w:adjustRightInd w:val="0"/>
+        <w:spacing w:after="0" w:line="240" w:lineRule="auto"/>
+        <w:rPr>
+          <w:rFonts w:cstheme="minorHAnsi"/>
+          <w:sz w:val="24"/>
+          <w:szCs w:val="24"/>
+          <w:lang w:val="en-US"/>
+        </w:rPr>
+      </w:pPr>
     </w:p>
     <w:p>
       <w:pPr>
@@ -1504,13 +2006,17 @@
     <w:p>
       <w:pPr>
         <w:pStyle w:val="Ttulo1"/>
-      </w:pPr>
-      <w:bookmarkStart w:id="1" w:name="_Toc85189678"/>
+        <w:rPr>
+          <w:lang w:val="en-US"/>
+        </w:rPr>
+      </w:pPr>
+      <w:bookmarkStart w:id="1" w:name="_Toc85468027"/>
       <w:proofErr w:type="spellStart"/>
       <w:r>
         <w:rPr>
           <w:b/>
           <w:bCs/>
+          <w:lang w:val="en-US"/>
         </w:rPr>
         <w:t>Ulutas</w:t>
       </w:r>
@@ -1519,6 +2025,7 @@
         <w:rPr>
           <w:b/>
           <w:bCs/>
+          <w:lang w:val="en-US"/>
         </w:rPr>
         <w:t xml:space="preserve"> </w:t>
       </w:r>
@@ -1526,6 +2033,7 @@
         <w:rPr>
           <w:b/>
           <w:bCs/>
+          <w:lang w:val="en-US"/>
         </w:rPr>
         <w:t>(</w:t>
       </w:r>
@@ -1533,6 +2041,7 @@
         <w:rPr>
           <w:b/>
           <w:bCs/>
+          <w:lang w:val="en-US"/>
         </w:rPr>
         <w:t>2019</w:t>
       </w:r>
@@ -1540,26 +2049,17 @@
         <w:rPr>
           <w:b/>
           <w:bCs/>
+          <w:lang w:val="en-US"/>
         </w:rPr>
         <w:t>)</w:t>
       </w:r>
       <w:r>
-        <w:t xml:space="preserve"> - Clonal </w:t>
-      </w:r>
-      <w:proofErr w:type="spellStart"/>
-      <w:r>
-        <w:t>Selection</w:t>
-      </w:r>
-      <w:proofErr w:type="spellEnd"/>
-      <w:r>
-        <w:t xml:space="preserve"> </w:t>
-      </w:r>
-      <w:proofErr w:type="spellStart"/>
-      <w:r>
-        <w:t>Algorithm</w:t>
+        <w:rPr>
+          <w:lang w:val="en-US"/>
+        </w:rPr>
+        <w:t xml:space="preserve"> - Clonal Selection Algorithm</w:t>
       </w:r>
       <w:bookmarkEnd w:id="1"/>
-      <w:proofErr w:type="spellEnd"/>
     </w:p>
     <w:p>
       <w:pPr>
@@ -1759,7 +2259,6 @@
         <w:rPr>
           <w:noProof/>
         </w:rPr>
-        <w:lastRenderedPageBreak/>
         <w:drawing>
           <wp:inline distT="0" distB="0" distL="0" distR="0" wp14:anchorId="5A6354EF" wp14:editId="140950D7">
             <wp:extent cx="5400040" cy="2734945"/>
@@ -2774,12 +3273,13 @@
           <w:lang w:val="en-US" w:eastAsia="es-ES"/>
         </w:rPr>
       </w:pPr>
-      <w:bookmarkStart w:id="2" w:name="_Toc85189679"/>
+      <w:bookmarkStart w:id="2" w:name="_Toc85468028"/>
       <w:r>
         <w:rPr>
           <w:rFonts w:eastAsia="Times New Roman"/>
           <w:lang w:val="en-US" w:eastAsia="es-ES"/>
         </w:rPr>
+        <w:lastRenderedPageBreak/>
         <w:t>Artificial immune systems</w:t>
       </w:r>
       <w:r>
@@ -2841,14 +3341,7 @@
         <w:rPr>
           <w:lang w:val="en-US" w:eastAsia="es-ES"/>
         </w:rPr>
-        <w:t xml:space="preserve"> inspired by evolution. AIS are a computational technique that use biological immune systems as a problem-solving metaphor in the same way that genetic </w:t>
-      </w:r>
-      <w:r>
-        <w:rPr>
-          <w:lang w:val="en-US" w:eastAsia="es-ES"/>
-        </w:rPr>
-        <w:lastRenderedPageBreak/>
-        <w:t>algorithms use biological evolution. Key properties of immune systems are translated into the data structures and workflow of AIS. Early collaborations in this area between researchers in genetic algorithms, immunology and complexity theory include Kauffman et al. </w:t>
+        <w:t xml:space="preserve"> inspired by evolution. AIS are a computational technique that use biological immune systems as a problem-solving metaphor in the same way that genetic algorithms use biological evolution. Key properties of immune systems are translated into the data structures and workflow of AIS. Early collaborations in this area between researchers in genetic algorithms, immunology and complexity theory include Kauffman et al. </w:t>
       </w:r>
       <w:bookmarkStart w:id="3" w:name="bbib18"/>
       <w:r>
@@ -3092,7 +3585,7 @@
           <w:lang w:val="en-US"/>
         </w:rPr>
       </w:pPr>
-      <w:bookmarkStart w:id="6" w:name="_Toc85189680"/>
+      <w:bookmarkStart w:id="6" w:name="_Toc85468029"/>
       <w:proofErr w:type="spellStart"/>
       <w:r>
         <w:rPr>
@@ -3286,6 +3779,7 @@
           <w:szCs w:val="24"/>
           <w:lang w:val="en-US"/>
         </w:rPr>
+        <w:lastRenderedPageBreak/>
         <w:t>Initial population</w:t>
       </w:r>
     </w:p>
@@ -3585,7 +4079,6 @@
           <w:szCs w:val="24"/>
           <w:lang w:val="en-US"/>
         </w:rPr>
-        <w:lastRenderedPageBreak/>
         <w:t>Two crossover points are randomly selected</w:t>
       </w:r>
       <w:r>
@@ -4429,40 +4922,12 @@
     </w:p>
     <w:p>
       <w:pPr>
-        <w:autoSpaceDE w:val="0"/>
-        <w:autoSpaceDN w:val="0"/>
-        <w:adjustRightInd w:val="0"/>
-        <w:spacing w:line="240" w:lineRule="auto"/>
-        <w:rPr>
-          <w:rFonts w:cstheme="minorHAnsi"/>
-          <w:sz w:val="24"/>
-          <w:szCs w:val="24"/>
-          <w:lang w:val="en-US"/>
-        </w:rPr>
-      </w:pPr>
-    </w:p>
-    <w:p>
-      <w:pPr>
-        <w:autoSpaceDE w:val="0"/>
-        <w:autoSpaceDN w:val="0"/>
-        <w:adjustRightInd w:val="0"/>
-        <w:spacing w:line="240" w:lineRule="auto"/>
-        <w:rPr>
-          <w:rFonts w:cstheme="minorHAnsi"/>
-          <w:sz w:val="24"/>
-          <w:szCs w:val="24"/>
-          <w:lang w:val="en-US"/>
-        </w:rPr>
-      </w:pPr>
-    </w:p>
-    <w:p>
-      <w:pPr>
         <w:pStyle w:val="Ttulo1"/>
         <w:rPr>
           <w:lang w:val="en-US"/>
         </w:rPr>
       </w:pPr>
-      <w:bookmarkStart w:id="7" w:name="_Toc85189681"/>
+      <w:bookmarkStart w:id="7" w:name="_Toc85468030"/>
       <w:r>
         <w:rPr>
           <w:b/>
@@ -4503,6 +4968,7 @@
     <w:p>
       <w:pPr>
         <w:spacing w:before="240"/>
+        <w:jc w:val="both"/>
       </w:pPr>
       <w:r>
         <w:t xml:space="preserve">Incluye una nueva variable en el problema: </w:t>
@@ -4747,7 +5213,10 @@
         </w:numPr>
       </w:pPr>
       <w:r>
-        <w:t>Por otra parte, crea un modelo de minimización multiobjetivo en el que busca:</w:t>
+        <w:t>Crea</w:t>
+      </w:r>
+      <w:r>
+        <w:t xml:space="preserve"> un modelo de minimización multiobjetivo en el que busca:</w:t>
       </w:r>
     </w:p>
     <w:p>
@@ -4761,9 +5230,14 @@
           <w:lang w:val="en-US"/>
         </w:rPr>
       </w:pPr>
-      <w:r>
+      <w:proofErr w:type="spellStart"/>
+      <w:r>
+        <w:rPr>
+          <w:lang w:val="en-US"/>
+        </w:rPr>
         <w:t>Minimizar</w:t>
       </w:r>
+      <w:proofErr w:type="spellEnd"/>
       <w:r>
         <w:rPr>
           <w:lang w:val="en-US"/>
@@ -4815,12 +5289,27 @@
       <w:r>
         <w:t xml:space="preserve">Define una nueva métrica del rendimiento: </w:t>
       </w:r>
-      <w:r>
-        <w:rPr>
-          <w:lang w:val="en-US"/>
-        </w:rPr>
-        <w:t>Utilization-based grouping efficacy</w:t>
-      </w:r>
+      <w:proofErr w:type="spellStart"/>
+      <w:r>
+        <w:t>Utilization-based</w:t>
+      </w:r>
+      <w:proofErr w:type="spellEnd"/>
+      <w:r>
+        <w:t xml:space="preserve"> </w:t>
+      </w:r>
+      <w:proofErr w:type="spellStart"/>
+      <w:r>
+        <w:t>grouping</w:t>
+      </w:r>
+      <w:proofErr w:type="spellEnd"/>
+      <w:r>
+        <w:t xml:space="preserve"> </w:t>
+      </w:r>
+      <w:proofErr w:type="spellStart"/>
+      <w:r>
+        <w:t>efficacy</w:t>
+      </w:r>
+      <w:proofErr w:type="spellEnd"/>
     </w:p>
     <w:p>
       <w:pPr>
@@ -4839,9 +5328,11 @@
       <w:pPr>
         <w:pStyle w:val="Ttulo2"/>
       </w:pPr>
+      <w:bookmarkStart w:id="8" w:name="_Toc85468031"/>
       <w:r>
         <w:t>Conclusiones</w:t>
       </w:r>
+      <w:bookmarkEnd w:id="8"/>
     </w:p>
     <w:p>
       <w:r>
@@ -4864,19 +5355,7 @@
         <w:rPr>
           <w:color w:val="FF0000"/>
         </w:rPr>
-        <w:t xml:space="preserve">el escenario 1 frente al escenario 2 (que sería, en principio y </w:t>
-      </w:r>
-      <w:r>
-        <w:rPr>
-          <w:color w:val="FF0000"/>
-        </w:rPr>
-        <w:t>a falta de estudiar bien FO</w:t>
-      </w:r>
-      <w:r>
-        <w:rPr>
-          <w:color w:val="FF0000"/>
-        </w:rPr>
-        <w:t>, favorecido por Ghosh):</w:t>
+        <w:t>el escenario 1 frente al escenario 2 (que sería, en principio y a falta de estudiar bien FO, favorecido por Ghosh):</w:t>
       </w:r>
     </w:p>
     <w:p>
@@ -4983,6 +5462,7 @@
           <w:lang w:val="en-US"/>
         </w:rPr>
       </w:pPr>
+      <w:bookmarkStart w:id="9" w:name="_Toc85468032"/>
       <w:proofErr w:type="spellStart"/>
       <w:r>
         <w:rPr>
@@ -5000,15 +5480,7 @@
           <w:bCs/>
           <w:lang w:val="en-US"/>
         </w:rPr>
-        <w:t xml:space="preserve"> &amp;</w:t>
-      </w:r>
-      <w:r>
-        <w:rPr>
-          <w:b/>
-          <w:bCs/>
-          <w:lang w:val="en-US"/>
-        </w:rPr>
-        <w:t xml:space="preserve"> </w:t>
+        <w:t xml:space="preserve"> &amp; </w:t>
       </w:r>
       <w:proofErr w:type="spellStart"/>
       <w:r>
@@ -5032,26 +5504,9 @@
         <w:rPr>
           <w:lang w:val="en-US"/>
         </w:rPr>
-        <w:t xml:space="preserve"> - </w:t>
-      </w:r>
-      <w:r>
-        <w:rPr>
-          <w:lang w:val="en-US"/>
-        </w:rPr>
-        <w:t xml:space="preserve">  Comparison of Different Clustering Methods for Cellular</w:t>
-      </w:r>
-      <w:r>
-        <w:rPr>
-          <w:lang w:val="en-US"/>
-        </w:rPr>
-        <w:t xml:space="preserve"> </w:t>
-      </w:r>
-      <w:r>
-        <w:rPr>
-          <w:lang w:val="en-US"/>
-        </w:rPr>
-        <w:t>Manufacturing: A Case of Gym Centre</w:t>
-      </w:r>
+        <w:t xml:space="preserve"> -   Comparison of Different Clustering Methods for Cellular Manufacturing: A Case of Gym Centre</w:t>
+      </w:r>
+      <w:bookmarkEnd w:id="9"/>
     </w:p>
     <w:p>
       <w:pPr>
@@ -5105,9 +5560,11 @@
       <w:pPr>
         <w:pStyle w:val="Ttulo2"/>
       </w:pPr>
+      <w:bookmarkStart w:id="10" w:name="_Toc85468033"/>
       <w:r>
         <w:t>Conformación celdas</w:t>
       </w:r>
+      <w:bookmarkEnd w:id="10"/>
     </w:p>
     <w:p>
       <w:r>
@@ -5228,6 +5685,563 @@
         </w:rPr>
       </w:pPr>
     </w:p>
+    <w:p>
+      <w:pPr>
+        <w:pStyle w:val="Ttulo1"/>
+        <w:rPr>
+          <w:lang w:val="en-US"/>
+        </w:rPr>
+      </w:pPr>
+      <w:bookmarkStart w:id="11" w:name="_Toc85468034"/>
+      <w:proofErr w:type="spellStart"/>
+      <w:r>
+        <w:rPr>
+          <w:b/>
+          <w:bCs/>
+          <w:lang w:val="en-US"/>
+        </w:rPr>
+        <w:t>Pichandi</w:t>
+      </w:r>
+      <w:proofErr w:type="spellEnd"/>
+      <w:r>
+        <w:rPr>
+          <w:b/>
+          <w:bCs/>
+          <w:lang w:val="en-US"/>
+        </w:rPr>
+        <w:t xml:space="preserve"> et al. (2021)</w:t>
+      </w:r>
+      <w:r>
+        <w:rPr>
+          <w:lang w:val="en-US"/>
+        </w:rPr>
+        <w:t xml:space="preserve"> – CARIMO</w:t>
+      </w:r>
+      <w:bookmarkEnd w:id="11"/>
+    </w:p>
+    <w:p>
+      <w:pPr>
+        <w:spacing w:before="240" w:after="0"/>
+        <w:jc w:val="both"/>
+        <w:rPr>
+          <w:lang w:val="en-US"/>
+        </w:rPr>
+      </w:pPr>
+      <w:r>
+        <w:rPr>
+          <w:lang w:val="en-US"/>
+        </w:rPr>
+        <w:t>T</w:t>
+      </w:r>
+      <w:r>
+        <w:rPr>
+          <w:lang w:val="en-US"/>
+        </w:rPr>
+        <w:t>he heuristic described in this paper</w:t>
+      </w:r>
+      <w:r>
+        <w:rPr>
+          <w:lang w:val="en-US"/>
+        </w:rPr>
+        <w:t xml:space="preserve"> </w:t>
+      </w:r>
+      <w:r>
+        <w:t>ﬁ</w:t>
+      </w:r>
+      <w:proofErr w:type="spellStart"/>
+      <w:r>
+        <w:rPr>
+          <w:lang w:val="en-US"/>
+        </w:rPr>
+        <w:t>nds</w:t>
+      </w:r>
+      <w:proofErr w:type="spellEnd"/>
+      <w:r>
+        <w:rPr>
+          <w:lang w:val="en-US"/>
+        </w:rPr>
+        <w:t xml:space="preserve"> non-singleton machine-part cells using</w:t>
+      </w:r>
+      <w:r>
+        <w:rPr>
+          <w:lang w:val="en-US"/>
+        </w:rPr>
+        <w:t>:</w:t>
+      </w:r>
+    </w:p>
+    <w:p>
+      <w:pPr>
+        <w:pStyle w:val="Prrafodelista"/>
+        <w:numPr>
+          <w:ilvl w:val="0"/>
+          <w:numId w:val="6"/>
+        </w:numPr>
+        <w:spacing w:before="240" w:after="0"/>
+        <w:jc w:val="both"/>
+        <w:rPr>
+          <w:lang w:val="en-US"/>
+        </w:rPr>
+      </w:pPr>
+      <w:r>
+        <w:rPr>
+          <w:lang w:val="en-US"/>
+        </w:rPr>
+        <w:t>correlation</w:t>
+      </w:r>
+      <w:r>
+        <w:rPr>
+          <w:lang w:val="en-US"/>
+        </w:rPr>
+        <w:t xml:space="preserve"> </w:t>
+      </w:r>
+      <w:r>
+        <w:rPr>
+          <w:lang w:val="en-US"/>
+        </w:rPr>
+        <w:t xml:space="preserve">analysis (CA) </w:t>
+      </w:r>
+      <w:r>
+        <w:rPr>
+          <w:lang w:val="en-US"/>
+        </w:rPr>
+        <w:sym w:font="Wingdings" w:char="F0E0"/>
+      </w:r>
+      <w:r>
+        <w:rPr>
+          <w:lang w:val="en-US"/>
+        </w:rPr>
+        <w:t xml:space="preserve"> </w:t>
+      </w:r>
+      <w:r>
+        <w:rPr>
+          <w:b/>
+          <w:bCs/>
+          <w:lang w:val="en-US"/>
+        </w:rPr>
+        <w:t>part families</w:t>
+      </w:r>
+      <w:r>
+        <w:rPr>
+          <w:lang w:val="en-US"/>
+        </w:rPr>
+        <w:t xml:space="preserve"> </w:t>
+      </w:r>
+    </w:p>
+    <w:p>
+      <w:pPr>
+        <w:pStyle w:val="Prrafodelista"/>
+        <w:numPr>
+          <w:ilvl w:val="0"/>
+          <w:numId w:val="6"/>
+        </w:numPr>
+        <w:spacing w:before="240" w:after="0"/>
+        <w:jc w:val="both"/>
+        <w:rPr>
+          <w:lang w:val="en-US"/>
+        </w:rPr>
+      </w:pPr>
+      <w:r>
+        <w:rPr>
+          <w:lang w:val="en-US"/>
+        </w:rPr>
+        <w:t>relevance</w:t>
+      </w:r>
+      <w:r>
+        <w:rPr>
+          <w:lang w:val="en-US"/>
+        </w:rPr>
+        <w:t xml:space="preserve"> </w:t>
+      </w:r>
+      <w:r>
+        <w:rPr>
+          <w:lang w:val="en-US"/>
+        </w:rPr>
+        <w:t>index-</w:t>
+      </w:r>
+      <w:proofErr w:type="spellStart"/>
+      <w:r>
+        <w:rPr>
+          <w:lang w:val="en-US"/>
+        </w:rPr>
+        <w:t>modi</w:t>
+      </w:r>
+      <w:proofErr w:type="spellEnd"/>
+      <w:r>
+        <w:t>ﬁ</w:t>
+      </w:r>
+      <w:r>
+        <w:rPr>
+          <w:lang w:val="en-US"/>
+        </w:rPr>
+        <w:t>ed (</w:t>
+      </w:r>
+      <w:r>
+        <w:rPr>
+          <w:lang w:val="en-US"/>
+        </w:rPr>
+        <w:t>RIMO</w:t>
+      </w:r>
+      <w:r>
+        <w:rPr>
+          <w:lang w:val="en-US"/>
+        </w:rPr>
+        <w:t xml:space="preserve">) </w:t>
+      </w:r>
+      <w:r>
+        <w:rPr>
+          <w:lang w:val="en-US"/>
+        </w:rPr>
+        <w:sym w:font="Wingdings" w:char="F0E0"/>
+      </w:r>
+      <w:r>
+        <w:rPr>
+          <w:lang w:val="en-US"/>
+        </w:rPr>
+        <w:t xml:space="preserve"> most appropriate</w:t>
+      </w:r>
+      <w:r>
+        <w:rPr>
+          <w:lang w:val="en-US"/>
+        </w:rPr>
+        <w:t xml:space="preserve"> </w:t>
+      </w:r>
+      <w:r>
+        <w:rPr>
+          <w:lang w:val="en-US"/>
+        </w:rPr>
+        <w:t xml:space="preserve">machine cell for each part family. </w:t>
+      </w:r>
+    </w:p>
+    <w:p>
+      <w:pPr>
+        <w:spacing w:before="240" w:after="0"/>
+        <w:jc w:val="both"/>
+        <w:rPr>
+          <w:lang w:val="en-US"/>
+        </w:rPr>
+      </w:pPr>
+      <w:r>
+        <w:rPr>
+          <w:lang w:val="en-US"/>
+        </w:rPr>
+        <w:t>The CARIMO heuristic has achieved a higher GE</w:t>
+      </w:r>
+      <w:r>
+        <w:rPr>
+          <w:lang w:val="en-US"/>
+        </w:rPr>
+        <w:t xml:space="preserve"> </w:t>
+      </w:r>
+      <w:r>
+        <w:rPr>
+          <w:lang w:val="en-US"/>
+        </w:rPr>
+        <w:t>than the GA2 algorithm and CARI heuristic for 14.3% and</w:t>
+      </w:r>
+      <w:r>
+        <w:rPr>
+          <w:lang w:val="en-US"/>
+        </w:rPr>
+        <w:t xml:space="preserve"> </w:t>
+      </w:r>
+      <w:r>
+        <w:rPr>
+          <w:lang w:val="en-US"/>
+        </w:rPr>
+        <w:t>31.4% of the standard test instances, respectively.</w:t>
+      </w:r>
+    </w:p>
+    <w:p>
+      <w:pPr>
+        <w:spacing w:before="240" w:after="0"/>
+        <w:jc w:val="both"/>
+        <w:rPr>
+          <w:lang w:val="en-US"/>
+        </w:rPr>
+      </w:pPr>
+    </w:p>
+    <w:p>
+      <w:pPr>
+        <w:spacing w:before="240" w:after="0"/>
+        <w:jc w:val="both"/>
+        <w:rPr>
+          <w:lang w:val="en-US"/>
+        </w:rPr>
+      </w:pPr>
+    </w:p>
+    <w:p>
+      <w:pPr>
+        <w:spacing w:before="240" w:after="0"/>
+        <w:jc w:val="both"/>
+        <w:rPr>
+          <w:lang w:val="en-US"/>
+        </w:rPr>
+      </w:pPr>
+    </w:p>
+    <w:p>
+      <w:pPr>
+        <w:spacing w:before="240" w:after="0"/>
+        <w:jc w:val="both"/>
+        <w:rPr>
+          <w:lang w:val="en-US"/>
+        </w:rPr>
+      </w:pPr>
+    </w:p>
+    <w:p>
+      <w:pPr>
+        <w:spacing w:before="240" w:after="0"/>
+        <w:jc w:val="both"/>
+        <w:rPr>
+          <w:lang w:val="en-US"/>
+        </w:rPr>
+      </w:pPr>
+    </w:p>
+    <w:p>
+      <w:pPr>
+        <w:spacing w:before="240" w:after="0"/>
+        <w:jc w:val="both"/>
+        <w:rPr>
+          <w:lang w:val="en-US"/>
+        </w:rPr>
+      </w:pPr>
+    </w:p>
+    <w:p>
+      <w:pPr>
+        <w:spacing w:before="240" w:after="0"/>
+        <w:jc w:val="both"/>
+        <w:rPr>
+          <w:lang w:val="en-US"/>
+        </w:rPr>
+      </w:pPr>
+    </w:p>
+    <w:p>
+      <w:pPr>
+        <w:pStyle w:val="Ttulo1"/>
+        <w:rPr>
+          <w:b/>
+          <w:bCs/>
+        </w:rPr>
+      </w:pPr>
+      <w:bookmarkStart w:id="12" w:name="_Toc85468035"/>
+      <w:r>
+        <w:rPr>
+          <w:b/>
+          <w:bCs/>
+        </w:rPr>
+        <w:lastRenderedPageBreak/>
+        <w:t>REFLEXIONES PROPIAS</w:t>
+      </w:r>
+      <w:bookmarkEnd w:id="12"/>
+    </w:p>
+    <w:p>
+      <w:pPr>
+        <w:spacing w:before="240" w:after="0"/>
+        <w:jc w:val="both"/>
+      </w:pPr>
+      <w:r>
+        <w:tab/>
+        <w:t xml:space="preserve">M1 </w:t>
+      </w:r>
+      <w:r>
+        <w:tab/>
+      </w:r>
+      <w:r>
+        <w:tab/>
+        <w:t xml:space="preserve">M2 </w:t>
+      </w:r>
+      <w:r>
+        <w:tab/>
+        <w:t>M3</w:t>
+      </w:r>
+      <w:r>
+        <w:tab/>
+      </w:r>
+      <w:r>
+        <w:tab/>
+      </w:r>
+      <w:r>
+        <w:t>M4</w:t>
+      </w:r>
+      <w:r>
+        <w:tab/>
+        <w:t>M5</w:t>
+      </w:r>
+    </w:p>
+    <w:p>
+      <w:pPr>
+        <w:spacing w:before="240" w:after="0"/>
+        <w:jc w:val="both"/>
+      </w:pPr>
+      <w:r>
+        <w:t>P5</w:t>
+      </w:r>
+      <w:r>
+        <w:tab/>
+        <w:t>1</w:t>
+      </w:r>
+      <w:r>
+        <w:tab/>
+        <w:t>--N5-&gt;</w:t>
+      </w:r>
+      <w:r>
+        <w:tab/>
+        <w:t>1</w:t>
+      </w:r>
+      <w:r>
+        <w:tab/>
+        <w:t>0</w:t>
+      </w:r>
+      <w:r>
+        <w:tab/>
+      </w:r>
+      <w:r>
+        <w:t>--N5-&gt;</w:t>
+      </w:r>
+      <w:r>
+        <w:tab/>
+        <w:t>1</w:t>
+      </w:r>
+      <w:r>
+        <w:tab/>
+        <w:t>0</w:t>
+      </w:r>
+    </w:p>
+    <w:p>
+      <w:pPr>
+        <w:spacing w:before="240" w:after="0"/>
+        <w:jc w:val="both"/>
+      </w:pPr>
+      <w:r>
+        <w:t>P6</w:t>
+      </w:r>
+      <w:r>
+        <w:tab/>
+        <w:t>1</w:t>
+      </w:r>
+      <w:r>
+        <w:tab/>
+      </w:r>
+      <w:r>
+        <w:tab/>
+        <w:t>1</w:t>
+      </w:r>
+      <w:r>
+        <w:tab/>
+        <w:t>1</w:t>
+      </w:r>
+      <w:r>
+        <w:tab/>
+      </w:r>
+      <w:r>
+        <w:tab/>
+        <w:t>0</w:t>
+      </w:r>
+      <w:r>
+        <w:tab/>
+        <w:t>0</w:t>
+      </w:r>
+    </w:p>
+    <w:p>
+      <w:pPr>
+        <w:spacing w:before="240" w:after="0"/>
+        <w:jc w:val="both"/>
+      </w:pPr>
+      <w:r>
+        <w:t>Se po</w:t>
+      </w:r>
+      <w:r>
+        <w:t xml:space="preserve">dría minimizar volumen (N) que va desde una celda a otra (mejor que partes, porque así tenemos en cuenta que el </w:t>
+      </w:r>
+      <w:proofErr w:type="spellStart"/>
+      <w:r>
+        <w:t>mix</w:t>
+      </w:r>
+      <w:proofErr w:type="spellEnd"/>
+      <w:r>
+        <w:t xml:space="preserve"> de partes puede ser distinto. Aunque podemos usar este caso</w:t>
+      </w:r>
+      <w:r>
+        <w:t xml:space="preserve"> -todo el </w:t>
+      </w:r>
+      <w:proofErr w:type="spellStart"/>
+      <w:r>
+        <w:t>mix</w:t>
+      </w:r>
+      <w:proofErr w:type="spellEnd"/>
+      <w:r>
+        <w:t xml:space="preserve"> igual- </w:t>
+      </w:r>
+      <w:r>
+        <w:t xml:space="preserve">para poder compararlo bien con los cálculos de </w:t>
+      </w:r>
+      <w:proofErr w:type="spellStart"/>
+      <w:r>
+        <w:t>efficacy</w:t>
+      </w:r>
+      <w:proofErr w:type="spellEnd"/>
+      <w:r>
+        <w:t xml:space="preserve"> que hemos hecho hasta ahora).</w:t>
+      </w:r>
+    </w:p>
+    <w:p>
+      <w:pPr>
+        <w:spacing w:before="240" w:after="0"/>
+        <w:jc w:val="both"/>
+      </w:pPr>
+      <w:r>
+        <w:t>Idea: avanzar hacia un panel m</w:t>
+      </w:r>
+      <w:r>
+        <w:t xml:space="preserve">ultiobjetivo con distintos KPI </w:t>
+      </w:r>
+      <w:r>
+        <w:t>para</w:t>
+      </w:r>
+      <w:r>
+        <w:t xml:space="preserve"> tener en cuenta.</w:t>
+      </w:r>
+    </w:p>
+    <w:p>
+      <w:pPr>
+        <w:spacing w:before="240" w:after="0"/>
+        <w:jc w:val="both"/>
+      </w:pPr>
+      <w:r>
+        <w:t>(</w:t>
+      </w:r>
+      <w:proofErr w:type="spellStart"/>
+      <w:r>
+        <w:t>efficacy</w:t>
+      </w:r>
+      <w:proofErr w:type="spellEnd"/>
+      <w:r>
+        <w:t xml:space="preserve">, </w:t>
+      </w:r>
+      <w:proofErr w:type="spellStart"/>
+      <w:r>
+        <w:t>efficacy</w:t>
+      </w:r>
+      <w:proofErr w:type="spellEnd"/>
+      <w:r>
+        <w:t xml:space="preserve"> con volumen de transporte, etc.) (más a largo plazo también se podría incluir minimización de </w:t>
+      </w:r>
+      <w:proofErr w:type="spellStart"/>
+      <w:r>
+        <w:t>ct</w:t>
+      </w:r>
+      <w:proofErr w:type="spellEnd"/>
+      <w:r>
+        <w:t xml:space="preserve">, inventarios medios, </w:t>
+      </w:r>
+      <w:proofErr w:type="spellStart"/>
+      <w:r>
+        <w:t>etc</w:t>
+      </w:r>
+      <w:proofErr w:type="spellEnd"/>
+      <w:r>
+        <w:t>)</w:t>
+      </w:r>
+    </w:p>
     <w:sectPr>
       <w:pgSz w:w="11906" w:h="16838"/>
       <w:pgMar w:top="1417" w:right="1701" w:bottom="1417" w:left="1701" w:header="708" w:footer="708" w:gutter="0"/>
@@ -5241,6 +6255,95 @@
 <file path=word/numbering.xml><?xml version="1.0" encoding="utf-8"?>
 <w:numbering xmlns:wpc="http://schemas.microsoft.com/office/word/2010/wordprocessingCanvas" xmlns:cx="http://schemas.microsoft.com/office/drawing/2014/chartex" xmlns:cx1="http://schemas.microsoft.com/office/drawing/2015/9/8/chartex" xmlns:cx2="http://schemas.microsoft.com/office/drawing/2015/10/21/chartex" xmlns:cx3="http://schemas.microsoft.com/office/drawing/2016/5/9/chartex" xmlns:cx4="http://schemas.microsoft.com/office/drawing/2016/5/10/chartex" xmlns:cx5="http://schemas.microsoft.com/office/drawing/2016/5/11/chartex" xmlns:cx6="http://schemas.microsoft.com/office/drawing/2016/5/12/chartex" xmlns:cx7="http://schemas.microsoft.com/office/drawing/2016/5/13/chartex" xmlns:cx8="http://schemas.microsoft.com/office/drawing/2016/5/14/chartex" xmlns:mc="http://schemas.openxmlformats.org/markup-compatibility/2006" xmlns:aink="http://schemas.microsoft.com/office/drawing/2016/ink" xmlns:am3d="http://schemas.microsoft.com/office/drawing/2017/model3d" xmlns:o="urn:schemas-microsoft-com:office:office" xmlns:r="http://schemas.openxmlformats.org/officeDocument/2006/relationships" xmlns:m="http://schemas.openxmlformats.org/officeDocument/2006/math" xmlns:v="urn:schemas-microsoft-com:vml" xmlns:wp14="http://schemas.microsoft.com/office/word/2010/wordprocessingDrawing" xmlns:wp="http://schemas.openxmlformats.org/drawingml/2006/wordprocessingDrawing" xmlns:w10="urn:schemas-microsoft-com:office:word" xmlns:w="http://schemas.openxmlformats.org/wordprocessingml/2006/main" xmlns:w14="http://schemas.microsoft.com/office/word/2010/wordml" xmlns:w15="http://schemas.microsoft.com/office/word/2012/wordml" xmlns:w16cex="http://schemas.microsoft.com/office/word/2018/wordml/cex" xmlns:w16cid="http://schemas.microsoft.com/office/word/2016/wordml/cid" xmlns:w16="http://schemas.microsoft.com/office/word/2018/wordml" xmlns:w16sdtdh="http://schemas.microsoft.com/office/word/2020/wordml/sdtdatahash" xmlns:w16se="http://schemas.microsoft.com/office/word/2015/wordml/symex" xmlns:wpg="http://schemas.microsoft.com/office/word/2010/wordprocessingGroup" xmlns:wpi="http://schemas.microsoft.com/office/word/2010/wordprocessingInk" xmlns:wne="http://schemas.microsoft.com/office/word/2006/wordml" xmlns:wps="http://schemas.microsoft.com/office/word/2010/wordprocessingShape" mc:Ignorable="w14 w15 w16se w16cid w16 w16cex w16sdtdh wp14">
   <w:abstractNum w:abstractNumId="0" w15:restartNumberingAfterBreak="0">
+    <w:nsid w:val="045F5EF7"/>
+    <w:multiLevelType w:val="hybridMultilevel"/>
+    <w:tmpl w:val="2A14C7C0"/>
+    <w:lvl w:ilvl="0" w:tplc="11FE8E08">
+      <w:start w:val="1"/>
+      <w:numFmt w:val="decimal"/>
+      <w:lvlText w:val="%1."/>
+      <w:lvlJc w:val="left"/>
+      <w:pPr>
+        <w:ind w:left="1068" w:hanging="360"/>
+      </w:pPr>
+      <w:rPr>
+        <w:rFonts w:hint="default"/>
+      </w:rPr>
+    </w:lvl>
+    <w:lvl w:ilvl="1" w:tplc="0C0A0019" w:tentative="1">
+      <w:start w:val="1"/>
+      <w:numFmt w:val="lowerLetter"/>
+      <w:lvlText w:val="%2."/>
+      <w:lvlJc w:val="left"/>
+      <w:pPr>
+        <w:ind w:left="1788" w:hanging="360"/>
+      </w:pPr>
+    </w:lvl>
+    <w:lvl w:ilvl="2" w:tplc="0C0A001B" w:tentative="1">
+      <w:start w:val="1"/>
+      <w:numFmt w:val="lowerRoman"/>
+      <w:lvlText w:val="%3."/>
+      <w:lvlJc w:val="right"/>
+      <w:pPr>
+        <w:ind w:left="2508" w:hanging="180"/>
+      </w:pPr>
+    </w:lvl>
+    <w:lvl w:ilvl="3" w:tplc="0C0A000F" w:tentative="1">
+      <w:start w:val="1"/>
+      <w:numFmt w:val="decimal"/>
+      <w:lvlText w:val="%4."/>
+      <w:lvlJc w:val="left"/>
+      <w:pPr>
+        <w:ind w:left="3228" w:hanging="360"/>
+      </w:pPr>
+    </w:lvl>
+    <w:lvl w:ilvl="4" w:tplc="0C0A0019" w:tentative="1">
+      <w:start w:val="1"/>
+      <w:numFmt w:val="lowerLetter"/>
+      <w:lvlText w:val="%5."/>
+      <w:lvlJc w:val="left"/>
+      <w:pPr>
+        <w:ind w:left="3948" w:hanging="360"/>
+      </w:pPr>
+    </w:lvl>
+    <w:lvl w:ilvl="5" w:tplc="0C0A001B" w:tentative="1">
+      <w:start w:val="1"/>
+      <w:numFmt w:val="lowerRoman"/>
+      <w:lvlText w:val="%6."/>
+      <w:lvlJc w:val="right"/>
+      <w:pPr>
+        <w:ind w:left="4668" w:hanging="180"/>
+      </w:pPr>
+    </w:lvl>
+    <w:lvl w:ilvl="6" w:tplc="0C0A000F" w:tentative="1">
+      <w:start w:val="1"/>
+      <w:numFmt w:val="decimal"/>
+      <w:lvlText w:val="%7."/>
+      <w:lvlJc w:val="left"/>
+      <w:pPr>
+        <w:ind w:left="5388" w:hanging="360"/>
+      </w:pPr>
+    </w:lvl>
+    <w:lvl w:ilvl="7" w:tplc="0C0A0019" w:tentative="1">
+      <w:start w:val="1"/>
+      <w:numFmt w:val="lowerLetter"/>
+      <w:lvlText w:val="%8."/>
+      <w:lvlJc w:val="left"/>
+      <w:pPr>
+        <w:ind w:left="6108" w:hanging="360"/>
+      </w:pPr>
+    </w:lvl>
+    <w:lvl w:ilvl="8" w:tplc="0C0A001B" w:tentative="1">
+      <w:start w:val="1"/>
+      <w:numFmt w:val="lowerRoman"/>
+      <w:lvlText w:val="%9."/>
+      <w:lvlJc w:val="right"/>
+      <w:pPr>
+        <w:ind w:left="6828" w:hanging="180"/>
+      </w:pPr>
+    </w:lvl>
+  </w:abstractNum>
+  <w:abstractNum w:abstractNumId="1" w15:restartNumberingAfterBreak="0">
     <w:nsid w:val="22CB7C77"/>
     <w:multiLevelType w:val="hybridMultilevel"/>
     <w:tmpl w:val="A6A44E88"/>
@@ -5353,17 +6456,17 @@
       </w:rPr>
     </w:lvl>
   </w:abstractNum>
-  <w:abstractNum w:abstractNumId="1" w15:restartNumberingAfterBreak="0">
-    <w:nsid w:val="69900F34"/>
+  <w:abstractNum w:abstractNumId="2" w15:restartNumberingAfterBreak="0">
+    <w:nsid w:val="30125A82"/>
     <w:multiLevelType w:val="hybridMultilevel"/>
-    <w:tmpl w:val="FF40DFF6"/>
+    <w:tmpl w:val="0FA46D0E"/>
     <w:lvl w:ilvl="0" w:tplc="0C0A0001">
       <w:start w:val="1"/>
       <w:numFmt w:val="bullet"/>
       <w:lvlText w:val=""/>
       <w:lvlJc w:val="left"/>
       <w:pPr>
-        <w:ind w:left="720" w:hanging="360"/>
+        <w:ind w:left="770" w:hanging="360"/>
       </w:pPr>
       <w:rPr>
         <w:rFonts w:ascii="Symbol" w:hAnsi="Symbol" w:hint="default"/>
@@ -5375,7 +6478,7 @@
       <w:lvlText w:val="o"/>
       <w:lvlJc w:val="left"/>
       <w:pPr>
-        <w:ind w:left="1440" w:hanging="360"/>
+        <w:ind w:left="1490" w:hanging="360"/>
       </w:pPr>
       <w:rPr>
         <w:rFonts w:ascii="Courier New" w:hAnsi="Courier New" w:cs="Courier New" w:hint="default"/>
@@ -5387,7 +6490,7 @@
       <w:lvlText w:val=""/>
       <w:lvlJc w:val="left"/>
       <w:pPr>
-        <w:ind w:left="2160" w:hanging="360"/>
+        <w:ind w:left="2210" w:hanging="360"/>
       </w:pPr>
       <w:rPr>
         <w:rFonts w:ascii="Wingdings" w:hAnsi="Wingdings" w:hint="default"/>
@@ -5399,7 +6502,7 @@
       <w:lvlText w:val=""/>
       <w:lvlJc w:val="left"/>
       <w:pPr>
-        <w:ind w:left="2880" w:hanging="360"/>
+        <w:ind w:left="2930" w:hanging="360"/>
       </w:pPr>
       <w:rPr>
         <w:rFonts w:ascii="Symbol" w:hAnsi="Symbol" w:hint="default"/>
@@ -5411,7 +6514,7 @@
       <w:lvlText w:val="o"/>
       <w:lvlJc w:val="left"/>
       <w:pPr>
-        <w:ind w:left="3600" w:hanging="360"/>
+        <w:ind w:left="3650" w:hanging="360"/>
       </w:pPr>
       <w:rPr>
         <w:rFonts w:ascii="Courier New" w:hAnsi="Courier New" w:cs="Courier New" w:hint="default"/>
@@ -5423,7 +6526,7 @@
       <w:lvlText w:val=""/>
       <w:lvlJc w:val="left"/>
       <w:pPr>
-        <w:ind w:left="4320" w:hanging="360"/>
+        <w:ind w:left="4370" w:hanging="360"/>
       </w:pPr>
       <w:rPr>
         <w:rFonts w:ascii="Wingdings" w:hAnsi="Wingdings" w:hint="default"/>
@@ -5435,7 +6538,7 @@
       <w:lvlText w:val=""/>
       <w:lvlJc w:val="left"/>
       <w:pPr>
-        <w:ind w:left="5040" w:hanging="360"/>
+        <w:ind w:left="5090" w:hanging="360"/>
       </w:pPr>
       <w:rPr>
         <w:rFonts w:ascii="Symbol" w:hAnsi="Symbol" w:hint="default"/>
@@ -5447,7 +6550,7 @@
       <w:lvlText w:val="o"/>
       <w:lvlJc w:val="left"/>
       <w:pPr>
-        <w:ind w:left="5760" w:hanging="360"/>
+        <w:ind w:left="5810" w:hanging="360"/>
       </w:pPr>
       <w:rPr>
         <w:rFonts w:ascii="Courier New" w:hAnsi="Courier New" w:cs="Courier New" w:hint="default"/>
@@ -5459,17 +6562,17 @@
       <w:lvlText w:val=""/>
       <w:lvlJc w:val="left"/>
       <w:pPr>
-        <w:ind w:left="6480" w:hanging="360"/>
+        <w:ind w:left="6530" w:hanging="360"/>
       </w:pPr>
       <w:rPr>
         <w:rFonts w:ascii="Wingdings" w:hAnsi="Wingdings" w:hint="default"/>
       </w:rPr>
     </w:lvl>
   </w:abstractNum>
-  <w:abstractNum w:abstractNumId="2" w15:restartNumberingAfterBreak="0">
-    <w:nsid w:val="78275398"/>
+  <w:abstractNum w:abstractNumId="3" w15:restartNumberingAfterBreak="0">
+    <w:nsid w:val="69900F34"/>
     <w:multiLevelType w:val="hybridMultilevel"/>
-    <w:tmpl w:val="71AC381E"/>
+    <w:tmpl w:val="FF40DFF6"/>
     <w:lvl w:ilvl="0" w:tplc="0C0A0001">
       <w:start w:val="1"/>
       <w:numFmt w:val="bullet"/>
@@ -5579,10 +6682,10 @@
       </w:rPr>
     </w:lvl>
   </w:abstractNum>
-  <w:abstractNum w:abstractNumId="3" w15:restartNumberingAfterBreak="0">
-    <w:nsid w:val="789E14C6"/>
+  <w:abstractNum w:abstractNumId="4" w15:restartNumberingAfterBreak="0">
+    <w:nsid w:val="78275398"/>
     <w:multiLevelType w:val="hybridMultilevel"/>
-    <w:tmpl w:val="4728501E"/>
+    <w:tmpl w:val="71AC381E"/>
     <w:lvl w:ilvl="0" w:tplc="0C0A0001">
       <w:start w:val="1"/>
       <w:numFmt w:val="bullet"/>
@@ -5692,7 +6795,120 @@
       </w:rPr>
     </w:lvl>
   </w:abstractNum>
-  <w:abstractNum w:abstractNumId="4" w15:restartNumberingAfterBreak="0">
+  <w:abstractNum w:abstractNumId="5" w15:restartNumberingAfterBreak="0">
+    <w:nsid w:val="789E14C6"/>
+    <w:multiLevelType w:val="hybridMultilevel"/>
+    <w:tmpl w:val="4728501E"/>
+    <w:lvl w:ilvl="0" w:tplc="0C0A0001">
+      <w:start w:val="1"/>
+      <w:numFmt w:val="bullet"/>
+      <w:lvlText w:val=""/>
+      <w:lvlJc w:val="left"/>
+      <w:pPr>
+        <w:ind w:left="720" w:hanging="360"/>
+      </w:pPr>
+      <w:rPr>
+        <w:rFonts w:ascii="Symbol" w:hAnsi="Symbol" w:hint="default"/>
+      </w:rPr>
+    </w:lvl>
+    <w:lvl w:ilvl="1" w:tplc="0C0A0003" w:tentative="1">
+      <w:start w:val="1"/>
+      <w:numFmt w:val="bullet"/>
+      <w:lvlText w:val="o"/>
+      <w:lvlJc w:val="left"/>
+      <w:pPr>
+        <w:ind w:left="1440" w:hanging="360"/>
+      </w:pPr>
+      <w:rPr>
+        <w:rFonts w:ascii="Courier New" w:hAnsi="Courier New" w:cs="Courier New" w:hint="default"/>
+      </w:rPr>
+    </w:lvl>
+    <w:lvl w:ilvl="2" w:tplc="0C0A0005" w:tentative="1">
+      <w:start w:val="1"/>
+      <w:numFmt w:val="bullet"/>
+      <w:lvlText w:val=""/>
+      <w:lvlJc w:val="left"/>
+      <w:pPr>
+        <w:ind w:left="2160" w:hanging="360"/>
+      </w:pPr>
+      <w:rPr>
+        <w:rFonts w:ascii="Wingdings" w:hAnsi="Wingdings" w:hint="default"/>
+      </w:rPr>
+    </w:lvl>
+    <w:lvl w:ilvl="3" w:tplc="0C0A0001" w:tentative="1">
+      <w:start w:val="1"/>
+      <w:numFmt w:val="bullet"/>
+      <w:lvlText w:val=""/>
+      <w:lvlJc w:val="left"/>
+      <w:pPr>
+        <w:ind w:left="2880" w:hanging="360"/>
+      </w:pPr>
+      <w:rPr>
+        <w:rFonts w:ascii="Symbol" w:hAnsi="Symbol" w:hint="default"/>
+      </w:rPr>
+    </w:lvl>
+    <w:lvl w:ilvl="4" w:tplc="0C0A0003" w:tentative="1">
+      <w:start w:val="1"/>
+      <w:numFmt w:val="bullet"/>
+      <w:lvlText w:val="o"/>
+      <w:lvlJc w:val="left"/>
+      <w:pPr>
+        <w:ind w:left="3600" w:hanging="360"/>
+      </w:pPr>
+      <w:rPr>
+        <w:rFonts w:ascii="Courier New" w:hAnsi="Courier New" w:cs="Courier New" w:hint="default"/>
+      </w:rPr>
+    </w:lvl>
+    <w:lvl w:ilvl="5" w:tplc="0C0A0005" w:tentative="1">
+      <w:start w:val="1"/>
+      <w:numFmt w:val="bullet"/>
+      <w:lvlText w:val=""/>
+      <w:lvlJc w:val="left"/>
+      <w:pPr>
+        <w:ind w:left="4320" w:hanging="360"/>
+      </w:pPr>
+      <w:rPr>
+        <w:rFonts w:ascii="Wingdings" w:hAnsi="Wingdings" w:hint="default"/>
+      </w:rPr>
+    </w:lvl>
+    <w:lvl w:ilvl="6" w:tplc="0C0A0001" w:tentative="1">
+      <w:start w:val="1"/>
+      <w:numFmt w:val="bullet"/>
+      <w:lvlText w:val=""/>
+      <w:lvlJc w:val="left"/>
+      <w:pPr>
+        <w:ind w:left="5040" w:hanging="360"/>
+      </w:pPr>
+      <w:rPr>
+        <w:rFonts w:ascii="Symbol" w:hAnsi="Symbol" w:hint="default"/>
+      </w:rPr>
+    </w:lvl>
+    <w:lvl w:ilvl="7" w:tplc="0C0A0003" w:tentative="1">
+      <w:start w:val="1"/>
+      <w:numFmt w:val="bullet"/>
+      <w:lvlText w:val="o"/>
+      <w:lvlJc w:val="left"/>
+      <w:pPr>
+        <w:ind w:left="5760" w:hanging="360"/>
+      </w:pPr>
+      <w:rPr>
+        <w:rFonts w:ascii="Courier New" w:hAnsi="Courier New" w:cs="Courier New" w:hint="default"/>
+      </w:rPr>
+    </w:lvl>
+    <w:lvl w:ilvl="8" w:tplc="0C0A0005" w:tentative="1">
+      <w:start w:val="1"/>
+      <w:numFmt w:val="bullet"/>
+      <w:lvlText w:val=""/>
+      <w:lvlJc w:val="left"/>
+      <w:pPr>
+        <w:ind w:left="6480" w:hanging="360"/>
+      </w:pPr>
+      <w:rPr>
+        <w:rFonts w:ascii="Wingdings" w:hAnsi="Wingdings" w:hint="default"/>
+      </w:rPr>
+    </w:lvl>
+  </w:abstractNum>
+  <w:abstractNum w:abstractNumId="6" w15:restartNumberingAfterBreak="0">
     <w:nsid w:val="7C006A29"/>
     <w:multiLevelType w:val="hybridMultilevel"/>
     <w:tmpl w:val="30DA9526"/>
@@ -5806,19 +7022,25 @@
     </w:lvl>
   </w:abstractNum>
   <w:num w:numId="1">
+    <w:abstractNumId w:val="4"/>
+  </w:num>
+  <w:num w:numId="2">
+    <w:abstractNumId w:val="5"/>
+  </w:num>
+  <w:num w:numId="3">
+    <w:abstractNumId w:val="1"/>
+  </w:num>
+  <w:num w:numId="4">
+    <w:abstractNumId w:val="6"/>
+  </w:num>
+  <w:num w:numId="5">
+    <w:abstractNumId w:val="3"/>
+  </w:num>
+  <w:num w:numId="6">
     <w:abstractNumId w:val="2"/>
   </w:num>
-  <w:num w:numId="2">
-    <w:abstractNumId w:val="3"/>
-  </w:num>
-  <w:num w:numId="3">
+  <w:num w:numId="7">
     <w:abstractNumId w:val="0"/>
-  </w:num>
-  <w:num w:numId="4">
-    <w:abstractNumId w:val="4"/>
-  </w:num>
-  <w:num w:numId="5">
-    <w:abstractNumId w:val="1"/>
   </w:num>
 </w:numbering>
 </file>

</xml_diff>

<commit_message>
bibliographic work. comparing results started
</commit_message>
<xml_diff>
--- a/bibliografia/notas_formacion_celulas.docx
+++ b/bibliografia/notas_formacion_celulas.docx
@@ -60,14 +60,30 @@
           <w:r>
             <w:fldChar w:fldCharType="separate"/>
           </w:r>
-          <w:hyperlink w:anchor="_Toc86062826" w:history="1">
+          <w:hyperlink w:anchor="_Toc87351116" w:history="1">
             <w:r>
               <w:rPr>
                 <w:rStyle w:val="Hipervnculo"/>
                 <w:noProof/>
                 <w:lang w:val="en-US"/>
               </w:rPr>
-              <w:t>Cell Formation Problem: Definition</w:t>
+              <w:t>Cell Formation Probl</w:t>
+            </w:r>
+            <w:r>
+              <w:rPr>
+                <w:rStyle w:val="Hipervnculo"/>
+                <w:noProof/>
+                <w:lang w:val="en-US"/>
+              </w:rPr>
+              <w:t>e</w:t>
+            </w:r>
+            <w:r>
+              <w:rPr>
+                <w:rStyle w:val="Hipervnculo"/>
+                <w:noProof/>
+                <w:lang w:val="en-US"/>
+              </w:rPr>
+              <w:t>m: Definition</w:t>
             </w:r>
             <w:r>
               <w:rPr>
@@ -88,7 +104,7 @@
                 <w:noProof/>
                 <w:webHidden/>
               </w:rPr>
-              <w:instrText xml:space="preserve"> PAGEREF _Toc86062826 \h </w:instrText>
+              <w:instrText xml:space="preserve"> PAGEREF _Toc87351116 \h </w:instrText>
             </w:r>
             <w:r>
               <w:rPr>
@@ -109,6 +125,147 @@
                 <w:webHidden/>
               </w:rPr>
               <w:t>2</w:t>
+            </w:r>
+            <w:r>
+              <w:rPr>
+                <w:noProof/>
+                <w:webHidden/>
+              </w:rPr>
+              <w:fldChar w:fldCharType="end"/>
+            </w:r>
+          </w:hyperlink>
+        </w:p>
+        <w:p>
+          <w:pPr>
+            <w:pStyle w:val="TDC2"/>
+            <w:tabs>
+              <w:tab w:val="right" w:leader="dot" w:pos="8494"/>
+            </w:tabs>
+            <w:rPr>
+              <w:rFonts w:eastAsiaTheme="minorEastAsia"/>
+              <w:noProof/>
+              <w:lang w:eastAsia="es-ES"/>
+            </w:rPr>
+          </w:pPr>
+          <w:hyperlink w:anchor="_Toc87351117" w:history="1">
+            <w:r>
+              <w:rPr>
+                <w:rStyle w:val="Hipervnculo"/>
+                <w:noProof/>
+              </w:rPr>
+              <w:t>Funciones objetivo</w:t>
+            </w:r>
+            <w:r>
+              <w:rPr>
+                <w:noProof/>
+                <w:webHidden/>
+              </w:rPr>
+              <w:tab/>
+            </w:r>
+            <w:r>
+              <w:rPr>
+                <w:noProof/>
+                <w:webHidden/>
+              </w:rPr>
+              <w:fldChar w:fldCharType="begin"/>
+            </w:r>
+            <w:r>
+              <w:rPr>
+                <w:noProof/>
+                <w:webHidden/>
+              </w:rPr>
+              <w:instrText xml:space="preserve"> PAGEREF _Toc87351117 \h </w:instrText>
+            </w:r>
+            <w:r>
+              <w:rPr>
+                <w:noProof/>
+                <w:webHidden/>
+              </w:rPr>
+            </w:r>
+            <w:r>
+              <w:rPr>
+                <w:noProof/>
+                <w:webHidden/>
+              </w:rPr>
+              <w:fldChar w:fldCharType="separate"/>
+            </w:r>
+            <w:r>
+              <w:rPr>
+                <w:noProof/>
+                <w:webHidden/>
+              </w:rPr>
+              <w:t>3</w:t>
+            </w:r>
+            <w:r>
+              <w:rPr>
+                <w:noProof/>
+                <w:webHidden/>
+              </w:rPr>
+              <w:fldChar w:fldCharType="end"/>
+            </w:r>
+          </w:hyperlink>
+        </w:p>
+        <w:p>
+          <w:pPr>
+            <w:pStyle w:val="TDC2"/>
+            <w:tabs>
+              <w:tab w:val="right" w:leader="dot" w:pos="8494"/>
+            </w:tabs>
+            <w:rPr>
+              <w:rFonts w:eastAsiaTheme="minorEastAsia"/>
+              <w:noProof/>
+              <w:lang w:eastAsia="es-ES"/>
+            </w:rPr>
+          </w:pPr>
+          <w:hyperlink w:anchor="_Toc87351118" w:history="1">
+            <w:r>
+              <w:rPr>
+                <w:rStyle w:val="Hipervnculo"/>
+                <w:noProof/>
+                <w:lang w:val="en-US"/>
+              </w:rPr>
+              <w:t>Encodings</w:t>
+            </w:r>
+            <w:r>
+              <w:rPr>
+                <w:noProof/>
+                <w:webHidden/>
+              </w:rPr>
+              <w:tab/>
+            </w:r>
+            <w:r>
+              <w:rPr>
+                <w:noProof/>
+                <w:webHidden/>
+              </w:rPr>
+              <w:fldChar w:fldCharType="begin"/>
+            </w:r>
+            <w:r>
+              <w:rPr>
+                <w:noProof/>
+                <w:webHidden/>
+              </w:rPr>
+              <w:instrText xml:space="preserve"> PAGEREF _Toc87351118 \h </w:instrText>
+            </w:r>
+            <w:r>
+              <w:rPr>
+                <w:noProof/>
+                <w:webHidden/>
+              </w:rPr>
+            </w:r>
+            <w:r>
+              <w:rPr>
+                <w:noProof/>
+                <w:webHidden/>
+              </w:rPr>
+              <w:fldChar w:fldCharType="separate"/>
+            </w:r>
+            <w:r>
+              <w:rPr>
+                <w:noProof/>
+                <w:webHidden/>
+              </w:rPr>
+              <w:t>3</w:t>
             </w:r>
             <w:r>
               <w:rPr>
@@ -131,7 +288,7 @@
               <w:lang w:eastAsia="es-ES"/>
             </w:rPr>
           </w:pPr>
-          <w:hyperlink w:anchor="_Toc86062827" w:history="1">
+          <w:hyperlink w:anchor="_Toc87351119" w:history="1">
             <w:r>
               <w:rPr>
                 <w:rStyle w:val="Hipervnculo"/>
@@ -169,7 +326,7 @@
                 <w:noProof/>
                 <w:webHidden/>
               </w:rPr>
-              <w:instrText xml:space="preserve"> PAGEREF _Toc86062827 \h </w:instrText>
+              <w:instrText xml:space="preserve"> PAGEREF _Toc87351119 \h </w:instrText>
             </w:r>
             <w:r>
               <w:rPr>
@@ -212,7 +369,7 @@
               <w:lang w:eastAsia="es-ES"/>
             </w:rPr>
           </w:pPr>
-          <w:hyperlink w:anchor="_Toc86062828" w:history="1">
+          <w:hyperlink w:anchor="_Toc87351120" w:history="1">
             <w:r>
               <w:rPr>
                 <w:rStyle w:val="Hipervnculo"/>
@@ -241,7 +398,7 @@
                 <w:noProof/>
                 <w:webHidden/>
               </w:rPr>
-              <w:instrText xml:space="preserve"> PAGEREF _Toc86062828 \h </w:instrText>
+              <w:instrText xml:space="preserve"> PAGEREF _Toc87351120 \h </w:instrText>
             </w:r>
             <w:r>
               <w:rPr>
@@ -284,7 +441,7 @@
               <w:lang w:eastAsia="es-ES"/>
             </w:rPr>
           </w:pPr>
-          <w:hyperlink w:anchor="_Toc86062829" w:history="1">
+          <w:hyperlink w:anchor="_Toc87351121" w:history="1">
             <w:r>
               <w:rPr>
                 <w:rStyle w:val="Hipervnculo"/>
@@ -322,7 +479,7 @@
                 <w:noProof/>
                 <w:webHidden/>
               </w:rPr>
-              <w:instrText xml:space="preserve"> PAGEREF _Toc86062829 \h </w:instrText>
+              <w:instrText xml:space="preserve"> PAGEREF _Toc87351121 \h </w:instrText>
             </w:r>
             <w:r>
               <w:rPr>
@@ -342,7 +499,7 @@
                 <w:noProof/>
                 <w:webHidden/>
               </w:rPr>
-              <w:t>4</w:t>
+              <w:t>5</w:t>
             </w:r>
             <w:r>
               <w:rPr>
@@ -365,7 +522,7 @@
               <w:lang w:eastAsia="es-ES"/>
             </w:rPr>
           </w:pPr>
-          <w:hyperlink w:anchor="_Toc86062830" w:history="1">
+          <w:hyperlink w:anchor="_Toc87351122" w:history="1">
             <w:r>
               <w:rPr>
                 <w:rStyle w:val="Hipervnculo"/>
@@ -413,7 +570,7 @@
                 <w:noProof/>
                 <w:webHidden/>
               </w:rPr>
-              <w:instrText xml:space="preserve"> PAGEREF _Toc86062830 \h </w:instrText>
+              <w:instrText xml:space="preserve"> PAGEREF _Toc87351122 \h </w:instrText>
             </w:r>
             <w:r>
               <w:rPr>
@@ -433,7 +590,7 @@
                 <w:noProof/>
                 <w:webHidden/>
               </w:rPr>
-              <w:t>6</w:t>
+              <w:t>7</w:t>
             </w:r>
             <w:r>
               <w:rPr>
@@ -456,7 +613,7 @@
               <w:lang w:eastAsia="es-ES"/>
             </w:rPr>
           </w:pPr>
-          <w:hyperlink w:anchor="_Toc86062831" w:history="1">
+          <w:hyperlink w:anchor="_Toc87351123" w:history="1">
             <w:r>
               <w:rPr>
                 <w:rStyle w:val="Hipervnculo"/>
@@ -483,7 +640,7 @@
                 <w:noProof/>
                 <w:webHidden/>
               </w:rPr>
-              <w:instrText xml:space="preserve"> PAGEREF _Toc86062831 \h </w:instrText>
+              <w:instrText xml:space="preserve"> PAGEREF _Toc87351123 \h </w:instrText>
             </w:r>
             <w:r>
               <w:rPr>
@@ -503,7 +660,7 @@
                 <w:noProof/>
                 <w:webHidden/>
               </w:rPr>
-              <w:t>6</w:t>
+              <w:t>7</w:t>
             </w:r>
             <w:r>
               <w:rPr>
@@ -526,7 +683,7 @@
               <w:lang w:eastAsia="es-ES"/>
             </w:rPr>
           </w:pPr>
-          <w:hyperlink w:anchor="_Toc86062832" w:history="1">
+          <w:hyperlink w:anchor="_Toc87351124" w:history="1">
             <w:r>
               <w:rPr>
                 <w:rStyle w:val="Hipervnculo"/>
@@ -564,7 +721,7 @@
                 <w:noProof/>
                 <w:webHidden/>
               </w:rPr>
-              <w:instrText xml:space="preserve"> PAGEREF _Toc86062832 \h </w:instrText>
+              <w:instrText xml:space="preserve"> PAGEREF _Toc87351124 \h </w:instrText>
             </w:r>
             <w:r>
               <w:rPr>
@@ -584,7 +741,7 @@
                 <w:noProof/>
                 <w:webHidden/>
               </w:rPr>
-              <w:t>7</w:t>
+              <w:t>8</w:t>
             </w:r>
             <w:r>
               <w:rPr>
@@ -607,7 +764,7 @@
               <w:lang w:eastAsia="es-ES"/>
             </w:rPr>
           </w:pPr>
-          <w:hyperlink w:anchor="_Toc86062833" w:history="1">
+          <w:hyperlink w:anchor="_Toc87351125" w:history="1">
             <w:r>
               <w:rPr>
                 <w:rStyle w:val="Hipervnculo"/>
@@ -634,7 +791,7 @@
                 <w:noProof/>
                 <w:webHidden/>
               </w:rPr>
-              <w:instrText xml:space="preserve"> PAGEREF _Toc86062833 \h </w:instrText>
+              <w:instrText xml:space="preserve"> PAGEREF _Toc87351125 \h </w:instrText>
             </w:r>
             <w:r>
               <w:rPr>
@@ -654,7 +811,7 @@
                 <w:noProof/>
                 <w:webHidden/>
               </w:rPr>
-              <w:t>7</w:t>
+              <w:t>8</w:t>
             </w:r>
             <w:r>
               <w:rPr>
@@ -677,7 +834,7 @@
               <w:lang w:eastAsia="es-ES"/>
             </w:rPr>
           </w:pPr>
-          <w:hyperlink w:anchor="_Toc86062834" w:history="1">
+          <w:hyperlink w:anchor="_Toc87351126" w:history="1">
             <w:r>
               <w:rPr>
                 <w:rStyle w:val="Hipervnculo"/>
@@ -715,7 +872,7 @@
                 <w:noProof/>
                 <w:webHidden/>
               </w:rPr>
-              <w:instrText xml:space="preserve"> PAGEREF _Toc86062834 \h </w:instrText>
+              <w:instrText xml:space="preserve"> PAGEREF _Toc87351126 \h </w:instrText>
             </w:r>
             <w:r>
               <w:rPr>
@@ -735,7 +892,7 @@
                 <w:noProof/>
                 <w:webHidden/>
               </w:rPr>
-              <w:t>7</w:t>
+              <w:t>8</w:t>
             </w:r>
             <w:r>
               <w:rPr>
@@ -758,15 +915,24 @@
               <w:lang w:eastAsia="es-ES"/>
             </w:rPr>
           </w:pPr>
-          <w:hyperlink w:anchor="_Toc86062835" w:history="1">
+          <w:hyperlink w:anchor="_Toc87351127" w:history="1">
             <w:r>
               <w:rPr>
                 <w:rStyle w:val="Hipervnculo"/>
                 <w:b/>
                 <w:bCs/>
                 <w:noProof/>
-              </w:rPr>
-              <w:t>REFLEXIONES PROPIAS</w:t>
+                <w:lang w:val="en-US"/>
+              </w:rPr>
+              <w:t>Chaudhuri et al. (2020)</w:t>
+            </w:r>
+            <w:r>
+              <w:rPr>
+                <w:rStyle w:val="Hipervnculo"/>
+                <w:noProof/>
+                <w:lang w:val="en-US"/>
+              </w:rPr>
+              <w:t xml:space="preserve"> – Review on multi-objective CFP</w:t>
             </w:r>
             <w:r>
               <w:rPr>
@@ -787,7 +953,7 @@
                 <w:noProof/>
                 <w:webHidden/>
               </w:rPr>
-              <w:instrText xml:space="preserve"> PAGEREF _Toc86062835 \h </w:instrText>
+              <w:instrText xml:space="preserve"> PAGEREF _Toc87351127 \h </w:instrText>
             </w:r>
             <w:r>
               <w:rPr>
@@ -808,6 +974,319 @@
                 <w:webHidden/>
               </w:rPr>
               <w:t>8</w:t>
+            </w:r>
+            <w:r>
+              <w:rPr>
+                <w:noProof/>
+                <w:webHidden/>
+              </w:rPr>
+              <w:fldChar w:fldCharType="end"/>
+            </w:r>
+          </w:hyperlink>
+        </w:p>
+        <w:p>
+          <w:pPr>
+            <w:pStyle w:val="TDC2"/>
+            <w:tabs>
+              <w:tab w:val="right" w:leader="dot" w:pos="8494"/>
+            </w:tabs>
+            <w:rPr>
+              <w:rFonts w:eastAsiaTheme="minorEastAsia"/>
+              <w:noProof/>
+              <w:lang w:eastAsia="es-ES"/>
+            </w:rPr>
+          </w:pPr>
+          <w:hyperlink w:anchor="_Toc87351128" w:history="1">
+            <w:r>
+              <w:rPr>
+                <w:rStyle w:val="Hipervnculo"/>
+                <w:noProof/>
+                <w:lang w:val="en-US"/>
+              </w:rPr>
+              <w:t>Types of cell formation</w:t>
+            </w:r>
+            <w:r>
+              <w:rPr>
+                <w:noProof/>
+                <w:webHidden/>
+              </w:rPr>
+              <w:tab/>
+            </w:r>
+            <w:r>
+              <w:rPr>
+                <w:noProof/>
+                <w:webHidden/>
+              </w:rPr>
+              <w:fldChar w:fldCharType="begin"/>
+            </w:r>
+            <w:r>
+              <w:rPr>
+                <w:noProof/>
+                <w:webHidden/>
+              </w:rPr>
+              <w:instrText xml:space="preserve"> PAGEREF _Toc87351128 \h </w:instrText>
+            </w:r>
+            <w:r>
+              <w:rPr>
+                <w:noProof/>
+                <w:webHidden/>
+              </w:rPr>
+            </w:r>
+            <w:r>
+              <w:rPr>
+                <w:noProof/>
+                <w:webHidden/>
+              </w:rPr>
+              <w:fldChar w:fldCharType="separate"/>
+            </w:r>
+            <w:r>
+              <w:rPr>
+                <w:noProof/>
+                <w:webHidden/>
+              </w:rPr>
+              <w:t>8</w:t>
+            </w:r>
+            <w:r>
+              <w:rPr>
+                <w:noProof/>
+                <w:webHidden/>
+              </w:rPr>
+              <w:fldChar w:fldCharType="end"/>
+            </w:r>
+          </w:hyperlink>
+        </w:p>
+        <w:p>
+          <w:pPr>
+            <w:pStyle w:val="TDC1"/>
+            <w:tabs>
+              <w:tab w:val="right" w:leader="dot" w:pos="8494"/>
+            </w:tabs>
+            <w:rPr>
+              <w:rFonts w:eastAsiaTheme="minorEastAsia"/>
+              <w:noProof/>
+              <w:lang w:eastAsia="es-ES"/>
+            </w:rPr>
+          </w:pPr>
+          <w:hyperlink w:anchor="_Toc87351129" w:history="1">
+            <w:r>
+              <w:rPr>
+                <w:rStyle w:val="Hipervnculo"/>
+                <w:b/>
+                <w:bCs/>
+                <w:noProof/>
+                <w:lang w:val="en-US"/>
+              </w:rPr>
+              <w:t>Chaudhuri et al. (2020)</w:t>
+            </w:r>
+            <w:r>
+              <w:rPr>
+                <w:rStyle w:val="Hipervnculo"/>
+                <w:noProof/>
+                <w:lang w:val="en-US"/>
+              </w:rPr>
+              <w:t xml:space="preserve"> – Review on multi-objective CFP</w:t>
+            </w:r>
+            <w:r>
+              <w:rPr>
+                <w:noProof/>
+                <w:webHidden/>
+              </w:rPr>
+              <w:tab/>
+            </w:r>
+            <w:r>
+              <w:rPr>
+                <w:noProof/>
+                <w:webHidden/>
+              </w:rPr>
+              <w:fldChar w:fldCharType="begin"/>
+            </w:r>
+            <w:r>
+              <w:rPr>
+                <w:noProof/>
+                <w:webHidden/>
+              </w:rPr>
+              <w:instrText xml:space="preserve"> PAGEREF _Toc87351129 \h </w:instrText>
+            </w:r>
+            <w:r>
+              <w:rPr>
+                <w:noProof/>
+                <w:webHidden/>
+              </w:rPr>
+            </w:r>
+            <w:r>
+              <w:rPr>
+                <w:noProof/>
+                <w:webHidden/>
+              </w:rPr>
+              <w:fldChar w:fldCharType="separate"/>
+            </w:r>
+            <w:r>
+              <w:rPr>
+                <w:noProof/>
+                <w:webHidden/>
+              </w:rPr>
+              <w:t>9</w:t>
+            </w:r>
+            <w:r>
+              <w:rPr>
+                <w:noProof/>
+                <w:webHidden/>
+              </w:rPr>
+              <w:fldChar w:fldCharType="end"/>
+            </w:r>
+          </w:hyperlink>
+        </w:p>
+        <w:p>
+          <w:pPr>
+            <w:pStyle w:val="TDC2"/>
+            <w:tabs>
+              <w:tab w:val="right" w:leader="dot" w:pos="8494"/>
+            </w:tabs>
+            <w:rPr>
+              <w:rFonts w:eastAsiaTheme="minorEastAsia"/>
+              <w:noProof/>
+              <w:lang w:eastAsia="es-ES"/>
+            </w:rPr>
+          </w:pPr>
+          <w:hyperlink w:anchor="_Toc87351130" w:history="1">
+            <w:r>
+              <w:rPr>
+                <w:rStyle w:val="Hipervnculo"/>
+                <w:noProof/>
+                <w:lang w:val="en-US"/>
+              </w:rPr>
+              <w:t>Problems in designing effective CMS</w:t>
+            </w:r>
+            <w:r>
+              <w:rPr>
+                <w:noProof/>
+                <w:webHidden/>
+              </w:rPr>
+              <w:tab/>
+            </w:r>
+            <w:r>
+              <w:rPr>
+                <w:noProof/>
+                <w:webHidden/>
+              </w:rPr>
+              <w:fldChar w:fldCharType="begin"/>
+            </w:r>
+            <w:r>
+              <w:rPr>
+                <w:noProof/>
+                <w:webHidden/>
+              </w:rPr>
+              <w:instrText xml:space="preserve"> PAGEREF _Toc87351130 \h </w:instrText>
+            </w:r>
+            <w:r>
+              <w:rPr>
+                <w:noProof/>
+                <w:webHidden/>
+              </w:rPr>
+            </w:r>
+            <w:r>
+              <w:rPr>
+                <w:noProof/>
+                <w:webHidden/>
+              </w:rPr>
+              <w:fldChar w:fldCharType="separate"/>
+            </w:r>
+            <w:r>
+              <w:rPr>
+                <w:noProof/>
+                <w:webHidden/>
+              </w:rPr>
+              <w:t>9</w:t>
+            </w:r>
+            <w:r>
+              <w:rPr>
+                <w:noProof/>
+                <w:webHidden/>
+              </w:rPr>
+              <w:fldChar w:fldCharType="end"/>
+            </w:r>
+          </w:hyperlink>
+        </w:p>
+        <w:p>
+          <w:pPr>
+            <w:pStyle w:val="TDC1"/>
+            <w:tabs>
+              <w:tab w:val="right" w:leader="dot" w:pos="8494"/>
+            </w:tabs>
+            <w:rPr>
+              <w:rFonts w:eastAsiaTheme="minorEastAsia"/>
+              <w:noProof/>
+              <w:lang w:eastAsia="es-ES"/>
+            </w:rPr>
+          </w:pPr>
+          <w:hyperlink w:anchor="_Toc87351131" w:history="1">
+            <w:r>
+              <w:rPr>
+                <w:rStyle w:val="Hipervnculo"/>
+                <w:b/>
+                <w:bCs/>
+                <w:noProof/>
+              </w:rPr>
+              <w:t>REFLEXIONES P</w:t>
+            </w:r>
+            <w:r>
+              <w:rPr>
+                <w:rStyle w:val="Hipervnculo"/>
+                <w:b/>
+                <w:bCs/>
+                <w:noProof/>
+              </w:rPr>
+              <w:t>R</w:t>
+            </w:r>
+            <w:r>
+              <w:rPr>
+                <w:rStyle w:val="Hipervnculo"/>
+                <w:b/>
+                <w:bCs/>
+                <w:noProof/>
+              </w:rPr>
+              <w:t>OPIAS</w:t>
+            </w:r>
+            <w:r>
+              <w:rPr>
+                <w:noProof/>
+                <w:webHidden/>
+              </w:rPr>
+              <w:tab/>
+            </w:r>
+            <w:r>
+              <w:rPr>
+                <w:noProof/>
+                <w:webHidden/>
+              </w:rPr>
+              <w:fldChar w:fldCharType="begin"/>
+            </w:r>
+            <w:r>
+              <w:rPr>
+                <w:noProof/>
+                <w:webHidden/>
+              </w:rPr>
+              <w:instrText xml:space="preserve"> PAGEREF _Toc87351131 \h </w:instrText>
+            </w:r>
+            <w:r>
+              <w:rPr>
+                <w:noProof/>
+                <w:webHidden/>
+              </w:rPr>
+            </w:r>
+            <w:r>
+              <w:rPr>
+                <w:noProof/>
+                <w:webHidden/>
+              </w:rPr>
+              <w:fldChar w:fldCharType="separate"/>
+            </w:r>
+            <w:r>
+              <w:rPr>
+                <w:noProof/>
+                <w:webHidden/>
+              </w:rPr>
+              <w:t>9</w:t>
             </w:r>
             <w:r>
               <w:rPr>
@@ -1332,7 +1811,7 @@
           <w:lang w:val="en-US"/>
         </w:rPr>
       </w:pPr>
-      <w:bookmarkStart w:id="0" w:name="_Toc86062826"/>
+      <w:bookmarkStart w:id="0" w:name="_Toc87351116"/>
       <w:r>
         <w:rPr>
           <w:lang w:val="en-US"/>
@@ -1684,14 +2163,25 @@
           <w:lang w:val="en-US"/>
         </w:rPr>
       </w:pPr>
-      <w:r>
-        <w:rPr>
-          <w:rFonts w:cstheme="minorHAnsi"/>
-          <w:sz w:val="24"/>
-          <w:szCs w:val="24"/>
-          <w:lang w:val="en-US"/>
-        </w:rPr>
-        <w:t>Tunnukij and Hicks (2009) state that</w:t>
+      <w:proofErr w:type="spellStart"/>
+      <w:r>
+        <w:rPr>
+          <w:rFonts w:cstheme="minorHAnsi"/>
+          <w:sz w:val="24"/>
+          <w:szCs w:val="24"/>
+          <w:lang w:val="en-US"/>
+        </w:rPr>
+        <w:t>Tunnukij</w:t>
+      </w:r>
+      <w:proofErr w:type="spellEnd"/>
+      <w:r>
+        <w:rPr>
+          <w:rFonts w:cstheme="minorHAnsi"/>
+          <w:sz w:val="24"/>
+          <w:szCs w:val="24"/>
+          <w:lang w:val="en-US"/>
+        </w:rPr>
+        <w:t xml:space="preserve"> and Hicks (2009) state that</w:t>
       </w:r>
       <w:r>
         <w:rPr>
@@ -1951,43 +2441,946 @@
           <w:lang w:val="en-US"/>
         </w:rPr>
       </w:pPr>
-    </w:p>
-    <w:p>
-      <w:pPr>
-        <w:pStyle w:val="Ttulo1"/>
-        <w:rPr>
-          <w:lang w:val="en-US"/>
-        </w:rPr>
-      </w:pPr>
-      <w:bookmarkStart w:id="1" w:name="_Toc86062827"/>
-      <w:r>
-        <w:rPr>
+      <w:r>
+        <w:rPr>
+          <w:rFonts w:cstheme="minorHAnsi"/>
+          <w:sz w:val="24"/>
+          <w:szCs w:val="24"/>
+          <w:lang w:val="en-US"/>
+        </w:rPr>
+        <w:t>The design procedure</w:t>
+      </w:r>
+      <w:r>
+        <w:rPr>
+          <w:rFonts w:cstheme="minorHAnsi"/>
+          <w:sz w:val="24"/>
+          <w:szCs w:val="24"/>
+          <w:lang w:val="en-US"/>
+        </w:rPr>
+        <w:t xml:space="preserve"> </w:t>
+      </w:r>
+      <w:r>
+        <w:rPr>
+          <w:rFonts w:cstheme="minorHAnsi"/>
+          <w:sz w:val="24"/>
+          <w:szCs w:val="24"/>
+          <w:lang w:val="en-US"/>
+        </w:rPr>
+        <w:t>of a manufacturing cell comprises the following</w:t>
+      </w:r>
+      <w:r>
+        <w:rPr>
+          <w:rFonts w:cstheme="minorHAnsi"/>
+          <w:sz w:val="24"/>
+          <w:szCs w:val="24"/>
+          <w:lang w:val="en-US"/>
+        </w:rPr>
+        <w:t xml:space="preserve"> </w:t>
+      </w:r>
+      <w:r>
+        <w:rPr>
+          <w:rFonts w:cstheme="minorHAnsi"/>
+          <w:sz w:val="24"/>
+          <w:szCs w:val="24"/>
+          <w:lang w:val="en-US"/>
+        </w:rPr>
+        <w:t>three main phases:</w:t>
+      </w:r>
+      <w:r>
+        <w:rPr>
+          <w:rFonts w:cstheme="minorHAnsi"/>
+          <w:sz w:val="24"/>
+          <w:szCs w:val="24"/>
+          <w:lang w:val="en-US"/>
+        </w:rPr>
+        <w:t xml:space="preserve"> (</w:t>
+      </w:r>
+      <w:proofErr w:type="spellStart"/>
+      <w:r>
+        <w:rPr>
+          <w:rFonts w:cstheme="minorHAnsi"/>
+          <w:sz w:val="24"/>
+          <w:szCs w:val="24"/>
+          <w:lang w:val="en-US"/>
+        </w:rPr>
+        <w:t>Nalluri</w:t>
+      </w:r>
+      <w:proofErr w:type="spellEnd"/>
+      <w:r>
+        <w:rPr>
+          <w:rFonts w:cstheme="minorHAnsi"/>
+          <w:sz w:val="24"/>
+          <w:szCs w:val="24"/>
+          <w:lang w:val="en-US"/>
+        </w:rPr>
+        <w:t xml:space="preserve"> 2019)</w:t>
+      </w:r>
+      <w:r>
+        <w:rPr>
+          <w:rFonts w:cstheme="minorHAnsi"/>
+          <w:sz w:val="24"/>
+          <w:szCs w:val="24"/>
+          <w:lang w:val="en-US"/>
+        </w:rPr>
+        <w:t xml:space="preserve"> </w:t>
+      </w:r>
+    </w:p>
+    <w:p>
+      <w:pPr>
+        <w:autoSpaceDE w:val="0"/>
+        <w:autoSpaceDN w:val="0"/>
+        <w:adjustRightInd w:val="0"/>
+        <w:spacing w:after="0" w:line="240" w:lineRule="auto"/>
+        <w:ind w:left="708"/>
+        <w:rPr>
+          <w:rFonts w:cstheme="minorHAnsi"/>
+          <w:sz w:val="24"/>
+          <w:szCs w:val="24"/>
+          <w:lang w:val="en-US"/>
+        </w:rPr>
+      </w:pPr>
+      <w:r>
+        <w:rPr>
+          <w:rFonts w:cstheme="minorHAnsi"/>
+          <w:sz w:val="24"/>
+          <w:szCs w:val="24"/>
+          <w:lang w:val="en-US"/>
+        </w:rPr>
+        <w:t>(1) grouping of machines as machine</w:t>
+      </w:r>
+      <w:r>
+        <w:rPr>
+          <w:rFonts w:cstheme="minorHAnsi"/>
+          <w:sz w:val="24"/>
+          <w:szCs w:val="24"/>
+          <w:lang w:val="en-US"/>
+        </w:rPr>
+        <w:t xml:space="preserve"> </w:t>
+      </w:r>
+      <w:r>
+        <w:rPr>
+          <w:rFonts w:cstheme="minorHAnsi"/>
+          <w:sz w:val="24"/>
+          <w:szCs w:val="24"/>
+          <w:lang w:val="en-US"/>
+        </w:rPr>
+        <w:t>cells, also known as the cell formation problem (CFP)</w:t>
+      </w:r>
+    </w:p>
+    <w:p>
+      <w:pPr>
+        <w:autoSpaceDE w:val="0"/>
+        <w:autoSpaceDN w:val="0"/>
+        <w:adjustRightInd w:val="0"/>
+        <w:spacing w:after="0" w:line="240" w:lineRule="auto"/>
+        <w:ind w:firstLine="708"/>
+        <w:rPr>
+          <w:rFonts w:cstheme="minorHAnsi"/>
+          <w:sz w:val="24"/>
+          <w:szCs w:val="24"/>
+          <w:lang w:val="en-US"/>
+        </w:rPr>
+      </w:pPr>
+      <w:r>
+        <w:rPr>
+          <w:rFonts w:cstheme="minorHAnsi"/>
+          <w:sz w:val="24"/>
+          <w:szCs w:val="24"/>
+          <w:lang w:val="en-US"/>
+        </w:rPr>
+        <w:t>(2)</w:t>
+      </w:r>
+      <w:r>
+        <w:rPr>
+          <w:rFonts w:cstheme="minorHAnsi"/>
+          <w:sz w:val="24"/>
+          <w:szCs w:val="24"/>
+          <w:lang w:val="en-US"/>
+        </w:rPr>
+        <w:t xml:space="preserve"> </w:t>
+      </w:r>
+      <w:r>
+        <w:rPr>
+          <w:rFonts w:cstheme="minorHAnsi"/>
+          <w:sz w:val="24"/>
+          <w:szCs w:val="24"/>
+          <w:lang w:val="en-US"/>
+        </w:rPr>
+        <w:t>arrangement of parts into different part families depending</w:t>
+      </w:r>
+    </w:p>
+    <w:p>
+      <w:pPr>
+        <w:autoSpaceDE w:val="0"/>
+        <w:autoSpaceDN w:val="0"/>
+        <w:adjustRightInd w:val="0"/>
+        <w:spacing w:after="0" w:line="240" w:lineRule="auto"/>
+        <w:ind w:firstLine="708"/>
+        <w:rPr>
+          <w:rFonts w:cstheme="minorHAnsi"/>
+          <w:sz w:val="24"/>
+          <w:szCs w:val="24"/>
+          <w:lang w:val="en-US"/>
+        </w:rPr>
+      </w:pPr>
+      <w:r>
+        <w:rPr>
+          <w:rFonts w:cstheme="minorHAnsi"/>
+          <w:sz w:val="24"/>
+          <w:szCs w:val="24"/>
+          <w:lang w:val="en-US"/>
+        </w:rPr>
+        <w:t>on the production similarities</w:t>
+      </w:r>
+    </w:p>
+    <w:p>
+      <w:pPr>
+        <w:autoSpaceDE w:val="0"/>
+        <w:autoSpaceDN w:val="0"/>
+        <w:adjustRightInd w:val="0"/>
+        <w:spacing w:after="0" w:line="240" w:lineRule="auto"/>
+        <w:ind w:left="708"/>
+        <w:rPr>
+          <w:rFonts w:cstheme="minorHAnsi"/>
+          <w:sz w:val="24"/>
+          <w:szCs w:val="24"/>
+          <w:lang w:val="en-US"/>
+        </w:rPr>
+      </w:pPr>
+      <w:r>
+        <w:rPr>
+          <w:rFonts w:cstheme="minorHAnsi"/>
+          <w:sz w:val="24"/>
+          <w:szCs w:val="24"/>
+          <w:lang w:val="en-US"/>
+        </w:rPr>
+        <w:t>(3) mapping of these</w:t>
+      </w:r>
+      <w:r>
+        <w:rPr>
+          <w:rFonts w:cstheme="minorHAnsi"/>
+          <w:sz w:val="24"/>
+          <w:szCs w:val="24"/>
+          <w:lang w:val="en-US"/>
+        </w:rPr>
+        <w:t xml:space="preserve"> </w:t>
+      </w:r>
+      <w:r>
+        <w:rPr>
+          <w:rFonts w:cstheme="minorHAnsi"/>
+          <w:sz w:val="24"/>
+          <w:szCs w:val="24"/>
+          <w:lang w:val="en-US"/>
+        </w:rPr>
+        <w:t>machine cells and product families (McAuley 1972; King</w:t>
+      </w:r>
+      <w:r>
+        <w:rPr>
+          <w:rFonts w:cstheme="minorHAnsi"/>
+          <w:sz w:val="24"/>
+          <w:szCs w:val="24"/>
+          <w:lang w:val="en-US"/>
+        </w:rPr>
+        <w:t xml:space="preserve"> </w:t>
+      </w:r>
+      <w:r>
+        <w:rPr>
+          <w:rFonts w:cstheme="minorHAnsi"/>
+          <w:sz w:val="24"/>
+          <w:szCs w:val="24"/>
+          <w:lang w:val="en-US"/>
+        </w:rPr>
+        <w:t>1980; Ham et al. 1985).</w:t>
+      </w:r>
+    </w:p>
+    <w:p>
+      <w:pPr>
+        <w:autoSpaceDE w:val="0"/>
+        <w:autoSpaceDN w:val="0"/>
+        <w:adjustRightInd w:val="0"/>
+        <w:spacing w:after="0" w:line="240" w:lineRule="auto"/>
+        <w:rPr>
+          <w:rFonts w:cstheme="minorHAnsi"/>
+          <w:color w:val="FF0000"/>
+          <w:sz w:val="24"/>
+          <w:szCs w:val="24"/>
+        </w:rPr>
+      </w:pPr>
+      <w:r>
+        <w:rPr>
+          <w:rFonts w:cstheme="minorHAnsi"/>
+          <w:color w:val="FF0000"/>
+          <w:sz w:val="24"/>
+          <w:szCs w:val="24"/>
+        </w:rPr>
+        <w:t>ULUTAS SE SALE DE A</w:t>
+      </w:r>
+      <w:r>
+        <w:rPr>
+          <w:rFonts w:cstheme="minorHAnsi"/>
+          <w:color w:val="FF0000"/>
+          <w:sz w:val="24"/>
+          <w:szCs w:val="24"/>
+        </w:rPr>
+        <w:t>QUÍ AL SACAR LAS CELDAS COMPLETAS (MAQUINAS+PARTES) DE UNA VEZ.</w:t>
+      </w:r>
+    </w:p>
+    <w:p>
+      <w:pPr>
+        <w:autoSpaceDE w:val="0"/>
+        <w:autoSpaceDN w:val="0"/>
+        <w:adjustRightInd w:val="0"/>
+        <w:spacing w:after="0" w:line="240" w:lineRule="auto"/>
+        <w:rPr>
+          <w:rFonts w:cstheme="minorHAnsi"/>
+          <w:color w:val="FF0000"/>
+          <w:sz w:val="24"/>
+          <w:szCs w:val="24"/>
+        </w:rPr>
+      </w:pPr>
+    </w:p>
+    <w:p>
+      <w:pPr>
+        <w:pStyle w:val="Ttulo2"/>
+      </w:pPr>
+      <w:bookmarkStart w:id="1" w:name="_Toc87351117"/>
+      <w:r>
+        <w:t>Funciones objetivo</w:t>
+      </w:r>
+      <w:bookmarkEnd w:id="1"/>
+    </w:p>
+    <w:p>
+      <w:pPr>
+        <w:autoSpaceDE w:val="0"/>
+        <w:autoSpaceDN w:val="0"/>
+        <w:adjustRightInd w:val="0"/>
+        <w:spacing w:after="0" w:line="240" w:lineRule="auto"/>
+        <w:rPr>
+          <w:rFonts w:cstheme="minorHAnsi"/>
+          <w:color w:val="FF0000"/>
+          <w:sz w:val="24"/>
+          <w:szCs w:val="24"/>
+        </w:rPr>
+      </w:pPr>
+    </w:p>
+    <w:p>
+      <w:pPr>
+        <w:autoSpaceDE w:val="0"/>
+        <w:autoSpaceDN w:val="0"/>
+        <w:adjustRightInd w:val="0"/>
+        <w:spacing w:after="0" w:line="240" w:lineRule="auto"/>
+        <w:rPr>
+          <w:rFonts w:cstheme="minorHAnsi"/>
+          <w:sz w:val="24"/>
+          <w:szCs w:val="24"/>
+          <w:lang w:val="en-US"/>
+        </w:rPr>
+      </w:pPr>
+      <w:r>
+        <w:rPr>
+          <w:rFonts w:cstheme="minorHAnsi"/>
           <w:b/>
           <w:bCs/>
-          <w:lang w:val="en-US"/>
-        </w:rPr>
-        <w:t xml:space="preserve">Ulutas </w:t>
-      </w:r>
-      <w:r>
-        <w:rPr>
+          <w:sz w:val="24"/>
+          <w:szCs w:val="24"/>
+          <w:lang w:val="en-US"/>
+        </w:rPr>
+        <w:t>G</w:t>
+      </w:r>
+      <w:r>
+        <w:rPr>
+          <w:rFonts w:cstheme="minorHAnsi"/>
           <w:b/>
           <w:bCs/>
-          <w:lang w:val="en-US"/>
-        </w:rPr>
-        <w:t>(</w:t>
-      </w:r>
-      <w:r>
-        <w:rPr>
+          <w:sz w:val="24"/>
+          <w:szCs w:val="24"/>
+          <w:lang w:val="en-US"/>
+        </w:rPr>
+        <w:t xml:space="preserve">roup </w:t>
+      </w:r>
+      <w:r>
+        <w:rPr>
+          <w:rFonts w:cstheme="minorHAnsi"/>
           <w:b/>
           <w:bCs/>
-          <w:lang w:val="en-US"/>
-        </w:rPr>
-        <w:t>2019</w:t>
-      </w:r>
-      <w:r>
-        <w:rPr>
+          <w:sz w:val="24"/>
+          <w:szCs w:val="24"/>
+          <w:lang w:val="en-US"/>
+        </w:rPr>
+        <w:t>E</w:t>
+      </w:r>
+      <w:r>
+        <w:rPr>
+          <w:rFonts w:cstheme="minorHAnsi"/>
           <w:b/>
           <w:bCs/>
+          <w:sz w:val="24"/>
+          <w:szCs w:val="24"/>
+          <w:lang w:val="en-US"/>
+        </w:rPr>
+        <w:t>fﬁciency</w:t>
+      </w:r>
+      <w:r>
+        <w:rPr>
+          <w:rFonts w:cstheme="minorHAnsi"/>
+          <w:sz w:val="24"/>
+          <w:szCs w:val="24"/>
+          <w:lang w:val="en-US"/>
+        </w:rPr>
+        <w:t xml:space="preserve"> (Chandrasekharan and</w:t>
+      </w:r>
+      <w:r>
+        <w:rPr>
+          <w:rFonts w:cstheme="minorHAnsi"/>
+          <w:sz w:val="24"/>
+          <w:szCs w:val="24"/>
+          <w:lang w:val="en-US"/>
+        </w:rPr>
+        <w:t xml:space="preserve"> </w:t>
+      </w:r>
+      <w:r>
+        <w:rPr>
+          <w:rFonts w:cstheme="minorHAnsi"/>
+          <w:sz w:val="24"/>
+          <w:szCs w:val="24"/>
+          <w:lang w:val="en-US"/>
+        </w:rPr>
+        <w:t>Rajagopalan 1986b), g, which can be expressed as follows:</w:t>
+      </w:r>
+    </w:p>
+    <w:p>
+      <w:pPr>
+        <w:autoSpaceDE w:val="0"/>
+        <w:autoSpaceDN w:val="0"/>
+        <w:adjustRightInd w:val="0"/>
+        <w:spacing w:after="0" w:line="240" w:lineRule="auto"/>
+        <w:jc w:val="center"/>
+        <w:rPr>
+          <w:rFonts w:cstheme="minorHAnsi"/>
+          <w:sz w:val="24"/>
+          <w:szCs w:val="24"/>
+          <w:lang w:val="en-US"/>
+        </w:rPr>
+      </w:pPr>
+      <w:r>
+        <w:rPr>
+          <w:rFonts w:cstheme="minorHAnsi"/>
+          <w:sz w:val="24"/>
+          <w:szCs w:val="24"/>
+          <w:lang w:val="en-US"/>
+        </w:rPr>
+        <w:drawing>
+          <wp:inline distT="0" distB="0" distL="0" distR="0" wp14:anchorId="560B353C" wp14:editId="107089E6">
+            <wp:extent cx="1895475" cy="361950"/>
+            <wp:effectExtent l="0" t="0" r="9525" b="0"/>
+            <wp:docPr id="7" name="Imagen 7"/>
+            <wp:cNvGraphicFramePr>
+              <a:graphicFrameLocks xmlns:a="http://schemas.openxmlformats.org/drawingml/2006/main" noChangeAspect="1"/>
+            </wp:cNvGraphicFramePr>
+            <a:graphic xmlns:a="http://schemas.openxmlformats.org/drawingml/2006/main">
+              <a:graphicData uri="http://schemas.openxmlformats.org/drawingml/2006/picture">
+                <pic:pic xmlns:pic="http://schemas.openxmlformats.org/drawingml/2006/picture">
+                  <pic:nvPicPr>
+                    <pic:cNvPr id="1" name=""/>
+                    <pic:cNvPicPr/>
+                  </pic:nvPicPr>
+                  <pic:blipFill>
+                    <a:blip r:embed="rId7"/>
+                    <a:stretch>
+                      <a:fillRect/>
+                    </a:stretch>
+                  </pic:blipFill>
+                  <pic:spPr>
+                    <a:xfrm>
+                      <a:off x="0" y="0"/>
+                      <a:ext cx="1895475" cy="361950"/>
+                    </a:xfrm>
+                    <a:prstGeom prst="rect">
+                      <a:avLst/>
+                    </a:prstGeom>
+                  </pic:spPr>
+                </pic:pic>
+              </a:graphicData>
+            </a:graphic>
+          </wp:inline>
+        </w:drawing>
+      </w:r>
+    </w:p>
+    <w:p>
+      <w:pPr>
+        <w:autoSpaceDE w:val="0"/>
+        <w:autoSpaceDN w:val="0"/>
+        <w:adjustRightInd w:val="0"/>
+        <w:spacing w:after="0" w:line="240" w:lineRule="auto"/>
+        <w:jc w:val="both"/>
+        <w:rPr>
+          <w:rFonts w:cstheme="minorHAnsi"/>
+          <w:sz w:val="24"/>
+          <w:szCs w:val="24"/>
+          <w:lang w:val="en-US"/>
+        </w:rPr>
+      </w:pPr>
+      <w:r>
+        <w:rPr>
+          <w:rFonts w:cstheme="minorHAnsi"/>
+          <w:sz w:val="24"/>
+          <w:szCs w:val="24"/>
+          <w:lang w:val="en-US"/>
+        </w:rPr>
+        <w:t>where</w:t>
+      </w:r>
+      <w:r>
+        <w:rPr>
+          <w:rFonts w:cstheme="minorHAnsi"/>
+          <w:sz w:val="24"/>
+          <w:szCs w:val="24"/>
+          <w:lang w:val="en-US"/>
+        </w:rPr>
+        <w:t xml:space="preserve"> </w:t>
+      </w:r>
+      <w:r>
+        <w:rPr>
+          <w:rFonts w:cstheme="minorHAnsi"/>
+          <w:sz w:val="24"/>
+          <w:szCs w:val="24"/>
+          <w:lang w:val="en-US"/>
+        </w:rPr>
+        <w:t xml:space="preserve">MU1 </w:t>
+      </w:r>
+      <w:r>
+        <w:rPr>
+          <w:rFonts w:cstheme="minorHAnsi"/>
+          <w:sz w:val="24"/>
+          <w:szCs w:val="24"/>
+          <w:lang w:val="en-US"/>
+        </w:rPr>
+        <w:t>is the ratio between the number of 1’s in the</w:t>
+      </w:r>
+      <w:r>
+        <w:rPr>
+          <w:rFonts w:cstheme="minorHAnsi"/>
+          <w:sz w:val="24"/>
+          <w:szCs w:val="24"/>
+          <w:lang w:val="en-US"/>
+        </w:rPr>
+        <w:t xml:space="preserve"> </w:t>
+      </w:r>
+      <w:r>
+        <w:rPr>
+          <w:rFonts w:cstheme="minorHAnsi"/>
+          <w:sz w:val="24"/>
+          <w:szCs w:val="24"/>
+          <w:lang w:val="en-US"/>
+        </w:rPr>
+        <w:t>diagonal blocks of the solution matrix and the total number</w:t>
+      </w:r>
+      <w:r>
+        <w:rPr>
+          <w:rFonts w:cstheme="minorHAnsi"/>
+          <w:sz w:val="24"/>
+          <w:szCs w:val="24"/>
+          <w:lang w:val="en-US"/>
+        </w:rPr>
+        <w:t xml:space="preserve"> </w:t>
+      </w:r>
+      <w:r>
+        <w:rPr>
+          <w:rFonts w:cstheme="minorHAnsi"/>
+          <w:sz w:val="24"/>
+          <w:szCs w:val="24"/>
+          <w:lang w:val="en-US"/>
+        </w:rPr>
+        <w:t>of elements in the diagonal blocks and</w:t>
+      </w:r>
+      <w:r>
+        <w:rPr>
+          <w:rFonts w:cstheme="minorHAnsi"/>
+          <w:sz w:val="24"/>
+          <w:szCs w:val="24"/>
+          <w:lang w:val="en-US"/>
+        </w:rPr>
+        <w:t xml:space="preserve"> </w:t>
+      </w:r>
+      <w:r>
+        <w:rPr>
+          <w:rFonts w:cstheme="minorHAnsi"/>
+          <w:sz w:val="24"/>
+          <w:szCs w:val="24"/>
+          <w:lang w:val="en-US"/>
+        </w:rPr>
+        <w:t>MU2</w:t>
+      </w:r>
+      <w:r>
+        <w:rPr>
+          <w:rFonts w:cstheme="minorHAnsi"/>
+          <w:sz w:val="24"/>
+          <w:szCs w:val="24"/>
+          <w:lang w:val="en-US"/>
+        </w:rPr>
+        <w:t>2</w:t>
+      </w:r>
+      <w:r>
+        <w:rPr>
+          <w:rFonts w:cstheme="minorHAnsi"/>
+          <w:sz w:val="24"/>
+          <w:szCs w:val="24"/>
+          <w:lang w:val="en-US"/>
+        </w:rPr>
+        <w:t xml:space="preserve"> I</w:t>
+      </w:r>
+      <w:r>
+        <w:rPr>
+          <w:rFonts w:cstheme="minorHAnsi"/>
+          <w:sz w:val="24"/>
+          <w:szCs w:val="24"/>
+          <w:lang w:val="en-US"/>
+        </w:rPr>
+        <w:t>s the ratio</w:t>
+      </w:r>
+      <w:r>
+        <w:rPr>
+          <w:rFonts w:cstheme="minorHAnsi"/>
+          <w:sz w:val="24"/>
+          <w:szCs w:val="24"/>
+          <w:lang w:val="en-US"/>
+        </w:rPr>
+        <w:t xml:space="preserve"> </w:t>
+      </w:r>
+      <w:r>
+        <w:rPr>
+          <w:rFonts w:cstheme="minorHAnsi"/>
+          <w:sz w:val="24"/>
+          <w:szCs w:val="24"/>
+          <w:lang w:val="en-US"/>
+        </w:rPr>
+        <w:t>between 0’s in the off-diagonal blocks of the solution</w:t>
+      </w:r>
+      <w:r>
+        <w:rPr>
+          <w:rFonts w:cstheme="minorHAnsi"/>
+          <w:sz w:val="24"/>
+          <w:szCs w:val="24"/>
+          <w:lang w:val="en-US"/>
+        </w:rPr>
+        <w:t xml:space="preserve"> </w:t>
+      </w:r>
+      <w:r>
+        <w:rPr>
+          <w:rFonts w:cstheme="minorHAnsi"/>
+          <w:sz w:val="24"/>
+          <w:szCs w:val="24"/>
+          <w:lang w:val="en-US"/>
+        </w:rPr>
+        <w:t>matrix and total number of elements in the off-diagonal</w:t>
+      </w:r>
+      <w:r>
+        <w:rPr>
+          <w:rFonts w:cstheme="minorHAnsi"/>
+          <w:sz w:val="24"/>
+          <w:szCs w:val="24"/>
+          <w:lang w:val="en-US"/>
+        </w:rPr>
+        <w:t xml:space="preserve"> </w:t>
+      </w:r>
+      <w:r>
+        <w:rPr>
+          <w:rFonts w:cstheme="minorHAnsi"/>
+          <w:sz w:val="24"/>
+          <w:szCs w:val="24"/>
+          <w:lang w:val="en-US"/>
+        </w:rPr>
+        <w:t>blocks.</w:t>
+      </w:r>
+    </w:p>
+    <w:p>
+      <w:pPr>
+        <w:autoSpaceDE w:val="0"/>
+        <w:autoSpaceDN w:val="0"/>
+        <w:adjustRightInd w:val="0"/>
+        <w:spacing w:after="0" w:line="240" w:lineRule="auto"/>
+        <w:jc w:val="both"/>
+        <w:rPr>
+          <w:rFonts w:cstheme="minorHAnsi"/>
+          <w:sz w:val="24"/>
+          <w:szCs w:val="24"/>
+          <w:lang w:val="en-US"/>
+        </w:rPr>
+      </w:pPr>
+    </w:p>
+    <w:p>
+      <w:pPr>
+        <w:autoSpaceDE w:val="0"/>
+        <w:autoSpaceDN w:val="0"/>
+        <w:adjustRightInd w:val="0"/>
+        <w:spacing w:after="0" w:line="240" w:lineRule="auto"/>
+        <w:jc w:val="both"/>
+        <w:rPr>
+          <w:rFonts w:cstheme="minorHAnsi"/>
+          <w:sz w:val="24"/>
+          <w:szCs w:val="24"/>
+          <w:lang w:val="en-US"/>
+        </w:rPr>
+      </w:pPr>
+      <w:r>
+        <w:rPr>
+          <w:rFonts w:cstheme="minorHAnsi"/>
+          <w:b/>
+          <w:bCs/>
+          <w:sz w:val="24"/>
+          <w:szCs w:val="24"/>
+          <w:lang w:val="en-US"/>
+        </w:rPr>
+        <w:t>Group Efficacy</w:t>
+      </w:r>
+      <w:r>
+        <w:rPr>
+          <w:rFonts w:cstheme="minorHAnsi"/>
+          <w:sz w:val="24"/>
+          <w:szCs w:val="24"/>
+          <w:lang w:val="en-US"/>
+        </w:rPr>
+        <w:t xml:space="preserve"> </w:t>
+      </w:r>
+      <w:r>
+        <w:rPr>
+          <w:rFonts w:ascii="Times New Roman" w:hAnsi="Times New Roman" w:cs="Times New Roman"/>
+          <w:color w:val="000000"/>
+          <w:sz w:val="20"/>
+          <w:szCs w:val="20"/>
+          <w:lang w:val="en-US"/>
+        </w:rPr>
+        <w:t xml:space="preserve">(Suresh Kumar and Chandrasekharan </w:t>
+      </w:r>
+      <w:r>
+        <w:rPr>
+          <w:rFonts w:ascii="Times New Roman" w:hAnsi="Times New Roman" w:cs="Times New Roman"/>
+          <w:color w:val="0000FF"/>
+          <w:sz w:val="20"/>
+          <w:szCs w:val="20"/>
+          <w:lang w:val="en-US"/>
+        </w:rPr>
+        <w:t>1990</w:t>
+      </w:r>
+      <w:r>
+        <w:rPr>
+          <w:rFonts w:ascii="Times New Roman" w:hAnsi="Times New Roman" w:cs="Times New Roman"/>
+          <w:color w:val="000000"/>
+          <w:sz w:val="20"/>
+          <w:szCs w:val="20"/>
+          <w:lang w:val="en-US"/>
+        </w:rPr>
+        <w:t>).</w:t>
+      </w:r>
+    </w:p>
+    <w:p>
+      <w:pPr>
+        <w:autoSpaceDE w:val="0"/>
+        <w:autoSpaceDN w:val="0"/>
+        <w:adjustRightInd w:val="0"/>
+        <w:spacing w:after="0" w:line="240" w:lineRule="auto"/>
+        <w:jc w:val="both"/>
+        <w:rPr>
+          <w:rFonts w:cstheme="minorHAnsi"/>
+          <w:sz w:val="24"/>
+          <w:szCs w:val="24"/>
+          <w:lang w:val="en-US"/>
+        </w:rPr>
+      </w:pPr>
+      <w:r>
+        <w:rPr>
+          <w:noProof/>
+        </w:rPr>
+        <w:drawing>
+          <wp:inline distT="0" distB="0" distL="0" distR="0" wp14:anchorId="44BCA465" wp14:editId="13FB85AB">
+            <wp:extent cx="1266825" cy="571500"/>
+            <wp:effectExtent l="0" t="0" r="9525" b="0"/>
+            <wp:docPr id="11" name="Imagen 11" descr="Imagen que contiene Gráfico de cajas y bigotes&#10;&#10;Descripción generada automáticamente"/>
+            <wp:cNvGraphicFramePr>
+              <a:graphicFrameLocks xmlns:a="http://schemas.openxmlformats.org/drawingml/2006/main" noChangeAspect="1"/>
+            </wp:cNvGraphicFramePr>
+            <a:graphic xmlns:a="http://schemas.openxmlformats.org/drawingml/2006/main">
+              <a:graphicData uri="http://schemas.openxmlformats.org/drawingml/2006/picture">
+                <pic:pic xmlns:pic="http://schemas.openxmlformats.org/drawingml/2006/picture">
+                  <pic:nvPicPr>
+                    <pic:cNvPr id="11" name="Imagen 11" descr="Imagen que contiene Gráfico de cajas y bigotes&#10;&#10;Descripción generada automáticamente"/>
+                    <pic:cNvPicPr/>
+                  </pic:nvPicPr>
+                  <pic:blipFill>
+                    <a:blip r:embed="rId8"/>
+                    <a:stretch>
+                      <a:fillRect/>
+                    </a:stretch>
+                  </pic:blipFill>
+                  <pic:spPr>
+                    <a:xfrm>
+                      <a:off x="0" y="0"/>
+                      <a:ext cx="1266825" cy="571500"/>
+                    </a:xfrm>
+                    <a:prstGeom prst="rect">
+                      <a:avLst/>
+                    </a:prstGeom>
+                  </pic:spPr>
+                </pic:pic>
+              </a:graphicData>
+            </a:graphic>
+          </wp:inline>
+        </w:drawing>
+      </w:r>
+    </w:p>
+    <w:p>
+      <w:pPr>
+        <w:autoSpaceDE w:val="0"/>
+        <w:autoSpaceDN w:val="0"/>
+        <w:adjustRightInd w:val="0"/>
+        <w:spacing w:after="0" w:line="240" w:lineRule="auto"/>
+        <w:jc w:val="both"/>
+        <w:rPr>
+          <w:rFonts w:cstheme="minorHAnsi"/>
+          <w:sz w:val="24"/>
+          <w:szCs w:val="24"/>
+          <w:lang w:val="en-US"/>
+        </w:rPr>
+      </w:pPr>
+    </w:p>
+    <w:p>
+      <w:pPr>
+        <w:autoSpaceDE w:val="0"/>
+        <w:autoSpaceDN w:val="0"/>
+        <w:adjustRightInd w:val="0"/>
+        <w:spacing w:after="0" w:line="240" w:lineRule="auto"/>
+        <w:jc w:val="both"/>
+        <w:rPr>
+          <w:rFonts w:cstheme="minorHAnsi"/>
+          <w:sz w:val="24"/>
+          <w:szCs w:val="24"/>
+          <w:lang w:val="en-US"/>
+        </w:rPr>
+      </w:pPr>
+    </w:p>
+    <w:p>
+      <w:pPr>
+        <w:pStyle w:val="Ttulo2"/>
+        <w:rPr>
+          <w:lang w:val="en-US"/>
+        </w:rPr>
+      </w:pPr>
+      <w:bookmarkStart w:id="2" w:name="_Toc87351118"/>
+      <w:r>
+        <w:rPr>
+          <w:lang w:val="en-US"/>
+        </w:rPr>
+        <w:t>Encodings</w:t>
+      </w:r>
+      <w:bookmarkEnd w:id="2"/>
+      <w:r>
+        <w:rPr>
+          <w:lang w:val="en-US"/>
+        </w:rPr>
+        <w:t xml:space="preserve"> </w:t>
+      </w:r>
+    </w:p>
+    <w:p>
+      <w:proofErr w:type="spellStart"/>
+      <w:r>
+        <w:t>Ulutas</w:t>
+      </w:r>
+      <w:proofErr w:type="spellEnd"/>
+      <w:r>
+        <w:t xml:space="preserve"> (2019)</w:t>
+      </w:r>
+    </w:p>
+    <w:p>
+      <w:proofErr w:type="spellStart"/>
+      <w:r>
+        <w:t>Elbenani</w:t>
+      </w:r>
+      <w:proofErr w:type="spellEnd"/>
+      <w:r>
+        <w:t xml:space="preserve"> (2012)</w:t>
+      </w:r>
+      <w:r>
+        <w:t xml:space="preserve"> (diría que e</w:t>
+      </w:r>
+      <w:r>
+        <w:t xml:space="preserve">s el mismo que se usa </w:t>
+      </w:r>
+      <w:proofErr w:type="spellStart"/>
+      <w:r>
+        <w:t>tmb</w:t>
+      </w:r>
+      <w:proofErr w:type="spellEnd"/>
+      <w:r>
+        <w:t xml:space="preserve"> en </w:t>
+      </w:r>
+      <w:proofErr w:type="spellStart"/>
+      <w:r>
+        <w:t>Tunnukij</w:t>
+      </w:r>
+      <w:proofErr w:type="spellEnd"/>
+      <w:r>
+        <w:t xml:space="preserve"> and Hicks, 2009)</w:t>
+      </w:r>
+    </w:p>
+    <w:p>
+      <w:pPr>
+        <w:autoSpaceDE w:val="0"/>
+        <w:autoSpaceDN w:val="0"/>
+        <w:adjustRightInd w:val="0"/>
+        <w:spacing w:after="0" w:line="240" w:lineRule="auto"/>
+        <w:jc w:val="both"/>
+        <w:rPr>
+          <w:rFonts w:cstheme="minorHAnsi"/>
+          <w:sz w:val="24"/>
+          <w:szCs w:val="24"/>
+        </w:rPr>
+      </w:pPr>
+    </w:p>
+    <w:p>
+      <w:pPr>
+        <w:pStyle w:val="Ttulo1"/>
+        <w:rPr>
+          <w:lang w:val="en-US"/>
+        </w:rPr>
+      </w:pPr>
+      <w:bookmarkStart w:id="3" w:name="_Toc87351119"/>
+      <w:proofErr w:type="spellStart"/>
+      <w:r>
+        <w:rPr>
+          <w:b/>
+          <w:bCs/>
+          <w:lang w:val="en-US"/>
+        </w:rPr>
+        <w:t>Ulutas</w:t>
+      </w:r>
+      <w:proofErr w:type="spellEnd"/>
+      <w:r>
+        <w:rPr>
+          <w:b/>
+          <w:bCs/>
+          <w:lang w:val="en-US"/>
+        </w:rPr>
+        <w:t xml:space="preserve"> </w:t>
+      </w:r>
+      <w:r>
+        <w:rPr>
+          <w:b/>
+          <w:bCs/>
+          <w:lang w:val="en-US"/>
+        </w:rPr>
+        <w:t>(</w:t>
+      </w:r>
+      <w:r>
+        <w:rPr>
+          <w:b/>
+          <w:bCs/>
+          <w:lang w:val="en-US"/>
+        </w:rPr>
+        <w:t>2019</w:t>
+      </w:r>
+      <w:r>
+        <w:rPr>
+          <w:b/>
+          <w:bCs/>
           <w:lang w:val="en-US"/>
         </w:rPr>
         <w:t>)</w:t>
@@ -1998,7 +3391,7 @@
         </w:rPr>
         <w:t xml:space="preserve"> - Clonal Selection Algorithm</w:t>
       </w:r>
-      <w:bookmarkEnd w:id="1"/>
+      <w:bookmarkEnd w:id="3"/>
     </w:p>
     <w:p>
       <w:pPr>
@@ -2198,6 +3591,7 @@
         <w:rPr>
           <w:noProof/>
         </w:rPr>
+        <w:lastRenderedPageBreak/>
         <w:drawing>
           <wp:inline distT="0" distB="0" distL="0" distR="0" wp14:anchorId="5A6354EF" wp14:editId="140950D7">
             <wp:extent cx="5400040" cy="2734945"/>
@@ -2214,7 +3608,7 @@
                     <pic:cNvPicPr/>
                   </pic:nvPicPr>
                   <pic:blipFill>
-                    <a:blip r:embed="rId7"/>
+                    <a:blip r:embed="rId9"/>
                     <a:stretch>
                       <a:fillRect/>
                     </a:stretch>
@@ -2385,6 +3779,7 @@
           <w:szCs w:val="24"/>
         </w:rPr>
       </w:pPr>
+      <w:proofErr w:type="spellStart"/>
       <w:r>
         <w:rPr>
           <w:rFonts w:cstheme="minorHAnsi"/>
@@ -2403,6 +3798,7 @@
         </w:rPr>
         <w:t>y</w:t>
       </w:r>
+      <w:proofErr w:type="spellEnd"/>
       <w:r>
         <w:rPr>
           <w:rFonts w:cstheme="minorHAnsi"/>
@@ -2488,6 +3884,7 @@
         </w:rPr>
         <w:t xml:space="preserve">Parts index </w:t>
       </w:r>
+      <w:proofErr w:type="spellStart"/>
       <w:r>
         <w:rPr>
           <w:rFonts w:cstheme="minorHAnsi"/>
@@ -2499,6 +3896,7 @@
         </w:rPr>
         <w:t>i</w:t>
       </w:r>
+      <w:proofErr w:type="spellEnd"/>
       <w:r>
         <w:rPr>
           <w:rFonts w:cstheme="minorHAnsi"/>
@@ -2708,7 +4106,29 @@
           <w:szCs w:val="24"/>
           <w:lang w:val="en-US"/>
         </w:rPr>
-        <w:t xml:space="preserve"> = min (p,m)</w:t>
+        <w:t xml:space="preserve"> = min (</w:t>
+      </w:r>
+      <w:proofErr w:type="spellStart"/>
+      <w:proofErr w:type="gramStart"/>
+      <w:r>
+        <w:rPr>
+          <w:rFonts w:cstheme="minorHAnsi"/>
+          <w:sz w:val="24"/>
+          <w:szCs w:val="24"/>
+          <w:lang w:val="en-US"/>
+        </w:rPr>
+        <w:t>p,m</w:t>
+      </w:r>
+      <w:proofErr w:type="spellEnd"/>
+      <w:proofErr w:type="gramEnd"/>
+      <w:r>
+        <w:rPr>
+          <w:rFonts w:cstheme="minorHAnsi"/>
+          <w:sz w:val="24"/>
+          <w:szCs w:val="24"/>
+          <w:lang w:val="en-US"/>
+        </w:rPr>
+        <w:t>)</w:t>
       </w:r>
       <w:r>
         <w:rPr>
@@ -2719,6 +4139,7 @@
         </w:rPr>
         <w:t xml:space="preserve"> = </w:t>
       </w:r>
+      <w:proofErr w:type="spellStart"/>
       <w:r>
         <w:rPr>
           <w:rFonts w:cstheme="minorHAnsi"/>
@@ -2730,14 +4151,35 @@
         </w:rPr>
         <w:t>MaxCell</w:t>
       </w:r>
-      <w:r>
-        <w:rPr>
-          <w:rFonts w:cstheme="minorHAnsi"/>
-          <w:sz w:val="24"/>
-          <w:szCs w:val="24"/>
-          <w:lang w:val="en-US"/>
-        </w:rPr>
-        <w:t xml:space="preserve"> = min(parts,machines)</w:t>
+      <w:proofErr w:type="spellEnd"/>
+      <w:r>
+        <w:rPr>
+          <w:rFonts w:cstheme="minorHAnsi"/>
+          <w:sz w:val="24"/>
+          <w:szCs w:val="24"/>
+          <w:lang w:val="en-US"/>
+        </w:rPr>
+        <w:t xml:space="preserve"> = min(</w:t>
+      </w:r>
+      <w:proofErr w:type="spellStart"/>
+      <w:r>
+        <w:rPr>
+          <w:rFonts w:cstheme="minorHAnsi"/>
+          <w:sz w:val="24"/>
+          <w:szCs w:val="24"/>
+          <w:lang w:val="en-US"/>
+        </w:rPr>
+        <w:t>parts,machines</w:t>
+      </w:r>
+      <w:proofErr w:type="spellEnd"/>
+      <w:r>
+        <w:rPr>
+          <w:rFonts w:cstheme="minorHAnsi"/>
+          <w:sz w:val="24"/>
+          <w:szCs w:val="24"/>
+          <w:lang w:val="en-US"/>
+        </w:rPr>
+        <w:t>)</w:t>
       </w:r>
     </w:p>
     <w:p>
@@ -2992,7 +4434,27 @@
           <w:szCs w:val="24"/>
           <w:lang w:val="en-US"/>
         </w:rPr>
-        <w:t>(Three ‘0’ = MaxCell -1)</w:t>
+        <w:t xml:space="preserve">(Three ‘0’ = </w:t>
+      </w:r>
+      <w:proofErr w:type="spellStart"/>
+      <w:r>
+        <w:rPr>
+          <w:rFonts w:cstheme="minorHAnsi"/>
+          <w:sz w:val="24"/>
+          <w:szCs w:val="24"/>
+          <w:lang w:val="en-US"/>
+        </w:rPr>
+        <w:t>MaxCell</w:t>
+      </w:r>
+      <w:proofErr w:type="spellEnd"/>
+      <w:r>
+        <w:rPr>
+          <w:rFonts w:cstheme="minorHAnsi"/>
+          <w:sz w:val="24"/>
+          <w:szCs w:val="24"/>
+          <w:lang w:val="en-US"/>
+        </w:rPr>
+        <w:t xml:space="preserve"> -1)</w:t>
       </w:r>
     </w:p>
     <w:p>
@@ -3144,13 +4606,12 @@
           <w:lang w:val="en-US" w:eastAsia="es-ES"/>
         </w:rPr>
       </w:pPr>
-      <w:bookmarkStart w:id="2" w:name="_Toc86062828"/>
+      <w:bookmarkStart w:id="4" w:name="_Toc87351120"/>
       <w:r>
         <w:rPr>
           <w:rFonts w:eastAsia="Times New Roman"/>
           <w:lang w:val="en-US" w:eastAsia="es-ES"/>
         </w:rPr>
-        <w:lastRenderedPageBreak/>
         <w:t>Artificial immune systems</w:t>
       </w:r>
       <w:r>
@@ -3160,7 +4621,7 @@
         </w:rPr>
         <w:t xml:space="preserve"> (McCall, 2005)</w:t>
       </w:r>
-      <w:bookmarkEnd w:id="2"/>
+      <w:bookmarkEnd w:id="4"/>
     </w:p>
     <w:p>
       <w:pPr>
@@ -3169,7 +4630,7 @@
           <w:lang w:val="en-US" w:eastAsia="es-ES"/>
         </w:rPr>
       </w:pPr>
-      <w:hyperlink r:id="rId8" w:history="1">
+      <w:hyperlink r:id="rId10" w:history="1">
         <w:r>
           <w:rPr>
             <w:rStyle w:val="Hipervnculo"/>
@@ -3198,9 +4659,30 @@
         <w:rPr>
           <w:lang w:val="en-US" w:eastAsia="es-ES"/>
         </w:rPr>
-        <w:t>AIS are a problem-solving heuristic technique inspired by the human immune system in the same way that GAs are inspired by evolution. AIS are a computational technique that use biological immune systems as a problem-solving metaphor in the same way that genetic algorithms use biological evolution. Key properties of immune systems are translated into the data structures and workflow of AIS. Early collaborations in this area between researchers in genetic algorithms, immunology and complexity theory include Kauffman et al. </w:t>
-      </w:r>
-      <w:bookmarkStart w:id="3" w:name="bbib18"/>
+        <w:t xml:space="preserve">AIS are a problem-solving heuristic technique inspired by the human immune system in the same way that GAs </w:t>
+      </w:r>
+      <w:proofErr w:type="gramStart"/>
+      <w:r>
+        <w:rPr>
+          <w:lang w:val="en-US" w:eastAsia="es-ES"/>
+        </w:rPr>
+        <w:t>are</w:t>
+      </w:r>
+      <w:proofErr w:type="gramEnd"/>
+      <w:r>
+        <w:rPr>
+          <w:lang w:val="en-US" w:eastAsia="es-ES"/>
+        </w:rPr>
+        <w:t xml:space="preserve"> inspired by evolution. AIS are a computational technique that use biological immune systems as a problem-solving metaphor in the same way that genetic </w:t>
+      </w:r>
+      <w:r>
+        <w:rPr>
+          <w:lang w:val="en-US" w:eastAsia="es-ES"/>
+        </w:rPr>
+        <w:lastRenderedPageBreak/>
+        <w:t>algorithms use biological evolution. Key properties of immune systems are translated into the data structures and workflow of AIS. Early collaborations in this area between researchers in genetic algorithms, immunology and complexity theory include Kauffman et al. </w:t>
+      </w:r>
+      <w:bookmarkStart w:id="5" w:name="bbib18"/>
       <w:r>
         <w:rPr>
           <w:lang w:eastAsia="es-ES"/>
@@ -3233,14 +4715,14 @@
         </w:rPr>
         <w:fldChar w:fldCharType="end"/>
       </w:r>
-      <w:bookmarkEnd w:id="3"/>
+      <w:bookmarkEnd w:id="5"/>
       <w:r>
         <w:rPr>
           <w:lang w:val="en-US" w:eastAsia="es-ES"/>
         </w:rPr>
         <w:t> and Forrest et al. </w:t>
       </w:r>
-      <w:bookmarkStart w:id="4" w:name="bbib14"/>
+      <w:bookmarkStart w:id="6" w:name="bbib14"/>
       <w:r>
         <w:rPr>
           <w:lang w:eastAsia="es-ES"/>
@@ -3273,7 +4755,7 @@
         </w:rPr>
         <w:fldChar w:fldCharType="end"/>
       </w:r>
-      <w:bookmarkEnd w:id="4"/>
+      <w:bookmarkEnd w:id="6"/>
       <w:r>
         <w:rPr>
           <w:lang w:val="en-US" w:eastAsia="es-ES"/>
@@ -3294,7 +4776,7 @@
         </w:rPr>
         <w:t>De Castro </w:t>
       </w:r>
-      <w:bookmarkStart w:id="5" w:name="bbib10"/>
+      <w:bookmarkStart w:id="7" w:name="bbib10"/>
       <w:r>
         <w:rPr>
           <w:lang w:eastAsia="es-ES"/>
@@ -3331,7 +4813,35 @@
         <w:rPr>
           <w:lang w:val="en-US" w:eastAsia="es-ES"/>
         </w:rPr>
-        <w:t> identifies several ways in which AIS are applied. For example, in biological immune systems, clonal selection creates immune cells that match a particular antigen by a process of proliferation and differentiation biased towards producing cells that match the antigen. This process is mimicked by some AIS used for learning and optimisation tasks. The analogy is that naive immune cells represent solutions to a learning problem represented by the antigens. Clonal selection is then an evolutionary process that results in highly fit solutions to the learning problem. A typical algorithm would work along the following lines. Candidate solutions (to a learning problem say) are encoded as (bit) strings. Each solution is presented with a set of antigens (representing a training set for the learning problem, also encoded as strings) and an affinity measure is calculated. Those solutions with the highest affinity to the antigens are preferentially selected for cloning. Once cloned, the copies of selected solutions are then “differentiated” using one of a set of possible mutation operators. The process then iterates until some stopping condition is reached. This approach bears many similarities to a GA. However, the particular selection, reproduction and mutation processes are quite distinctive to AIS.</w:t>
+        <w:t xml:space="preserve"> identifies several ways in which AIS are applied. For example, in biological immune systems, clonal selection creates immune cells that match a particular antigen by a process of proliferation and differentiation biased towards producing cells that match the antigen. This process is mimicked by some AIS used for learning and </w:t>
+      </w:r>
+      <w:proofErr w:type="spellStart"/>
+      <w:r>
+        <w:rPr>
+          <w:lang w:val="en-US" w:eastAsia="es-ES"/>
+        </w:rPr>
+        <w:t>optimisation</w:t>
+      </w:r>
+      <w:proofErr w:type="spellEnd"/>
+      <w:r>
+        <w:rPr>
+          <w:lang w:val="en-US" w:eastAsia="es-ES"/>
+        </w:rPr>
+        <w:t xml:space="preserve"> tasks. The analogy is that naive immune cells represent solutions to a learning problem represented by the antigens. Clonal selection is then an evolutionary process that results in highly fit solutions to the learning problem. A typical algorithm would work along the following lines. Candidate solutions (to a learning problem say) are encoded as (bit) strings. Each solution is presented with a set of antigens (representing a training set for the learning problem, also encoded as strings) and an affinity measure is calculated. Those solutions with the highest affinity to the antigens are preferentially selected for cloning. Once cloned, the copies of selected solutions are then “differentiated” using one of a set of possible mutation operators. The process then iterates until some stopping condition is reached. This approach bears many similarities to a GA. However, the </w:t>
+      </w:r>
+      <w:proofErr w:type="gramStart"/>
+      <w:r>
+        <w:rPr>
+          <w:lang w:val="en-US" w:eastAsia="es-ES"/>
+        </w:rPr>
+        <w:t>particular selection</w:t>
+      </w:r>
+      <w:proofErr w:type="gramEnd"/>
+      <w:r>
+        <w:rPr>
+          <w:lang w:val="en-US" w:eastAsia="es-ES"/>
+        </w:rPr>
+        <w:t>, reproduction and mutation processes are quite distinctive to AIS.</w:t>
       </w:r>
     </w:p>
     <w:p>
@@ -3345,9 +4855,37 @@
         <w:rPr>
           <w:lang w:val="en-US" w:eastAsia="es-ES"/>
         </w:rPr>
-        <w:t>Another feature of immune systems that can be reflected in an AIS is self–nonself discrimination. The property that T-cells that can discriminate only nonself can be evolved through a negative selection process is an important one for distributed computer systems where viruses, spam emails and other attacks are a large and growing problem. Algorithms that can monitor computer systems to detect anomalous programs and files promise to be of great use in combatting this problem. De Castro </w:t>
-      </w:r>
-      <w:hyperlink r:id="rId9" w:anchor="bib10" w:history="1">
+        <w:t>Another feature of immune systems that can be reflected in an AIS is self–</w:t>
+      </w:r>
+      <w:proofErr w:type="spellStart"/>
+      <w:r>
+        <w:rPr>
+          <w:lang w:val="en-US" w:eastAsia="es-ES"/>
+        </w:rPr>
+        <w:t>nonself</w:t>
+      </w:r>
+      <w:proofErr w:type="spellEnd"/>
+      <w:r>
+        <w:rPr>
+          <w:lang w:val="en-US" w:eastAsia="es-ES"/>
+        </w:rPr>
+        <w:t xml:space="preserve"> discrimination. The property that T-cells that can discriminate only </w:t>
+      </w:r>
+      <w:proofErr w:type="spellStart"/>
+      <w:r>
+        <w:rPr>
+          <w:lang w:val="en-US" w:eastAsia="es-ES"/>
+        </w:rPr>
+        <w:t>nonself</w:t>
+      </w:r>
+      <w:proofErr w:type="spellEnd"/>
+      <w:r>
+        <w:rPr>
+          <w:lang w:val="en-US" w:eastAsia="es-ES"/>
+        </w:rPr>
+        <w:t xml:space="preserve"> can be evolved through a negative selection process is an important one for distributed computer systems where viruses, spam emails and other attacks are a large and growing problem. Algorithms that can monitor computer systems to detect anomalous programs and files promise to be of great use in combatting this problem. De Castro </w:t>
+      </w:r>
+      <w:hyperlink r:id="rId11" w:anchor="bib10" w:history="1">
         <w:r>
           <w:rPr>
             <w:color w:val="0C7DBB"/>
@@ -3357,7 +4895,7 @@
           <w:t>[10]</w:t>
         </w:r>
       </w:hyperlink>
-      <w:bookmarkEnd w:id="5"/>
+      <w:bookmarkEnd w:id="7"/>
       <w:r>
         <w:rPr>
           <w:lang w:val="en-US" w:eastAsia="es-ES"/>
@@ -3386,21 +4924,31 @@
           <w:lang w:val="en-US"/>
         </w:rPr>
       </w:pPr>
-      <w:bookmarkStart w:id="6" w:name="_Toc86062829"/>
+      <w:bookmarkStart w:id="8" w:name="_Toc87351121"/>
+      <w:proofErr w:type="spellStart"/>
       <w:r>
         <w:rPr>
           <w:b/>
           <w:bCs/>
           <w:lang w:val="en-US"/>
         </w:rPr>
-        <w:t>Tunnukij &amp; Hicks</w:t>
-      </w:r>
+        <w:t>Tunnukij</w:t>
+      </w:r>
+      <w:proofErr w:type="spellEnd"/>
       <w:r>
         <w:rPr>
           <w:b/>
           <w:bCs/>
           <w:lang w:val="en-US"/>
         </w:rPr>
+        <w:t xml:space="preserve"> &amp; Hicks</w:t>
+      </w:r>
+      <w:r>
+        <w:rPr>
+          <w:b/>
+          <w:bCs/>
+          <w:lang w:val="en-US"/>
+        </w:rPr>
         <w:t xml:space="preserve"> (2009)</w:t>
       </w:r>
       <w:r>
@@ -3413,9 +4961,23 @@
         <w:rPr>
           <w:lang w:val="en-US"/>
         </w:rPr>
-        <w:t>Enhanced Grouping Genetic Algorithm (EnGGA)</w:t>
-      </w:r>
-      <w:bookmarkEnd w:id="6"/>
+        <w:t>Enhanced Grouping Genetic Algorithm (</w:t>
+      </w:r>
+      <w:proofErr w:type="spellStart"/>
+      <w:r>
+        <w:rPr>
+          <w:lang w:val="en-US"/>
+        </w:rPr>
+        <w:t>EnGGA</w:t>
+      </w:r>
+      <w:proofErr w:type="spellEnd"/>
+      <w:r>
+        <w:rPr>
+          <w:lang w:val="en-US"/>
+        </w:rPr>
+        <w:t>)</w:t>
+      </w:r>
+      <w:bookmarkEnd w:id="8"/>
     </w:p>
     <w:p>
       <w:pPr>
@@ -3494,7 +5056,7 @@
                     <pic:cNvPicPr/>
                   </pic:nvPicPr>
                   <pic:blipFill>
-                    <a:blip r:embed="rId10"/>
+                    <a:blip r:embed="rId12"/>
                     <a:stretch>
                       <a:fillRect/>
                     </a:stretch>
@@ -3556,7 +5118,6 @@
           <w:szCs w:val="24"/>
           <w:lang w:val="en-US"/>
         </w:rPr>
-        <w:lastRenderedPageBreak/>
         <w:t>Initial population</w:t>
       </w:r>
     </w:p>
@@ -3607,6 +5168,7 @@
           <w:szCs w:val="24"/>
         </w:rPr>
       </w:pPr>
+      <w:proofErr w:type="spellStart"/>
       <w:r>
         <w:rPr>
           <w:rFonts w:cstheme="minorHAnsi"/>
@@ -3615,31 +5177,200 @@
           <w:sz w:val="24"/>
           <w:szCs w:val="24"/>
         </w:rPr>
-        <w:t>Two parents are randomly chosen from the populatio</w:t>
-      </w:r>
-      <w:r>
-        <w:rPr>
-          <w:rFonts w:cstheme="minorHAnsi"/>
-          <w:sz w:val="24"/>
-          <w:szCs w:val="24"/>
-        </w:rPr>
-        <w:t>n (si son iguales sustituyen uno al</w:t>
-      </w:r>
-      <w:r>
-        <w:rPr>
-          <w:rFonts w:cstheme="minorHAnsi"/>
-          <w:sz w:val="24"/>
-          <w:szCs w:val="24"/>
-        </w:rPr>
-        <w:t>eatoriamente de entre la poblacion</w:t>
-      </w:r>
-      <w:r>
-        <w:rPr>
-          <w:rFonts w:cstheme="minorHAnsi"/>
-          <w:sz w:val="24"/>
-          <w:szCs w:val="24"/>
-        </w:rPr>
-        <w:t>, en Falkenauer 1998 lo mantienen</w:t>
+        <w:t>Two</w:t>
+      </w:r>
+      <w:proofErr w:type="spellEnd"/>
+      <w:r>
+        <w:rPr>
+          <w:rFonts w:cstheme="minorHAnsi"/>
+          <w:b/>
+          <w:bCs/>
+          <w:sz w:val="24"/>
+          <w:szCs w:val="24"/>
+        </w:rPr>
+        <w:t xml:space="preserve"> </w:t>
+      </w:r>
+      <w:proofErr w:type="spellStart"/>
+      <w:r>
+        <w:rPr>
+          <w:rFonts w:cstheme="minorHAnsi"/>
+          <w:b/>
+          <w:bCs/>
+          <w:sz w:val="24"/>
+          <w:szCs w:val="24"/>
+        </w:rPr>
+        <w:t>parents</w:t>
+      </w:r>
+      <w:proofErr w:type="spellEnd"/>
+      <w:r>
+        <w:rPr>
+          <w:rFonts w:cstheme="minorHAnsi"/>
+          <w:b/>
+          <w:bCs/>
+          <w:sz w:val="24"/>
+          <w:szCs w:val="24"/>
+        </w:rPr>
+        <w:t xml:space="preserve"> are </w:t>
+      </w:r>
+      <w:proofErr w:type="spellStart"/>
+      <w:r>
+        <w:rPr>
+          <w:rFonts w:cstheme="minorHAnsi"/>
+          <w:b/>
+          <w:bCs/>
+          <w:sz w:val="24"/>
+          <w:szCs w:val="24"/>
+        </w:rPr>
+        <w:t>randomly</w:t>
+      </w:r>
+      <w:proofErr w:type="spellEnd"/>
+      <w:r>
+        <w:rPr>
+          <w:rFonts w:cstheme="minorHAnsi"/>
+          <w:b/>
+          <w:bCs/>
+          <w:sz w:val="24"/>
+          <w:szCs w:val="24"/>
+        </w:rPr>
+        <w:t xml:space="preserve"> </w:t>
+      </w:r>
+      <w:proofErr w:type="spellStart"/>
+      <w:r>
+        <w:rPr>
+          <w:rFonts w:cstheme="minorHAnsi"/>
+          <w:b/>
+          <w:bCs/>
+          <w:sz w:val="24"/>
+          <w:szCs w:val="24"/>
+        </w:rPr>
+        <w:t>chosen</w:t>
+      </w:r>
+      <w:proofErr w:type="spellEnd"/>
+      <w:r>
+        <w:rPr>
+          <w:rFonts w:cstheme="minorHAnsi"/>
+          <w:b/>
+          <w:bCs/>
+          <w:sz w:val="24"/>
+          <w:szCs w:val="24"/>
+        </w:rPr>
+        <w:t xml:space="preserve"> </w:t>
+      </w:r>
+      <w:proofErr w:type="spellStart"/>
+      <w:r>
+        <w:rPr>
+          <w:rFonts w:cstheme="minorHAnsi"/>
+          <w:b/>
+          <w:bCs/>
+          <w:sz w:val="24"/>
+          <w:szCs w:val="24"/>
+        </w:rPr>
+        <w:t>from</w:t>
+      </w:r>
+      <w:proofErr w:type="spellEnd"/>
+      <w:r>
+        <w:rPr>
+          <w:rFonts w:cstheme="minorHAnsi"/>
+          <w:b/>
+          <w:bCs/>
+          <w:sz w:val="24"/>
+          <w:szCs w:val="24"/>
+        </w:rPr>
+        <w:t xml:space="preserve"> </w:t>
+      </w:r>
+      <w:proofErr w:type="spellStart"/>
+      <w:r>
+        <w:rPr>
+          <w:rFonts w:cstheme="minorHAnsi"/>
+          <w:b/>
+          <w:bCs/>
+          <w:sz w:val="24"/>
+          <w:szCs w:val="24"/>
+        </w:rPr>
+        <w:t>the</w:t>
+      </w:r>
+      <w:proofErr w:type="spellEnd"/>
+      <w:r>
+        <w:rPr>
+          <w:rFonts w:cstheme="minorHAnsi"/>
+          <w:b/>
+          <w:bCs/>
+          <w:sz w:val="24"/>
+          <w:szCs w:val="24"/>
+        </w:rPr>
+        <w:t xml:space="preserve"> </w:t>
+      </w:r>
+      <w:proofErr w:type="spellStart"/>
+      <w:r>
+        <w:rPr>
+          <w:rFonts w:cstheme="minorHAnsi"/>
+          <w:b/>
+          <w:bCs/>
+          <w:sz w:val="24"/>
+          <w:szCs w:val="24"/>
+        </w:rPr>
+        <w:t>populatio</w:t>
+      </w:r>
+      <w:r>
+        <w:rPr>
+          <w:rFonts w:cstheme="minorHAnsi"/>
+          <w:sz w:val="24"/>
+          <w:szCs w:val="24"/>
+        </w:rPr>
+        <w:t>n</w:t>
+      </w:r>
+      <w:proofErr w:type="spellEnd"/>
+      <w:r>
+        <w:rPr>
+          <w:rFonts w:cstheme="minorHAnsi"/>
+          <w:sz w:val="24"/>
+          <w:szCs w:val="24"/>
+        </w:rPr>
+        <w:t xml:space="preserve"> (si son iguales sustituyen uno al</w:t>
+      </w:r>
+      <w:r>
+        <w:rPr>
+          <w:rFonts w:cstheme="minorHAnsi"/>
+          <w:sz w:val="24"/>
+          <w:szCs w:val="24"/>
+        </w:rPr>
+        <w:t xml:space="preserve">eatoriamente de entre la </w:t>
+      </w:r>
+      <w:proofErr w:type="spellStart"/>
+      <w:r>
+        <w:rPr>
+          <w:rFonts w:cstheme="minorHAnsi"/>
+          <w:sz w:val="24"/>
+          <w:szCs w:val="24"/>
+        </w:rPr>
+        <w:t>poblacion</w:t>
+      </w:r>
+      <w:proofErr w:type="spellEnd"/>
+      <w:r>
+        <w:rPr>
+          <w:rFonts w:cstheme="minorHAnsi"/>
+          <w:sz w:val="24"/>
+          <w:szCs w:val="24"/>
+        </w:rPr>
+        <w:t xml:space="preserve">, en </w:t>
+      </w:r>
+      <w:proofErr w:type="spellStart"/>
+      <w:r>
+        <w:rPr>
+          <w:rFonts w:cstheme="minorHAnsi"/>
+          <w:sz w:val="24"/>
+          <w:szCs w:val="24"/>
+        </w:rPr>
+        <w:t>Falkenauer</w:t>
+      </w:r>
+      <w:proofErr w:type="spellEnd"/>
+      <w:r>
+        <w:rPr>
+          <w:rFonts w:cstheme="minorHAnsi"/>
+          <w:sz w:val="24"/>
+          <w:szCs w:val="24"/>
+        </w:rPr>
+        <w:t xml:space="preserve"> 1998 lo mantienen</w:t>
       </w:r>
       <w:r>
         <w:rPr>
@@ -3686,6 +5417,7 @@
           <w:szCs w:val="24"/>
           <w:lang w:val="en-US"/>
         </w:rPr>
+        <w:lastRenderedPageBreak/>
         <w:t>Two crossover points are randomly selected</w:t>
       </w:r>
       <w:r>
@@ -4147,7 +5879,27 @@
           <w:lang w:val="en-US"/>
         </w:rPr>
         <w:br/>
-        <w:t>one of the cells in the group sections is randomly selected and all of its elements are eliminated. Remaining elements are inherited by child.</w:t>
+        <w:t xml:space="preserve">one of the cells in the group sections is randomly selected and </w:t>
+      </w:r>
+      <w:proofErr w:type="gramStart"/>
+      <w:r>
+        <w:rPr>
+          <w:rFonts w:cstheme="minorHAnsi"/>
+          <w:sz w:val="24"/>
+          <w:szCs w:val="24"/>
+          <w:lang w:val="en-US"/>
+        </w:rPr>
+        <w:t>all of</w:t>
+      </w:r>
+      <w:proofErr w:type="gramEnd"/>
+      <w:r>
+        <w:rPr>
+          <w:rFonts w:cstheme="minorHAnsi"/>
+          <w:sz w:val="24"/>
+          <w:szCs w:val="24"/>
+          <w:lang w:val="en-US"/>
+        </w:rPr>
+        <w:t xml:space="preserve"> its elements are eliminated. Remaining elements are inherited by child.</w:t>
       </w:r>
     </w:p>
     <w:p>
@@ -4514,7 +6266,7 @@
           <w:lang w:val="en-US"/>
         </w:rPr>
       </w:pPr>
-      <w:bookmarkStart w:id="7" w:name="_Toc86062830"/>
+      <w:bookmarkStart w:id="9" w:name="_Toc87351122"/>
       <w:r>
         <w:rPr>
           <w:b/>
@@ -4550,7 +6302,7 @@
         </w:rPr>
         <w:t>machine usage percentage</w:t>
       </w:r>
-      <w:bookmarkEnd w:id="7"/>
+      <w:bookmarkEnd w:id="9"/>
     </w:p>
     <w:p>
       <w:pPr>
@@ -4575,7 +6327,11 @@
         <w:t>ocupación de cada trabajo en cada máquina</w:t>
       </w:r>
       <w:r>
-        <w:t>. De tal manera que cada valor (u</w:t>
+        <w:t>. De tal manera que cada valor (</w:t>
+      </w:r>
+      <w:proofErr w:type="spellStart"/>
+      <w:r>
+        <w:t>u</w:t>
       </w:r>
       <w:r>
         <w:rPr>
@@ -4583,6 +6339,7 @@
         </w:rPr>
         <w:t>ij</w:t>
       </w:r>
+      <w:proofErr w:type="spellEnd"/>
       <w:r>
         <w:t>) de la matriz de incidencia máquina-trabajo oscile entre 0 y 1.</w:t>
       </w:r>
@@ -4608,7 +6365,7 @@
                     <pic:cNvPicPr/>
                   </pic:nvPicPr>
                   <pic:blipFill>
-                    <a:blip r:embed="rId11"/>
+                    <a:blip r:embed="rId13"/>
                     <a:stretch>
                       <a:fillRect/>
                     </a:stretch>
@@ -4653,7 +6410,7 @@
                     <pic:cNvPicPr/>
                   </pic:nvPicPr>
                   <pic:blipFill>
-                    <a:blip r:embed="rId12"/>
+                    <a:blip r:embed="rId14"/>
                     <a:stretch>
                       <a:fillRect/>
                     </a:stretch>
@@ -4698,7 +6455,7 @@
                     <pic:cNvPicPr/>
                   </pic:nvPicPr>
                   <pic:blipFill>
-                    <a:blip r:embed="rId13"/>
+                    <a:blip r:embed="rId15"/>
                     <a:stretch>
                       <a:fillRect/>
                     </a:stretch>
@@ -4748,7 +6505,7 @@
                     <pic:cNvPicPr/>
                   </pic:nvPicPr>
                   <pic:blipFill>
-                    <a:blip r:embed="rId14"/>
+                    <a:blip r:embed="rId16"/>
                     <a:stretch>
                       <a:fillRect/>
                     </a:stretch>
@@ -4812,12 +6569,14 @@
           <w:lang w:val="en-US"/>
         </w:rPr>
       </w:pPr>
+      <w:proofErr w:type="spellStart"/>
       <w:r>
         <w:rPr>
           <w:lang w:val="en-US"/>
         </w:rPr>
         <w:t>Minimizar</w:t>
       </w:r>
+      <w:proofErr w:type="spellEnd"/>
       <w:r>
         <w:rPr>
           <w:lang w:val="en-US"/>
@@ -4869,9 +6628,27 @@
       <w:r>
         <w:t xml:space="preserve">Define una nueva métrica del rendimiento: </w:t>
       </w:r>
-      <w:r>
-        <w:t>Utilization-based grouping efficacy</w:t>
-      </w:r>
+      <w:proofErr w:type="spellStart"/>
+      <w:r>
+        <w:t>Utilization-based</w:t>
+      </w:r>
+      <w:proofErr w:type="spellEnd"/>
+      <w:r>
+        <w:t xml:space="preserve"> </w:t>
+      </w:r>
+      <w:proofErr w:type="spellStart"/>
+      <w:r>
+        <w:t>grouping</w:t>
+      </w:r>
+      <w:proofErr w:type="spellEnd"/>
+      <w:r>
+        <w:t xml:space="preserve"> </w:t>
+      </w:r>
+      <w:proofErr w:type="spellStart"/>
+      <w:r>
+        <w:t>efficacy</w:t>
+      </w:r>
+      <w:proofErr w:type="spellEnd"/>
     </w:p>
     <w:p>
       <w:pPr>
@@ -4890,11 +6667,11 @@
       <w:pPr>
         <w:pStyle w:val="Ttulo2"/>
       </w:pPr>
-      <w:bookmarkStart w:id="8" w:name="_Toc86062831"/>
+      <w:bookmarkStart w:id="10" w:name="_Toc87351123"/>
       <w:r>
         <w:t>Conclusiones</w:t>
       </w:r>
-      <w:bookmarkEnd w:id="8"/>
+      <w:bookmarkEnd w:id="10"/>
     </w:p>
     <w:p>
       <w:r>
@@ -5024,7 +6801,8 @@
           <w:lang w:val="en-US"/>
         </w:rPr>
       </w:pPr>
-      <w:bookmarkStart w:id="9" w:name="_Toc86062832"/>
+      <w:bookmarkStart w:id="11" w:name="_Toc87351124"/>
+      <w:proofErr w:type="spellStart"/>
       <w:r>
         <w:rPr>
           <w:b/>
@@ -5032,7 +6810,34 @@
           <w:lang w:val="en-US"/>
         </w:rPr>
         <w:lastRenderedPageBreak/>
-        <w:t>Eliguzel &amp; Ozceylan (2019)</w:t>
+        <w:t>Eliguzel</w:t>
+      </w:r>
+      <w:proofErr w:type="spellEnd"/>
+      <w:r>
+        <w:rPr>
+          <w:b/>
+          <w:bCs/>
+          <w:lang w:val="en-US"/>
+        </w:rPr>
+        <w:t xml:space="preserve"> &amp; </w:t>
+      </w:r>
+      <w:proofErr w:type="spellStart"/>
+      <w:r>
+        <w:rPr>
+          <w:b/>
+          <w:bCs/>
+          <w:lang w:val="en-US"/>
+        </w:rPr>
+        <w:t>Ozceylan</w:t>
+      </w:r>
+      <w:proofErr w:type="spellEnd"/>
+      <w:r>
+        <w:rPr>
+          <w:b/>
+          <w:bCs/>
+          <w:lang w:val="en-US"/>
+        </w:rPr>
+        <w:t xml:space="preserve"> (2019)</w:t>
       </w:r>
       <w:r>
         <w:rPr>
@@ -5040,7 +6845,7 @@
         </w:rPr>
         <w:t xml:space="preserve"> -   Comparison of Different Clustering Methods for Cellular Manufacturing: A Case of Gym Centre</w:t>
       </w:r>
-      <w:bookmarkEnd w:id="9"/>
+      <w:bookmarkEnd w:id="11"/>
     </w:p>
     <w:p>
       <w:pPr>
@@ -5094,11 +6899,11 @@
       <w:pPr>
         <w:pStyle w:val="Ttulo2"/>
       </w:pPr>
-      <w:bookmarkStart w:id="10" w:name="_Toc86062833"/>
+      <w:bookmarkStart w:id="12" w:name="_Toc87351125"/>
       <w:r>
         <w:t>Conformación celdas</w:t>
       </w:r>
-      <w:bookmarkEnd w:id="10"/>
+      <w:bookmarkEnd w:id="12"/>
     </w:p>
     <w:p>
       <w:r>
@@ -5135,7 +6940,7 @@
                     <pic:cNvPicPr/>
                   </pic:nvPicPr>
                   <pic:blipFill>
-                    <a:blip r:embed="rId15"/>
+                    <a:blip r:embed="rId17"/>
                     <a:stretch>
                       <a:fillRect/>
                     </a:stretch>
@@ -5219,14 +7024,24 @@
           <w:lang w:val="en-US"/>
         </w:rPr>
       </w:pPr>
-      <w:bookmarkStart w:id="11" w:name="_Toc86062834"/>
+      <w:bookmarkStart w:id="13" w:name="_Toc87351126"/>
+      <w:proofErr w:type="spellStart"/>
       <w:r>
         <w:rPr>
           <w:b/>
           <w:bCs/>
           <w:lang w:val="en-US"/>
         </w:rPr>
-        <w:t>Pichandi et al. (2021)</w:t>
+        <w:t>Pichandi</w:t>
+      </w:r>
+      <w:proofErr w:type="spellEnd"/>
+      <w:r>
+        <w:rPr>
+          <w:b/>
+          <w:bCs/>
+          <w:lang w:val="en-US"/>
+        </w:rPr>
+        <w:t xml:space="preserve"> et al. (2021)</w:t>
       </w:r>
       <w:r>
         <w:rPr>
@@ -5234,7 +7049,7 @@
         </w:rPr>
         <w:t xml:space="preserve"> – CARIMO</w:t>
       </w:r>
-      <w:bookmarkEnd w:id="11"/>
+      <w:bookmarkEnd w:id="13"/>
     </w:p>
     <w:p>
       <w:pPr>
@@ -5259,11 +7074,19 @@
       <w:r>
         <w:t>ﬁ</w:t>
       </w:r>
-      <w:r>
-        <w:rPr>
-          <w:lang w:val="en-US"/>
-        </w:rPr>
-        <w:t>nds non-singleton machine-part cells using</w:t>
+      <w:proofErr w:type="spellStart"/>
+      <w:r>
+        <w:rPr>
+          <w:lang w:val="en-US"/>
+        </w:rPr>
+        <w:t>nds</w:t>
+      </w:r>
+      <w:proofErr w:type="spellEnd"/>
+      <w:r>
+        <w:rPr>
+          <w:lang w:val="en-US"/>
+        </w:rPr>
+        <w:t xml:space="preserve"> non-singleton machine-part cells using</w:t>
       </w:r>
       <w:r>
         <w:rPr>
@@ -5347,8 +7170,16 @@
         <w:rPr>
           <w:lang w:val="en-US"/>
         </w:rPr>
-        <w:t>elevance index-modi</w:t>
-      </w:r>
+        <w:t>elevance index-</w:t>
+      </w:r>
+      <w:proofErr w:type="spellStart"/>
+      <w:r>
+        <w:rPr>
+          <w:lang w:val="en-US"/>
+        </w:rPr>
+        <w:t>modi</w:t>
+      </w:r>
+      <w:proofErr w:type="spellEnd"/>
       <w:r>
         <w:t>ﬁ</w:t>
       </w:r>
@@ -5426,49 +7257,20 @@
           <w:lang w:val="en-US"/>
         </w:rPr>
       </w:pPr>
+      <w:bookmarkStart w:id="14" w:name="_Toc87351127"/>
       <w:r>
         <w:rPr>
           <w:b/>
           <w:bCs/>
           <w:lang w:val="en-US"/>
         </w:rPr>
-        <w:t>Chaudhuri</w:t>
-      </w:r>
-      <w:r>
-        <w:rPr>
-          <w:b/>
-          <w:bCs/>
-          <w:lang w:val="en-US"/>
-        </w:rPr>
-        <w:t xml:space="preserve"> et al. (202</w:t>
-      </w:r>
-      <w:r>
-        <w:rPr>
-          <w:b/>
-          <w:bCs/>
-          <w:lang w:val="en-US"/>
-        </w:rPr>
-        <w:t>0</w:t>
-      </w:r>
-      <w:r>
-        <w:rPr>
-          <w:b/>
-          <w:bCs/>
-          <w:lang w:val="en-US"/>
-        </w:rPr>
-        <w:t>)</w:t>
-      </w:r>
-      <w:r>
-        <w:rPr>
-          <w:lang w:val="en-US"/>
-        </w:rPr>
-        <w:t xml:space="preserve"> – </w:t>
-      </w:r>
-      <w:r>
-        <w:rPr>
-          <w:lang w:val="en-US"/>
-        </w:rPr>
-        <w:t>Review on</w:t>
+        <w:t>Chaudhuri et al. (2020)</w:t>
+      </w:r>
+      <w:r>
+        <w:rPr>
+          <w:lang w:val="en-US"/>
+        </w:rPr>
+        <w:t xml:space="preserve"> – Review on</w:t>
       </w:r>
       <w:r>
         <w:rPr>
@@ -5476,6 +7278,7 @@
         </w:rPr>
         <w:t xml:space="preserve"> multi-objective CFP</w:t>
       </w:r>
+      <w:bookmarkEnd w:id="14"/>
     </w:p>
     <w:p>
       <w:pPr>
@@ -5491,12 +7294,14 @@
           <w:lang w:val="en-US"/>
         </w:rPr>
       </w:pPr>
+      <w:bookmarkStart w:id="15" w:name="_Toc87351128"/>
       <w:r>
         <w:rPr>
           <w:lang w:val="en-US"/>
         </w:rPr>
         <w:t>Types of cell formation</w:t>
       </w:r>
+      <w:bookmarkEnd w:id="15"/>
     </w:p>
     <w:p>
       <w:pPr>
@@ -5555,6 +7360,7 @@
           <w:lang w:val="en-US"/>
         </w:rPr>
       </w:pPr>
+      <w:bookmarkStart w:id="16" w:name="_Toc87351129"/>
       <w:r>
         <w:rPr>
           <w:b/>
@@ -5576,6 +7382,7 @@
         </w:rPr>
         <w:t xml:space="preserve"> multi-objective CFP</w:t>
       </w:r>
+      <w:bookmarkEnd w:id="16"/>
     </w:p>
     <w:p>
       <w:pPr>
@@ -5591,12 +7398,14 @@
           <w:lang w:val="en-US"/>
         </w:rPr>
       </w:pPr>
+      <w:bookmarkStart w:id="17" w:name="_Toc87351130"/>
       <w:r>
         <w:rPr>
           <w:lang w:val="en-US"/>
         </w:rPr>
         <w:t>Problems in designing effective CMS</w:t>
       </w:r>
+      <w:bookmarkEnd w:id="17"/>
     </w:p>
     <w:p>
       <w:pPr>
@@ -5625,7 +7434,7 @@
                     <pic:cNvPicPr/>
                   </pic:nvPicPr>
                   <pic:blipFill>
-                    <a:blip r:embed="rId16"/>
+                    <a:blip r:embed="rId18"/>
                     <a:stretch>
                       <a:fillRect/>
                     </a:stretch>
@@ -5699,7 +7508,7 @@
           <w:bCs/>
         </w:rPr>
       </w:pPr>
-      <w:bookmarkStart w:id="12" w:name="_Toc86062835"/>
+      <w:bookmarkStart w:id="18" w:name="_Toc87351131"/>
       <w:r>
         <w:rPr>
           <w:b/>
@@ -5707,7 +7516,7 @@
         </w:rPr>
         <w:t>REFLEXIONES PROPIAS</w:t>
       </w:r>
-      <w:bookmarkEnd w:id="12"/>
+      <w:bookmarkEnd w:id="18"/>
     </w:p>
     <w:p>
       <w:pPr>
@@ -5826,13 +7635,37 @@
         <w:t>Se po</w:t>
       </w:r>
       <w:r>
-        <w:t>dría minimizar volumen (N) que va desde una celda a otra (mejor que partes, porque así tenemos en cuenta que el mix de partes puede ser distinto. Aunque podemos usar este caso</w:t>
-      </w:r>
-      <w:r>
-        <w:t xml:space="preserve"> -todo el mix igual- </w:t>
-      </w:r>
-      <w:r>
-        <w:t>para poder compararlo bien con los cálculos de efficacy que hemos hecho hasta ahora).</w:t>
+        <w:t xml:space="preserve">dría minimizar volumen (N) que va desde una celda a otra (mejor que partes, porque así tenemos en cuenta que el </w:t>
+      </w:r>
+      <w:proofErr w:type="spellStart"/>
+      <w:r>
+        <w:t>mix</w:t>
+      </w:r>
+      <w:proofErr w:type="spellEnd"/>
+      <w:r>
+        <w:t xml:space="preserve"> de partes puede ser distinto. Aunque podemos usar este caso</w:t>
+      </w:r>
+      <w:r>
+        <w:t xml:space="preserve"> -todo el </w:t>
+      </w:r>
+      <w:proofErr w:type="spellStart"/>
+      <w:r>
+        <w:t>mix</w:t>
+      </w:r>
+      <w:proofErr w:type="spellEnd"/>
+      <w:r>
+        <w:t xml:space="preserve"> igual- </w:t>
+      </w:r>
+      <w:r>
+        <w:t xml:space="preserve">para poder compararlo bien con los cálculos de </w:t>
+      </w:r>
+      <w:proofErr w:type="spellStart"/>
+      <w:r>
+        <w:t>efficacy</w:t>
+      </w:r>
+      <w:proofErr w:type="spellEnd"/>
+      <w:r>
+        <w:t xml:space="preserve"> que hemos hecho hasta ahora).</w:t>
       </w:r>
     </w:p>
     <w:p>
@@ -5859,7 +7692,39 @@
         <w:jc w:val="both"/>
       </w:pPr>
       <w:r>
-        <w:t>(efficacy, efficacy con volumen de transporte, etc.) (más a largo plazo también se podría incluir minimización de ct, inventarios medios, etc)</w:t>
+        <w:t>(</w:t>
+      </w:r>
+      <w:proofErr w:type="spellStart"/>
+      <w:r>
+        <w:t>efficacy</w:t>
+      </w:r>
+      <w:proofErr w:type="spellEnd"/>
+      <w:r>
+        <w:t xml:space="preserve">, </w:t>
+      </w:r>
+      <w:proofErr w:type="spellStart"/>
+      <w:r>
+        <w:t>efficacy</w:t>
+      </w:r>
+      <w:proofErr w:type="spellEnd"/>
+      <w:r>
+        <w:t xml:space="preserve"> con volumen de transporte, etc.) (más a largo plazo también se podría incluir minimización de </w:t>
+      </w:r>
+      <w:proofErr w:type="spellStart"/>
+      <w:r>
+        <w:t>ct</w:t>
+      </w:r>
+      <w:proofErr w:type="spellEnd"/>
+      <w:r>
+        <w:t xml:space="preserve">, inventarios medios, </w:t>
+      </w:r>
+      <w:proofErr w:type="spellStart"/>
+      <w:r>
+        <w:t>etc</w:t>
+      </w:r>
+      <w:proofErr w:type="spellEnd"/>
+      <w:r>
+        <w:t>)</w:t>
       </w:r>
     </w:p>
     <w:p>

</xml_diff>

<commit_message>
more bibliographic work Azadeh2017 & Brusco 2015
</commit_message>
<xml_diff>
--- a/bibliografia/notas_formacion_celulas.docx
+++ b/bibliografia/notas_formacion_celulas.docx
@@ -60,14 +60,24 @@
           <w:r>
             <w:fldChar w:fldCharType="separate"/>
           </w:r>
-          <w:hyperlink w:anchor="_Toc87874164" w:history="1">
+          <w:hyperlink w:anchor="_Toc90458918" w:history="1">
             <w:r>
               <w:rPr>
                 <w:rStyle w:val="Hipervnculo"/>
+                <w:b/>
+                <w:bCs/>
                 <w:noProof/>
                 <w:lang w:val="en-US"/>
               </w:rPr>
-              <w:t>Cell Formation Problem: Definition</w:t>
+              <w:t>Cell Formation Problem</w:t>
+            </w:r>
+            <w:r>
+              <w:rPr>
+                <w:rStyle w:val="Hipervnculo"/>
+                <w:noProof/>
+                <w:lang w:val="en-US"/>
+              </w:rPr>
+              <w:t>: Definition</w:t>
             </w:r>
             <w:r>
               <w:rPr>
@@ -88,7 +98,7 @@
                 <w:noProof/>
                 <w:webHidden/>
               </w:rPr>
-              <w:instrText xml:space="preserve"> PAGEREF _Toc87874164 \h </w:instrText>
+              <w:instrText xml:space="preserve"> PAGEREF _Toc90458918 \h </w:instrText>
             </w:r>
             <w:r>
               <w:rPr>
@@ -131,7 +141,7 @@
               <w:lang w:eastAsia="es-ES"/>
             </w:rPr>
           </w:pPr>
-          <w:hyperlink w:anchor="_Toc87874165" w:history="1">
+          <w:hyperlink w:anchor="_Toc90458919" w:history="1">
             <w:r>
               <w:rPr>
                 <w:rStyle w:val="Hipervnculo"/>
@@ -159,7 +169,148 @@
                 <w:noProof/>
                 <w:webHidden/>
               </w:rPr>
-              <w:instrText xml:space="preserve"> PAGEREF _Toc87874165 \h </w:instrText>
+              <w:instrText xml:space="preserve"> PAGEREF _Toc90458919 \h </w:instrText>
+            </w:r>
+            <w:r>
+              <w:rPr>
+                <w:noProof/>
+                <w:webHidden/>
+              </w:rPr>
+            </w:r>
+            <w:r>
+              <w:rPr>
+                <w:noProof/>
+                <w:webHidden/>
+              </w:rPr>
+              <w:fldChar w:fldCharType="separate"/>
+            </w:r>
+            <w:r>
+              <w:rPr>
+                <w:noProof/>
+                <w:webHidden/>
+              </w:rPr>
+              <w:t>3</w:t>
+            </w:r>
+            <w:r>
+              <w:rPr>
+                <w:noProof/>
+                <w:webHidden/>
+              </w:rPr>
+              <w:fldChar w:fldCharType="end"/>
+            </w:r>
+          </w:hyperlink>
+        </w:p>
+        <w:p>
+          <w:pPr>
+            <w:pStyle w:val="TDC3"/>
+            <w:tabs>
+              <w:tab w:val="right" w:leader="dot" w:pos="8494"/>
+            </w:tabs>
+            <w:rPr>
+              <w:rFonts w:eastAsiaTheme="minorEastAsia"/>
+              <w:noProof/>
+              <w:lang w:eastAsia="es-ES"/>
+            </w:rPr>
+          </w:pPr>
+          <w:hyperlink w:anchor="_Toc90458920" w:history="1">
+            <w:r>
+              <w:rPr>
+                <w:rStyle w:val="Hipervnculo"/>
+                <w:noProof/>
+              </w:rPr>
+              <w:t>Group Efﬁciency</w:t>
+            </w:r>
+            <w:r>
+              <w:rPr>
+                <w:noProof/>
+                <w:webHidden/>
+              </w:rPr>
+              <w:tab/>
+            </w:r>
+            <w:r>
+              <w:rPr>
+                <w:noProof/>
+                <w:webHidden/>
+              </w:rPr>
+              <w:fldChar w:fldCharType="begin"/>
+            </w:r>
+            <w:r>
+              <w:rPr>
+                <w:noProof/>
+                <w:webHidden/>
+              </w:rPr>
+              <w:instrText xml:space="preserve"> PAGEREF _Toc90458920 \h </w:instrText>
+            </w:r>
+            <w:r>
+              <w:rPr>
+                <w:noProof/>
+                <w:webHidden/>
+              </w:rPr>
+            </w:r>
+            <w:r>
+              <w:rPr>
+                <w:noProof/>
+                <w:webHidden/>
+              </w:rPr>
+              <w:fldChar w:fldCharType="separate"/>
+            </w:r>
+            <w:r>
+              <w:rPr>
+                <w:noProof/>
+                <w:webHidden/>
+              </w:rPr>
+              <w:t>3</w:t>
+            </w:r>
+            <w:r>
+              <w:rPr>
+                <w:noProof/>
+                <w:webHidden/>
+              </w:rPr>
+              <w:fldChar w:fldCharType="end"/>
+            </w:r>
+          </w:hyperlink>
+        </w:p>
+        <w:p>
+          <w:pPr>
+            <w:pStyle w:val="TDC3"/>
+            <w:tabs>
+              <w:tab w:val="right" w:leader="dot" w:pos="8494"/>
+            </w:tabs>
+            <w:rPr>
+              <w:rFonts w:eastAsiaTheme="minorEastAsia"/>
+              <w:noProof/>
+              <w:lang w:eastAsia="es-ES"/>
+            </w:rPr>
+          </w:pPr>
+          <w:hyperlink w:anchor="_Toc90458921" w:history="1">
+            <w:r>
+              <w:rPr>
+                <w:rStyle w:val="Hipervnculo"/>
+                <w:noProof/>
+                <w:lang w:val="en-US"/>
+              </w:rPr>
+              <w:t>Group Efficacy</w:t>
+            </w:r>
+            <w:r>
+              <w:rPr>
+                <w:noProof/>
+                <w:webHidden/>
+              </w:rPr>
+              <w:tab/>
+            </w:r>
+            <w:r>
+              <w:rPr>
+                <w:noProof/>
+                <w:webHidden/>
+              </w:rPr>
+              <w:fldChar w:fldCharType="begin"/>
+            </w:r>
+            <w:r>
+              <w:rPr>
+                <w:noProof/>
+                <w:webHidden/>
+              </w:rPr>
+              <w:instrText xml:space="preserve"> PAGEREF _Toc90458921 \h </w:instrText>
             </w:r>
             <w:r>
               <w:rPr>
@@ -202,7 +353,7 @@
               <w:lang w:eastAsia="es-ES"/>
             </w:rPr>
           </w:pPr>
-          <w:hyperlink w:anchor="_Toc87874166" w:history="1">
+          <w:hyperlink w:anchor="_Toc90458922" w:history="1">
             <w:r>
               <w:rPr>
                 <w:rStyle w:val="Hipervnculo"/>
@@ -229,7 +380,7 @@
                 <w:noProof/>
                 <w:webHidden/>
               </w:rPr>
-              <w:instrText xml:space="preserve"> PAGEREF _Toc87874166 \h </w:instrText>
+              <w:instrText xml:space="preserve"> PAGEREF _Toc90458922 \h </w:instrText>
             </w:r>
             <w:r>
               <w:rPr>
@@ -272,13 +423,226 @@
               <w:lang w:eastAsia="es-ES"/>
             </w:rPr>
           </w:pPr>
-          <w:hyperlink w:anchor="_Toc87874167" w:history="1">
+          <w:hyperlink w:anchor="_Toc90458923" w:history="1">
             <w:r>
               <w:rPr>
                 <w:rStyle w:val="Hipervnculo"/>
                 <w:noProof/>
                 <w:lang w:val="en-US"/>
               </w:rPr>
+              <w:t>Number of Cells Definition</w:t>
+            </w:r>
+            <w:r>
+              <w:rPr>
+                <w:noProof/>
+                <w:webHidden/>
+              </w:rPr>
+              <w:tab/>
+            </w:r>
+            <w:r>
+              <w:rPr>
+                <w:noProof/>
+                <w:webHidden/>
+              </w:rPr>
+              <w:fldChar w:fldCharType="begin"/>
+            </w:r>
+            <w:r>
+              <w:rPr>
+                <w:noProof/>
+                <w:webHidden/>
+              </w:rPr>
+              <w:instrText xml:space="preserve"> PAGEREF _Toc90458923 \h </w:instrText>
+            </w:r>
+            <w:r>
+              <w:rPr>
+                <w:noProof/>
+                <w:webHidden/>
+              </w:rPr>
+            </w:r>
+            <w:r>
+              <w:rPr>
+                <w:noProof/>
+                <w:webHidden/>
+              </w:rPr>
+              <w:fldChar w:fldCharType="separate"/>
+            </w:r>
+            <w:r>
+              <w:rPr>
+                <w:noProof/>
+                <w:webHidden/>
+              </w:rPr>
+              <w:t>3</w:t>
+            </w:r>
+            <w:r>
+              <w:rPr>
+                <w:noProof/>
+                <w:webHidden/>
+              </w:rPr>
+              <w:fldChar w:fldCharType="end"/>
+            </w:r>
+          </w:hyperlink>
+        </w:p>
+        <w:p>
+          <w:pPr>
+            <w:pStyle w:val="TDC3"/>
+            <w:tabs>
+              <w:tab w:val="right" w:leader="dot" w:pos="8494"/>
+            </w:tabs>
+            <w:rPr>
+              <w:rFonts w:eastAsiaTheme="minorEastAsia"/>
+              <w:noProof/>
+              <w:lang w:eastAsia="es-ES"/>
+            </w:rPr>
+          </w:pPr>
+          <w:hyperlink w:anchor="_Toc90458924" w:history="1">
+            <w:r>
+              <w:rPr>
+                <w:rStyle w:val="Hipervnculo"/>
+                <w:noProof/>
+                <w:lang w:val="en-US"/>
+              </w:rPr>
+              <w:t>Static</w:t>
+            </w:r>
+            <w:r>
+              <w:rPr>
+                <w:noProof/>
+                <w:webHidden/>
+              </w:rPr>
+              <w:tab/>
+            </w:r>
+            <w:r>
+              <w:rPr>
+                <w:noProof/>
+                <w:webHidden/>
+              </w:rPr>
+              <w:fldChar w:fldCharType="begin"/>
+            </w:r>
+            <w:r>
+              <w:rPr>
+                <w:noProof/>
+                <w:webHidden/>
+              </w:rPr>
+              <w:instrText xml:space="preserve"> PAGEREF _Toc90458924 \h </w:instrText>
+            </w:r>
+            <w:r>
+              <w:rPr>
+                <w:noProof/>
+                <w:webHidden/>
+              </w:rPr>
+            </w:r>
+            <w:r>
+              <w:rPr>
+                <w:noProof/>
+                <w:webHidden/>
+              </w:rPr>
+              <w:fldChar w:fldCharType="separate"/>
+            </w:r>
+            <w:r>
+              <w:rPr>
+                <w:noProof/>
+                <w:webHidden/>
+              </w:rPr>
+              <w:t>3</w:t>
+            </w:r>
+            <w:r>
+              <w:rPr>
+                <w:noProof/>
+                <w:webHidden/>
+              </w:rPr>
+              <w:fldChar w:fldCharType="end"/>
+            </w:r>
+          </w:hyperlink>
+        </w:p>
+        <w:p>
+          <w:pPr>
+            <w:pStyle w:val="TDC3"/>
+            <w:tabs>
+              <w:tab w:val="right" w:leader="dot" w:pos="8494"/>
+            </w:tabs>
+            <w:rPr>
+              <w:rFonts w:eastAsiaTheme="minorEastAsia"/>
+              <w:noProof/>
+              <w:lang w:eastAsia="es-ES"/>
+            </w:rPr>
+          </w:pPr>
+          <w:hyperlink w:anchor="_Toc90458925" w:history="1">
+            <w:r>
+              <w:rPr>
+                <w:rStyle w:val="Hipervnculo"/>
+                <w:noProof/>
+                <w:lang w:val="en-US"/>
+              </w:rPr>
+              <w:t>Dynamic (DCFP)</w:t>
+            </w:r>
+            <w:r>
+              <w:rPr>
+                <w:noProof/>
+                <w:webHidden/>
+              </w:rPr>
+              <w:tab/>
+            </w:r>
+            <w:r>
+              <w:rPr>
+                <w:noProof/>
+                <w:webHidden/>
+              </w:rPr>
+              <w:fldChar w:fldCharType="begin"/>
+            </w:r>
+            <w:r>
+              <w:rPr>
+                <w:noProof/>
+                <w:webHidden/>
+              </w:rPr>
+              <w:instrText xml:space="preserve"> PAGEREF _Toc90458925 \h </w:instrText>
+            </w:r>
+            <w:r>
+              <w:rPr>
+                <w:noProof/>
+                <w:webHidden/>
+              </w:rPr>
+            </w:r>
+            <w:r>
+              <w:rPr>
+                <w:noProof/>
+                <w:webHidden/>
+              </w:rPr>
+              <w:fldChar w:fldCharType="separate"/>
+            </w:r>
+            <w:r>
+              <w:rPr>
+                <w:noProof/>
+                <w:webHidden/>
+              </w:rPr>
+              <w:t>3</w:t>
+            </w:r>
+            <w:r>
+              <w:rPr>
+                <w:noProof/>
+                <w:webHidden/>
+              </w:rPr>
+              <w:fldChar w:fldCharType="end"/>
+            </w:r>
+          </w:hyperlink>
+        </w:p>
+        <w:p>
+          <w:pPr>
+            <w:pStyle w:val="TDC2"/>
+            <w:tabs>
+              <w:tab w:val="right" w:leader="dot" w:pos="8494"/>
+            </w:tabs>
+            <w:rPr>
+              <w:rFonts w:eastAsiaTheme="minorEastAsia"/>
+              <w:noProof/>
+              <w:lang w:eastAsia="es-ES"/>
+            </w:rPr>
+          </w:pPr>
+          <w:hyperlink w:anchor="_Toc90458926" w:history="1">
+            <w:r>
+              <w:rPr>
+                <w:rStyle w:val="Hipervnculo"/>
+                <w:noProof/>
+                <w:lang w:val="en-US"/>
+              </w:rPr>
               <w:t>Constraints</w:t>
             </w:r>
             <w:r>
@@ -300,7 +664,7 @@
                 <w:noProof/>
                 <w:webHidden/>
               </w:rPr>
-              <w:instrText xml:space="preserve"> PAGEREF _Toc87874167 \h </w:instrText>
+              <w:instrText xml:space="preserve"> PAGEREF _Toc90458926 \h </w:instrText>
             </w:r>
             <w:r>
               <w:rPr>
@@ -320,7 +684,165 @@
                 <w:noProof/>
                 <w:webHidden/>
               </w:rPr>
-              <w:t>3</w:t>
+              <w:t>4</w:t>
+            </w:r>
+            <w:r>
+              <w:rPr>
+                <w:noProof/>
+                <w:webHidden/>
+              </w:rPr>
+              <w:fldChar w:fldCharType="end"/>
+            </w:r>
+          </w:hyperlink>
+        </w:p>
+        <w:p>
+          <w:pPr>
+            <w:pStyle w:val="TDC3"/>
+            <w:tabs>
+              <w:tab w:val="right" w:leader="dot" w:pos="8494"/>
+            </w:tabs>
+            <w:rPr>
+              <w:rFonts w:eastAsiaTheme="minorEastAsia"/>
+              <w:noProof/>
+              <w:lang w:eastAsia="es-ES"/>
+            </w:rPr>
+          </w:pPr>
+          <w:hyperlink w:anchor="_Toc90458927" w:history="1">
+            <w:r>
+              <w:rPr>
+                <w:rStyle w:val="Hipervnculo"/>
+                <w:noProof/>
+                <w:lang w:val="en-US"/>
+              </w:rPr>
+              <w:t>Alternative Routing</w:t>
+            </w:r>
+            <w:r>
+              <w:rPr>
+                <w:noProof/>
+                <w:webHidden/>
+              </w:rPr>
+              <w:tab/>
+            </w:r>
+            <w:r>
+              <w:rPr>
+                <w:noProof/>
+                <w:webHidden/>
+              </w:rPr>
+              <w:fldChar w:fldCharType="begin"/>
+            </w:r>
+            <w:r>
+              <w:rPr>
+                <w:noProof/>
+                <w:webHidden/>
+              </w:rPr>
+              <w:instrText xml:space="preserve"> PAGEREF _Toc90458927 \h </w:instrText>
+            </w:r>
+            <w:r>
+              <w:rPr>
+                <w:noProof/>
+                <w:webHidden/>
+              </w:rPr>
+            </w:r>
+            <w:r>
+              <w:rPr>
+                <w:noProof/>
+                <w:webHidden/>
+              </w:rPr>
+              <w:fldChar w:fldCharType="separate"/>
+            </w:r>
+            <w:r>
+              <w:rPr>
+                <w:noProof/>
+                <w:webHidden/>
+              </w:rPr>
+              <w:t>4</w:t>
+            </w:r>
+            <w:r>
+              <w:rPr>
+                <w:noProof/>
+                <w:webHidden/>
+              </w:rPr>
+              <w:fldChar w:fldCharType="end"/>
+            </w:r>
+          </w:hyperlink>
+        </w:p>
+        <w:p>
+          <w:pPr>
+            <w:pStyle w:val="TDC3"/>
+            <w:tabs>
+              <w:tab w:val="right" w:leader="dot" w:pos="8494"/>
+            </w:tabs>
+            <w:rPr>
+              <w:rFonts w:eastAsiaTheme="minorEastAsia"/>
+              <w:noProof/>
+              <w:lang w:eastAsia="es-ES"/>
+            </w:rPr>
+          </w:pPr>
+          <w:hyperlink w:anchor="_Toc90458928" w:history="1">
+            <w:r>
+              <w:rPr>
+                <w:rStyle w:val="Hipervnculo"/>
+                <w:noProof/>
+                <w:lang w:val="en-US"/>
+              </w:rPr>
+              <w:t>Human Resou</w:t>
+            </w:r>
+            <w:r>
+              <w:rPr>
+                <w:rStyle w:val="Hipervnculo"/>
+                <w:noProof/>
+                <w:lang w:val="en-US"/>
+              </w:rPr>
+              <w:t>r</w:t>
+            </w:r>
+            <w:r>
+              <w:rPr>
+                <w:rStyle w:val="Hipervnculo"/>
+                <w:noProof/>
+                <w:lang w:val="en-US"/>
+              </w:rPr>
+              <w:t>ces Allocation</w:t>
+            </w:r>
+            <w:r>
+              <w:rPr>
+                <w:noProof/>
+                <w:webHidden/>
+              </w:rPr>
+              <w:tab/>
+            </w:r>
+            <w:r>
+              <w:rPr>
+                <w:noProof/>
+                <w:webHidden/>
+              </w:rPr>
+              <w:fldChar w:fldCharType="begin"/>
+            </w:r>
+            <w:r>
+              <w:rPr>
+                <w:noProof/>
+                <w:webHidden/>
+              </w:rPr>
+              <w:instrText xml:space="preserve"> PAGEREF _Toc90458928 \h </w:instrText>
+            </w:r>
+            <w:r>
+              <w:rPr>
+                <w:noProof/>
+                <w:webHidden/>
+              </w:rPr>
+            </w:r>
+            <w:r>
+              <w:rPr>
+                <w:noProof/>
+                <w:webHidden/>
+              </w:rPr>
+              <w:fldChar w:fldCharType="separate"/>
+            </w:r>
+            <w:r>
+              <w:rPr>
+                <w:noProof/>
+                <w:webHidden/>
+              </w:rPr>
+              <w:t>4</w:t>
             </w:r>
             <w:r>
               <w:rPr>
@@ -343,7 +865,7 @@
               <w:lang w:eastAsia="es-ES"/>
             </w:rPr>
           </w:pPr>
-          <w:hyperlink w:anchor="_Toc87874168" w:history="1">
+          <w:hyperlink w:anchor="_Toc90458929" w:history="1">
             <w:r>
               <w:rPr>
                 <w:rStyle w:val="Hipervnculo"/>
@@ -381,7 +903,7 @@
                 <w:noProof/>
                 <w:webHidden/>
               </w:rPr>
-              <w:instrText xml:space="preserve"> PAGEREF _Toc87874168 \h </w:instrText>
+              <w:instrText xml:space="preserve"> PAGEREF _Toc90458929 \h </w:instrText>
             </w:r>
             <w:r>
               <w:rPr>
@@ -402,6 +924,249 @@
                 <w:webHidden/>
               </w:rPr>
               <w:t>4</w:t>
+            </w:r>
+            <w:r>
+              <w:rPr>
+                <w:noProof/>
+                <w:webHidden/>
+              </w:rPr>
+              <w:fldChar w:fldCharType="end"/>
+            </w:r>
+          </w:hyperlink>
+        </w:p>
+        <w:p>
+          <w:pPr>
+            <w:pStyle w:val="TDC3"/>
+            <w:tabs>
+              <w:tab w:val="right" w:leader="dot" w:pos="8494"/>
+            </w:tabs>
+            <w:rPr>
+              <w:rFonts w:eastAsiaTheme="minorEastAsia"/>
+              <w:noProof/>
+              <w:lang w:eastAsia="es-ES"/>
+            </w:rPr>
+          </w:pPr>
+          <w:hyperlink w:anchor="_Toc90458930" w:history="1">
+            <w:r>
+              <w:rPr>
+                <w:rStyle w:val="Hipervnculo"/>
+                <w:noProof/>
+                <w:lang w:val="en-US"/>
+              </w:rPr>
+              <w:t>Artificial immune systems (McCall, 2005)</w:t>
+            </w:r>
+            <w:r>
+              <w:rPr>
+                <w:noProof/>
+                <w:webHidden/>
+              </w:rPr>
+              <w:tab/>
+            </w:r>
+            <w:r>
+              <w:rPr>
+                <w:noProof/>
+                <w:webHidden/>
+              </w:rPr>
+              <w:fldChar w:fldCharType="begin"/>
+            </w:r>
+            <w:r>
+              <w:rPr>
+                <w:noProof/>
+                <w:webHidden/>
+              </w:rPr>
+              <w:instrText xml:space="preserve"> PAGEREF _Toc90458930 \h </w:instrText>
+            </w:r>
+            <w:r>
+              <w:rPr>
+                <w:noProof/>
+                <w:webHidden/>
+              </w:rPr>
+            </w:r>
+            <w:r>
+              <w:rPr>
+                <w:noProof/>
+                <w:webHidden/>
+              </w:rPr>
+              <w:fldChar w:fldCharType="separate"/>
+            </w:r>
+            <w:r>
+              <w:rPr>
+                <w:noProof/>
+                <w:webHidden/>
+              </w:rPr>
+              <w:t>5</w:t>
+            </w:r>
+            <w:r>
+              <w:rPr>
+                <w:noProof/>
+                <w:webHidden/>
+              </w:rPr>
+              <w:fldChar w:fldCharType="end"/>
+            </w:r>
+          </w:hyperlink>
+        </w:p>
+        <w:p>
+          <w:pPr>
+            <w:pStyle w:val="TDC1"/>
+            <w:tabs>
+              <w:tab w:val="right" w:leader="dot" w:pos="8494"/>
+            </w:tabs>
+            <w:rPr>
+              <w:rFonts w:eastAsiaTheme="minorEastAsia"/>
+              <w:noProof/>
+              <w:lang w:eastAsia="es-ES"/>
+            </w:rPr>
+          </w:pPr>
+          <w:hyperlink w:anchor="_Toc90458931" w:history="1">
+            <w:r>
+              <w:rPr>
+                <w:rStyle w:val="Hipervnculo"/>
+                <w:b/>
+                <w:bCs/>
+                <w:noProof/>
+                <w:lang w:val="en-US"/>
+              </w:rPr>
+              <w:t>Tunnukij &amp; Hicks (2009)</w:t>
+            </w:r>
+            <w:r>
+              <w:rPr>
+                <w:rStyle w:val="Hipervnculo"/>
+                <w:noProof/>
+                <w:lang w:val="en-US"/>
+              </w:rPr>
+              <w:t xml:space="preserve"> - Enhanced Grouping Genetic Algorithm (EnGGA)</w:t>
+            </w:r>
+            <w:r>
+              <w:rPr>
+                <w:noProof/>
+                <w:webHidden/>
+              </w:rPr>
+              <w:tab/>
+            </w:r>
+            <w:r>
+              <w:rPr>
+                <w:noProof/>
+                <w:webHidden/>
+              </w:rPr>
+              <w:fldChar w:fldCharType="begin"/>
+            </w:r>
+            <w:r>
+              <w:rPr>
+                <w:noProof/>
+                <w:webHidden/>
+              </w:rPr>
+              <w:instrText xml:space="preserve"> PAGEREF _Toc90458931 \h </w:instrText>
+            </w:r>
+            <w:r>
+              <w:rPr>
+                <w:noProof/>
+                <w:webHidden/>
+              </w:rPr>
+            </w:r>
+            <w:r>
+              <w:rPr>
+                <w:noProof/>
+                <w:webHidden/>
+              </w:rPr>
+              <w:fldChar w:fldCharType="separate"/>
+            </w:r>
+            <w:r>
+              <w:rPr>
+                <w:noProof/>
+                <w:webHidden/>
+              </w:rPr>
+              <w:t>6</w:t>
+            </w:r>
+            <w:r>
+              <w:rPr>
+                <w:noProof/>
+                <w:webHidden/>
+              </w:rPr>
+              <w:fldChar w:fldCharType="end"/>
+            </w:r>
+          </w:hyperlink>
+        </w:p>
+        <w:p>
+          <w:pPr>
+            <w:pStyle w:val="TDC1"/>
+            <w:tabs>
+              <w:tab w:val="right" w:leader="dot" w:pos="8494"/>
+            </w:tabs>
+            <w:rPr>
+              <w:rFonts w:eastAsiaTheme="minorEastAsia"/>
+              <w:noProof/>
+              <w:lang w:eastAsia="es-ES"/>
+            </w:rPr>
+          </w:pPr>
+          <w:hyperlink w:anchor="_Toc90458932" w:history="1">
+            <w:r>
+              <w:rPr>
+                <w:rStyle w:val="Hipervnculo"/>
+                <w:b/>
+                <w:bCs/>
+                <w:noProof/>
+                <w:lang w:val="en-US"/>
+              </w:rPr>
+              <w:t>Ghosh (2020)</w:t>
+            </w:r>
+            <w:r>
+              <w:rPr>
+                <w:rStyle w:val="Hipervnculo"/>
+                <w:noProof/>
+                <w:lang w:val="en-US"/>
+              </w:rPr>
+              <w:t xml:space="preserve"> – Optimal design of manuf. cells considering </w:t>
+            </w:r>
+            <w:r>
+              <w:rPr>
+                <w:rStyle w:val="Hipervnculo"/>
+                <w:b/>
+                <w:bCs/>
+                <w:noProof/>
+                <w:lang w:val="en-US"/>
+              </w:rPr>
+              <w:t>machine usage percentage</w:t>
+            </w:r>
+            <w:r>
+              <w:rPr>
+                <w:noProof/>
+                <w:webHidden/>
+              </w:rPr>
+              <w:tab/>
+            </w:r>
+            <w:r>
+              <w:rPr>
+                <w:noProof/>
+                <w:webHidden/>
+              </w:rPr>
+              <w:fldChar w:fldCharType="begin"/>
+            </w:r>
+            <w:r>
+              <w:rPr>
+                <w:noProof/>
+                <w:webHidden/>
+              </w:rPr>
+              <w:instrText xml:space="preserve"> PAGEREF _Toc90458932 \h </w:instrText>
+            </w:r>
+            <w:r>
+              <w:rPr>
+                <w:noProof/>
+                <w:webHidden/>
+              </w:rPr>
+            </w:r>
+            <w:r>
+              <w:rPr>
+                <w:noProof/>
+                <w:webHidden/>
+              </w:rPr>
+              <w:fldChar w:fldCharType="separate"/>
+            </w:r>
+            <w:r>
+              <w:rPr>
+                <w:noProof/>
+                <w:webHidden/>
+              </w:rPr>
+              <w:t>8</w:t>
             </w:r>
             <w:r>
               <w:rPr>
@@ -424,15 +1189,13 @@
               <w:lang w:eastAsia="es-ES"/>
             </w:rPr>
           </w:pPr>
-          <w:hyperlink w:anchor="_Toc87874169" w:history="1">
+          <w:hyperlink w:anchor="_Toc90458933" w:history="1">
             <w:r>
               <w:rPr>
                 <w:rStyle w:val="Hipervnculo"/>
-                <w:rFonts w:eastAsia="Times New Roman"/>
-                <w:noProof/>
-                <w:lang w:val="en-US" w:eastAsia="es-ES"/>
-              </w:rPr>
-              <w:t>Artificial immune systems (McCall, 2005)</w:t>
+                <w:noProof/>
+              </w:rPr>
+              <w:t>Conclusiones</w:t>
             </w:r>
             <w:r>
               <w:rPr>
@@ -453,7 +1216,7 @@
                 <w:noProof/>
                 <w:webHidden/>
               </w:rPr>
-              <w:instrText xml:space="preserve"> PAGEREF _Toc87874169 \h </w:instrText>
+              <w:instrText xml:space="preserve"> PAGEREF _Toc90458933 \h </w:instrText>
             </w:r>
             <w:r>
               <w:rPr>
@@ -473,7 +1236,7 @@
                 <w:noProof/>
                 <w:webHidden/>
               </w:rPr>
-              <w:t>5</w:t>
+              <w:t>8</w:t>
             </w:r>
             <w:r>
               <w:rPr>
@@ -496,7 +1259,7 @@
               <w:lang w:eastAsia="es-ES"/>
             </w:rPr>
           </w:pPr>
-          <w:hyperlink w:anchor="_Toc87874170" w:history="1">
+          <w:hyperlink w:anchor="_Toc90458934" w:history="1">
             <w:r>
               <w:rPr>
                 <w:rStyle w:val="Hipervnculo"/>
@@ -505,7 +1268,7 @@
                 <w:noProof/>
                 <w:lang w:val="en-US"/>
               </w:rPr>
-              <w:t>Tunnukij &amp; Hicks (2009)</w:t>
+              <w:t>Eliguzel &amp; Ozceylan (2019)</w:t>
             </w:r>
             <w:r>
               <w:rPr>
@@ -513,7 +1276,7 @@
                 <w:noProof/>
                 <w:lang w:val="en-US"/>
               </w:rPr>
-              <w:t xml:space="preserve"> - Enhanced Grouping Genetic Algorithm (EnGGA)</w:t>
+              <w:t xml:space="preserve"> -   Comparison of Different Clustering Methods for Cellular Manufacturing: A Case of Gym Centre</w:t>
             </w:r>
             <w:r>
               <w:rPr>
@@ -534,7 +1297,7 @@
                 <w:noProof/>
                 <w:webHidden/>
               </w:rPr>
-              <w:instrText xml:space="preserve"> PAGEREF _Toc87874170 \h </w:instrText>
+              <w:instrText xml:space="preserve"> PAGEREF _Toc90458934 \h </w:instrText>
             </w:r>
             <w:r>
               <w:rPr>
@@ -554,7 +1317,77 @@
                 <w:noProof/>
                 <w:webHidden/>
               </w:rPr>
-              <w:t>5</w:t>
+              <w:t>9</w:t>
+            </w:r>
+            <w:r>
+              <w:rPr>
+                <w:noProof/>
+                <w:webHidden/>
+              </w:rPr>
+              <w:fldChar w:fldCharType="end"/>
+            </w:r>
+          </w:hyperlink>
+        </w:p>
+        <w:p>
+          <w:pPr>
+            <w:pStyle w:val="TDC2"/>
+            <w:tabs>
+              <w:tab w:val="right" w:leader="dot" w:pos="8494"/>
+            </w:tabs>
+            <w:rPr>
+              <w:rFonts w:eastAsiaTheme="minorEastAsia"/>
+              <w:noProof/>
+              <w:lang w:eastAsia="es-ES"/>
+            </w:rPr>
+          </w:pPr>
+          <w:hyperlink w:anchor="_Toc90458935" w:history="1">
+            <w:r>
+              <w:rPr>
+                <w:rStyle w:val="Hipervnculo"/>
+                <w:noProof/>
+              </w:rPr>
+              <w:t>Conformación celdas</w:t>
+            </w:r>
+            <w:r>
+              <w:rPr>
+                <w:noProof/>
+                <w:webHidden/>
+              </w:rPr>
+              <w:tab/>
+            </w:r>
+            <w:r>
+              <w:rPr>
+                <w:noProof/>
+                <w:webHidden/>
+              </w:rPr>
+              <w:fldChar w:fldCharType="begin"/>
+            </w:r>
+            <w:r>
+              <w:rPr>
+                <w:noProof/>
+                <w:webHidden/>
+              </w:rPr>
+              <w:instrText xml:space="preserve"> PAGEREF _Toc90458935 \h </w:instrText>
+            </w:r>
+            <w:r>
+              <w:rPr>
+                <w:noProof/>
+                <w:webHidden/>
+              </w:rPr>
+            </w:r>
+            <w:r>
+              <w:rPr>
+                <w:noProof/>
+                <w:webHidden/>
+              </w:rPr>
+              <w:fldChar w:fldCharType="separate"/>
+            </w:r>
+            <w:r>
+              <w:rPr>
+                <w:noProof/>
+                <w:webHidden/>
+              </w:rPr>
+              <w:t>9</w:t>
             </w:r>
             <w:r>
               <w:rPr>
@@ -577,7 +1410,7 @@
               <w:lang w:eastAsia="es-ES"/>
             </w:rPr>
           </w:pPr>
-          <w:hyperlink w:anchor="_Toc87874171" w:history="1">
+          <w:hyperlink w:anchor="_Toc90458936" w:history="1">
             <w:r>
               <w:rPr>
                 <w:rStyle w:val="Hipervnculo"/>
@@ -586,7 +1419,7 @@
                 <w:noProof/>
                 <w:lang w:val="en-US"/>
               </w:rPr>
-              <w:t>Ghosh (2020)</w:t>
+              <w:t>Pichandi et al. (2021)</w:t>
             </w:r>
             <w:r>
               <w:rPr>
@@ -594,8 +1427,71 @@
                 <w:noProof/>
                 <w:lang w:val="en-US"/>
               </w:rPr>
-              <w:t xml:space="preserve"> – Optimal design of manuf. cells considering </w:t>
-            </w:r>
+              <w:t xml:space="preserve"> – CARIMO</w:t>
+            </w:r>
+            <w:r>
+              <w:rPr>
+                <w:noProof/>
+                <w:webHidden/>
+              </w:rPr>
+              <w:tab/>
+            </w:r>
+            <w:r>
+              <w:rPr>
+                <w:noProof/>
+                <w:webHidden/>
+              </w:rPr>
+              <w:fldChar w:fldCharType="begin"/>
+            </w:r>
+            <w:r>
+              <w:rPr>
+                <w:noProof/>
+                <w:webHidden/>
+              </w:rPr>
+              <w:instrText xml:space="preserve"> PAGEREF _Toc90458936 \h </w:instrText>
+            </w:r>
+            <w:r>
+              <w:rPr>
+                <w:noProof/>
+                <w:webHidden/>
+              </w:rPr>
+            </w:r>
+            <w:r>
+              <w:rPr>
+                <w:noProof/>
+                <w:webHidden/>
+              </w:rPr>
+              <w:fldChar w:fldCharType="separate"/>
+            </w:r>
+            <w:r>
+              <w:rPr>
+                <w:noProof/>
+                <w:webHidden/>
+              </w:rPr>
+              <w:t>9</w:t>
+            </w:r>
+            <w:r>
+              <w:rPr>
+                <w:noProof/>
+                <w:webHidden/>
+              </w:rPr>
+              <w:fldChar w:fldCharType="end"/>
+            </w:r>
+          </w:hyperlink>
+        </w:p>
+        <w:p>
+          <w:pPr>
+            <w:pStyle w:val="TDC1"/>
+            <w:tabs>
+              <w:tab w:val="right" w:leader="dot" w:pos="8494"/>
+            </w:tabs>
+            <w:rPr>
+              <w:rFonts w:eastAsiaTheme="minorEastAsia"/>
+              <w:noProof/>
+              <w:lang w:eastAsia="es-ES"/>
+            </w:rPr>
+          </w:pPr>
+          <w:hyperlink w:anchor="_Toc90458937" w:history="1">
             <w:r>
               <w:rPr>
                 <w:rStyle w:val="Hipervnculo"/>
@@ -604,7 +1500,15 @@
                 <w:noProof/>
                 <w:lang w:val="en-US"/>
               </w:rPr>
-              <w:t>machine usage percentage</w:t>
+              <w:t>Chaudhuri et al. (2020)</w:t>
+            </w:r>
+            <w:r>
+              <w:rPr>
+                <w:rStyle w:val="Hipervnculo"/>
+                <w:noProof/>
+                <w:lang w:val="en-US"/>
+              </w:rPr>
+              <w:t xml:space="preserve"> – Review on multi-objective CFP</w:t>
             </w:r>
             <w:r>
               <w:rPr>
@@ -625,7 +1529,7 @@
                 <w:noProof/>
                 <w:webHidden/>
               </w:rPr>
-              <w:instrText xml:space="preserve"> PAGEREF _Toc87874171 \h </w:instrText>
+              <w:instrText xml:space="preserve"> PAGEREF _Toc90458937 \h </w:instrText>
             </w:r>
             <w:r>
               <w:rPr>
@@ -645,7 +1549,7 @@
                 <w:noProof/>
                 <w:webHidden/>
               </w:rPr>
-              <w:t>7</w:t>
+              <w:t>9</w:t>
             </w:r>
             <w:r>
               <w:rPr>
@@ -668,13 +1572,14 @@
               <w:lang w:eastAsia="es-ES"/>
             </w:rPr>
           </w:pPr>
-          <w:hyperlink w:anchor="_Toc87874172" w:history="1">
+          <w:hyperlink w:anchor="_Toc90458938" w:history="1">
             <w:r>
               <w:rPr>
                 <w:rStyle w:val="Hipervnculo"/>
                 <w:noProof/>
-              </w:rPr>
-              <w:t>Conclusiones</w:t>
+                <w:lang w:val="en-US"/>
+              </w:rPr>
+              <w:t>Types of cell formation</w:t>
             </w:r>
             <w:r>
               <w:rPr>
@@ -695,7 +1600,7 @@
                 <w:noProof/>
                 <w:webHidden/>
               </w:rPr>
-              <w:instrText xml:space="preserve"> PAGEREF _Toc87874172 \h </w:instrText>
+              <w:instrText xml:space="preserve"> PAGEREF _Toc90458938 \h </w:instrText>
             </w:r>
             <w:r>
               <w:rPr>
@@ -715,7 +1620,78 @@
                 <w:noProof/>
                 <w:webHidden/>
               </w:rPr>
-              <w:t>7</w:t>
+              <w:t>9</w:t>
+            </w:r>
+            <w:r>
+              <w:rPr>
+                <w:noProof/>
+                <w:webHidden/>
+              </w:rPr>
+              <w:fldChar w:fldCharType="end"/>
+            </w:r>
+          </w:hyperlink>
+        </w:p>
+        <w:p>
+          <w:pPr>
+            <w:pStyle w:val="TDC2"/>
+            <w:tabs>
+              <w:tab w:val="right" w:leader="dot" w:pos="8494"/>
+            </w:tabs>
+            <w:rPr>
+              <w:rFonts w:eastAsiaTheme="minorEastAsia"/>
+              <w:noProof/>
+              <w:lang w:eastAsia="es-ES"/>
+            </w:rPr>
+          </w:pPr>
+          <w:hyperlink w:anchor="_Toc90458939" w:history="1">
+            <w:r>
+              <w:rPr>
+                <w:rStyle w:val="Hipervnculo"/>
+                <w:noProof/>
+                <w:lang w:val="en-US"/>
+              </w:rPr>
+              <w:t>Problems in designing effective CMS</w:t>
+            </w:r>
+            <w:r>
+              <w:rPr>
+                <w:noProof/>
+                <w:webHidden/>
+              </w:rPr>
+              <w:tab/>
+            </w:r>
+            <w:r>
+              <w:rPr>
+                <w:noProof/>
+                <w:webHidden/>
+              </w:rPr>
+              <w:fldChar w:fldCharType="begin"/>
+            </w:r>
+            <w:r>
+              <w:rPr>
+                <w:noProof/>
+                <w:webHidden/>
+              </w:rPr>
+              <w:instrText xml:space="preserve"> PAGEREF _Toc90458939 \h </w:instrText>
+            </w:r>
+            <w:r>
+              <w:rPr>
+                <w:noProof/>
+                <w:webHidden/>
+              </w:rPr>
+            </w:r>
+            <w:r>
+              <w:rPr>
+                <w:noProof/>
+                <w:webHidden/>
+              </w:rPr>
+              <w:fldChar w:fldCharType="separate"/>
+            </w:r>
+            <w:r>
+              <w:rPr>
+                <w:noProof/>
+                <w:webHidden/>
+              </w:rPr>
+              <w:t>10</w:t>
             </w:r>
             <w:r>
               <w:rPr>
@@ -738,24 +1714,15 @@
               <w:lang w:eastAsia="es-ES"/>
             </w:rPr>
           </w:pPr>
-          <w:hyperlink w:anchor="_Toc87874173" w:history="1">
+          <w:hyperlink w:anchor="_Toc90458940" w:history="1">
             <w:r>
               <w:rPr>
                 <w:rStyle w:val="Hipervnculo"/>
                 <w:b/>
                 <w:bCs/>
                 <w:noProof/>
-                <w:lang w:val="en-US"/>
-              </w:rPr>
-              <w:t>Eliguzel &amp; Ozceylan (2019)</w:t>
-            </w:r>
-            <w:r>
-              <w:rPr>
-                <w:rStyle w:val="Hipervnculo"/>
-                <w:noProof/>
-                <w:lang w:val="en-US"/>
-              </w:rPr>
-              <w:t xml:space="preserve"> -   Comparison of Different Clustering Methods for Cellular Manufacturing: A Case of Gym Centre</w:t>
+              </w:rPr>
+              <w:t>REFLEXIONES PROPIAS</w:t>
             </w:r>
             <w:r>
               <w:rPr>
@@ -776,7 +1743,7 @@
                 <w:noProof/>
                 <w:webHidden/>
               </w:rPr>
-              <w:instrText xml:space="preserve"> PAGEREF _Toc87874173 \h </w:instrText>
+              <w:instrText xml:space="preserve"> PAGEREF _Toc90458940 \h </w:instrText>
             </w:r>
             <w:r>
               <w:rPr>
@@ -796,453 +1763,7 @@
                 <w:noProof/>
                 <w:webHidden/>
               </w:rPr>
-              <w:t>8</w:t>
-            </w:r>
-            <w:r>
-              <w:rPr>
-                <w:noProof/>
-                <w:webHidden/>
-              </w:rPr>
-              <w:fldChar w:fldCharType="end"/>
-            </w:r>
-          </w:hyperlink>
-        </w:p>
-        <w:p>
-          <w:pPr>
-            <w:pStyle w:val="TDC2"/>
-            <w:tabs>
-              <w:tab w:val="right" w:leader="dot" w:pos="8494"/>
-            </w:tabs>
-            <w:rPr>
-              <w:rFonts w:eastAsiaTheme="minorEastAsia"/>
-              <w:noProof/>
-              <w:lang w:eastAsia="es-ES"/>
-            </w:rPr>
-          </w:pPr>
-          <w:hyperlink w:anchor="_Toc87874174" w:history="1">
-            <w:r>
-              <w:rPr>
-                <w:rStyle w:val="Hipervnculo"/>
-                <w:noProof/>
-              </w:rPr>
-              <w:t>Conformación celdas</w:t>
-            </w:r>
-            <w:r>
-              <w:rPr>
-                <w:noProof/>
-                <w:webHidden/>
-              </w:rPr>
-              <w:tab/>
-            </w:r>
-            <w:r>
-              <w:rPr>
-                <w:noProof/>
-                <w:webHidden/>
-              </w:rPr>
-              <w:fldChar w:fldCharType="begin"/>
-            </w:r>
-            <w:r>
-              <w:rPr>
-                <w:noProof/>
-                <w:webHidden/>
-              </w:rPr>
-              <w:instrText xml:space="preserve"> PAGEREF _Toc87874174 \h </w:instrText>
-            </w:r>
-            <w:r>
-              <w:rPr>
-                <w:noProof/>
-                <w:webHidden/>
-              </w:rPr>
-            </w:r>
-            <w:r>
-              <w:rPr>
-                <w:noProof/>
-                <w:webHidden/>
-              </w:rPr>
-              <w:fldChar w:fldCharType="separate"/>
-            </w:r>
-            <w:r>
-              <w:rPr>
-                <w:noProof/>
-                <w:webHidden/>
-              </w:rPr>
-              <w:t>8</w:t>
-            </w:r>
-            <w:r>
-              <w:rPr>
-                <w:noProof/>
-                <w:webHidden/>
-              </w:rPr>
-              <w:fldChar w:fldCharType="end"/>
-            </w:r>
-          </w:hyperlink>
-        </w:p>
-        <w:p>
-          <w:pPr>
-            <w:pStyle w:val="TDC1"/>
-            <w:tabs>
-              <w:tab w:val="right" w:leader="dot" w:pos="8494"/>
-            </w:tabs>
-            <w:rPr>
-              <w:rFonts w:eastAsiaTheme="minorEastAsia"/>
-              <w:noProof/>
-              <w:lang w:eastAsia="es-ES"/>
-            </w:rPr>
-          </w:pPr>
-          <w:hyperlink w:anchor="_Toc87874175" w:history="1">
-            <w:r>
-              <w:rPr>
-                <w:rStyle w:val="Hipervnculo"/>
-                <w:b/>
-                <w:bCs/>
-                <w:noProof/>
-                <w:lang w:val="en-US"/>
-              </w:rPr>
-              <w:t>Pichandi et al. (2021)</w:t>
-            </w:r>
-            <w:r>
-              <w:rPr>
-                <w:rStyle w:val="Hipervnculo"/>
-                <w:noProof/>
-                <w:lang w:val="en-US"/>
-              </w:rPr>
-              <w:t xml:space="preserve"> – CARIMO</w:t>
-            </w:r>
-            <w:r>
-              <w:rPr>
-                <w:noProof/>
-                <w:webHidden/>
-              </w:rPr>
-              <w:tab/>
-            </w:r>
-            <w:r>
-              <w:rPr>
-                <w:noProof/>
-                <w:webHidden/>
-              </w:rPr>
-              <w:fldChar w:fldCharType="begin"/>
-            </w:r>
-            <w:r>
-              <w:rPr>
-                <w:noProof/>
-                <w:webHidden/>
-              </w:rPr>
-              <w:instrText xml:space="preserve"> PAGEREF _Toc87874175 \h </w:instrText>
-            </w:r>
-            <w:r>
-              <w:rPr>
-                <w:noProof/>
-                <w:webHidden/>
-              </w:rPr>
-            </w:r>
-            <w:r>
-              <w:rPr>
-                <w:noProof/>
-                <w:webHidden/>
-              </w:rPr>
-              <w:fldChar w:fldCharType="separate"/>
-            </w:r>
-            <w:r>
-              <w:rPr>
-                <w:noProof/>
-                <w:webHidden/>
-              </w:rPr>
-              <w:t>8</w:t>
-            </w:r>
-            <w:r>
-              <w:rPr>
-                <w:noProof/>
-                <w:webHidden/>
-              </w:rPr>
-              <w:fldChar w:fldCharType="end"/>
-            </w:r>
-          </w:hyperlink>
-        </w:p>
-        <w:p>
-          <w:pPr>
-            <w:pStyle w:val="TDC1"/>
-            <w:tabs>
-              <w:tab w:val="right" w:leader="dot" w:pos="8494"/>
-            </w:tabs>
-            <w:rPr>
-              <w:rFonts w:eastAsiaTheme="minorEastAsia"/>
-              <w:noProof/>
-              <w:lang w:eastAsia="es-ES"/>
-            </w:rPr>
-          </w:pPr>
-          <w:hyperlink w:anchor="_Toc87874176" w:history="1">
-            <w:r>
-              <w:rPr>
-                <w:rStyle w:val="Hipervnculo"/>
-                <w:b/>
-                <w:bCs/>
-                <w:noProof/>
-                <w:lang w:val="en-US"/>
-              </w:rPr>
-              <w:t>Chaudhuri et al. (2020)</w:t>
-            </w:r>
-            <w:r>
-              <w:rPr>
-                <w:rStyle w:val="Hipervnculo"/>
-                <w:noProof/>
-                <w:lang w:val="en-US"/>
-              </w:rPr>
-              <w:t xml:space="preserve"> – Review on multi-objective CFP</w:t>
-            </w:r>
-            <w:r>
-              <w:rPr>
-                <w:noProof/>
-                <w:webHidden/>
-              </w:rPr>
-              <w:tab/>
-            </w:r>
-            <w:r>
-              <w:rPr>
-                <w:noProof/>
-                <w:webHidden/>
-              </w:rPr>
-              <w:fldChar w:fldCharType="begin"/>
-            </w:r>
-            <w:r>
-              <w:rPr>
-                <w:noProof/>
-                <w:webHidden/>
-              </w:rPr>
-              <w:instrText xml:space="preserve"> PAGEREF _Toc87874176 \h </w:instrText>
-            </w:r>
-            <w:r>
-              <w:rPr>
-                <w:noProof/>
-                <w:webHidden/>
-              </w:rPr>
-            </w:r>
-            <w:r>
-              <w:rPr>
-                <w:noProof/>
-                <w:webHidden/>
-              </w:rPr>
-              <w:fldChar w:fldCharType="separate"/>
-            </w:r>
-            <w:r>
-              <w:rPr>
-                <w:noProof/>
-                <w:webHidden/>
-              </w:rPr>
-              <w:t>8</w:t>
-            </w:r>
-            <w:r>
-              <w:rPr>
-                <w:noProof/>
-                <w:webHidden/>
-              </w:rPr>
-              <w:fldChar w:fldCharType="end"/>
-            </w:r>
-          </w:hyperlink>
-        </w:p>
-        <w:p>
-          <w:pPr>
-            <w:pStyle w:val="TDC2"/>
-            <w:tabs>
-              <w:tab w:val="right" w:leader="dot" w:pos="8494"/>
-            </w:tabs>
-            <w:rPr>
-              <w:rFonts w:eastAsiaTheme="minorEastAsia"/>
-              <w:noProof/>
-              <w:lang w:eastAsia="es-ES"/>
-            </w:rPr>
-          </w:pPr>
-          <w:hyperlink w:anchor="_Toc87874177" w:history="1">
-            <w:r>
-              <w:rPr>
-                <w:rStyle w:val="Hipervnculo"/>
-                <w:noProof/>
-                <w:lang w:val="en-US"/>
-              </w:rPr>
-              <w:t>Types of cell formation</w:t>
-            </w:r>
-            <w:r>
-              <w:rPr>
-                <w:noProof/>
-                <w:webHidden/>
-              </w:rPr>
-              <w:tab/>
-            </w:r>
-            <w:r>
-              <w:rPr>
-                <w:noProof/>
-                <w:webHidden/>
-              </w:rPr>
-              <w:fldChar w:fldCharType="begin"/>
-            </w:r>
-            <w:r>
-              <w:rPr>
-                <w:noProof/>
-                <w:webHidden/>
-              </w:rPr>
-              <w:instrText xml:space="preserve"> PAGEREF _Toc87874177 \h </w:instrText>
-            </w:r>
-            <w:r>
-              <w:rPr>
-                <w:noProof/>
-                <w:webHidden/>
-              </w:rPr>
-            </w:r>
-            <w:r>
-              <w:rPr>
-                <w:noProof/>
-                <w:webHidden/>
-              </w:rPr>
-              <w:fldChar w:fldCharType="separate"/>
-            </w:r>
-            <w:r>
-              <w:rPr>
-                <w:noProof/>
-                <w:webHidden/>
-              </w:rPr>
-              <w:t>8</w:t>
-            </w:r>
-            <w:r>
-              <w:rPr>
-                <w:noProof/>
-                <w:webHidden/>
-              </w:rPr>
-              <w:fldChar w:fldCharType="end"/>
-            </w:r>
-          </w:hyperlink>
-        </w:p>
-        <w:p>
-          <w:pPr>
-            <w:pStyle w:val="TDC2"/>
-            <w:tabs>
-              <w:tab w:val="right" w:leader="dot" w:pos="8494"/>
-            </w:tabs>
-            <w:rPr>
-              <w:rFonts w:eastAsiaTheme="minorEastAsia"/>
-              <w:noProof/>
-              <w:lang w:eastAsia="es-ES"/>
-            </w:rPr>
-          </w:pPr>
-          <w:hyperlink w:anchor="_Toc87874178" w:history="1">
-            <w:r>
-              <w:rPr>
-                <w:rStyle w:val="Hipervnculo"/>
-                <w:noProof/>
-                <w:lang w:val="en-US"/>
-              </w:rPr>
-              <w:t>Problems in designing effective CMS</w:t>
-            </w:r>
-            <w:r>
-              <w:rPr>
-                <w:noProof/>
-                <w:webHidden/>
-              </w:rPr>
-              <w:tab/>
-            </w:r>
-            <w:r>
-              <w:rPr>
-                <w:noProof/>
-                <w:webHidden/>
-              </w:rPr>
-              <w:fldChar w:fldCharType="begin"/>
-            </w:r>
-            <w:r>
-              <w:rPr>
-                <w:noProof/>
-                <w:webHidden/>
-              </w:rPr>
-              <w:instrText xml:space="preserve"> PAGEREF _Toc87874178 \h </w:instrText>
-            </w:r>
-            <w:r>
-              <w:rPr>
-                <w:noProof/>
-                <w:webHidden/>
-              </w:rPr>
-            </w:r>
-            <w:r>
-              <w:rPr>
-                <w:noProof/>
-                <w:webHidden/>
-              </w:rPr>
-              <w:fldChar w:fldCharType="separate"/>
-            </w:r>
-            <w:r>
-              <w:rPr>
-                <w:noProof/>
-                <w:webHidden/>
-              </w:rPr>
-              <w:t>9</w:t>
-            </w:r>
-            <w:r>
-              <w:rPr>
-                <w:noProof/>
-                <w:webHidden/>
-              </w:rPr>
-              <w:fldChar w:fldCharType="end"/>
-            </w:r>
-          </w:hyperlink>
-        </w:p>
-        <w:p>
-          <w:pPr>
-            <w:pStyle w:val="TDC1"/>
-            <w:tabs>
-              <w:tab w:val="right" w:leader="dot" w:pos="8494"/>
-            </w:tabs>
-            <w:rPr>
-              <w:rFonts w:eastAsiaTheme="minorEastAsia"/>
-              <w:noProof/>
-              <w:lang w:eastAsia="es-ES"/>
-            </w:rPr>
-          </w:pPr>
-          <w:hyperlink w:anchor="_Toc87874179" w:history="1">
-            <w:r>
-              <w:rPr>
-                <w:rStyle w:val="Hipervnculo"/>
-                <w:b/>
-                <w:bCs/>
-                <w:noProof/>
-              </w:rPr>
-              <w:t>REFLEXIONES PROPIAS</w:t>
-            </w:r>
-            <w:r>
-              <w:rPr>
-                <w:noProof/>
-                <w:webHidden/>
-              </w:rPr>
-              <w:tab/>
-            </w:r>
-            <w:r>
-              <w:rPr>
-                <w:noProof/>
-                <w:webHidden/>
-              </w:rPr>
-              <w:fldChar w:fldCharType="begin"/>
-            </w:r>
-            <w:r>
-              <w:rPr>
-                <w:noProof/>
-                <w:webHidden/>
-              </w:rPr>
-              <w:instrText xml:space="preserve"> PAGEREF _Toc87874179 \h </w:instrText>
-            </w:r>
-            <w:r>
-              <w:rPr>
-                <w:noProof/>
-                <w:webHidden/>
-              </w:rPr>
-            </w:r>
-            <w:r>
-              <w:rPr>
-                <w:noProof/>
-                <w:webHidden/>
-              </w:rPr>
-              <w:fldChar w:fldCharType="separate"/>
-            </w:r>
-            <w:r>
-              <w:rPr>
-                <w:noProof/>
-                <w:webHidden/>
-              </w:rPr>
-              <w:t>9</w:t>
+              <w:t>10</w:t>
             </w:r>
             <w:r>
               <w:rPr>
@@ -1442,146 +1963,26 @@
     </w:p>
     <w:p>
       <w:pPr>
-        <w:autoSpaceDE w:val="0"/>
-        <w:autoSpaceDN w:val="0"/>
-        <w:adjustRightInd w:val="0"/>
-        <w:spacing w:after="0" w:line="240" w:lineRule="auto"/>
-        <w:rPr>
-          <w:rFonts w:cstheme="minorHAnsi"/>
+        <w:pStyle w:val="Ttulo1"/>
+        <w:rPr>
+          <w:lang w:val="en-US"/>
+        </w:rPr>
+      </w:pPr>
+      <w:bookmarkStart w:id="0" w:name="_Toc90458918"/>
+      <w:r>
+        <w:rPr>
           <w:b/>
           <w:bCs/>
-          <w:sz w:val="24"/>
-          <w:szCs w:val="24"/>
-          <w:lang w:val="en-US"/>
-        </w:rPr>
-      </w:pPr>
-    </w:p>
-    <w:p>
-      <w:pPr>
-        <w:autoSpaceDE w:val="0"/>
-        <w:autoSpaceDN w:val="0"/>
-        <w:adjustRightInd w:val="0"/>
-        <w:spacing w:after="0" w:line="240" w:lineRule="auto"/>
-        <w:rPr>
-          <w:rFonts w:cstheme="minorHAnsi"/>
-          <w:b/>
-          <w:bCs/>
-          <w:sz w:val="24"/>
-          <w:szCs w:val="24"/>
-          <w:lang w:val="en-US"/>
-        </w:rPr>
-      </w:pPr>
-    </w:p>
-    <w:p>
-      <w:pPr>
-        <w:autoSpaceDE w:val="0"/>
-        <w:autoSpaceDN w:val="0"/>
-        <w:adjustRightInd w:val="0"/>
-        <w:spacing w:after="0" w:line="240" w:lineRule="auto"/>
-        <w:rPr>
-          <w:rFonts w:cstheme="minorHAnsi"/>
-          <w:b/>
-          <w:bCs/>
-          <w:sz w:val="24"/>
-          <w:szCs w:val="24"/>
-          <w:lang w:val="en-US"/>
-        </w:rPr>
-      </w:pPr>
-    </w:p>
-    <w:p>
-      <w:pPr>
-        <w:autoSpaceDE w:val="0"/>
-        <w:autoSpaceDN w:val="0"/>
-        <w:adjustRightInd w:val="0"/>
-        <w:spacing w:after="0" w:line="240" w:lineRule="auto"/>
-        <w:rPr>
-          <w:rFonts w:cstheme="minorHAnsi"/>
-          <w:b/>
-          <w:bCs/>
-          <w:sz w:val="24"/>
-          <w:szCs w:val="24"/>
-          <w:lang w:val="en-US"/>
-        </w:rPr>
-      </w:pPr>
-    </w:p>
-    <w:p>
-      <w:pPr>
-        <w:autoSpaceDE w:val="0"/>
-        <w:autoSpaceDN w:val="0"/>
-        <w:adjustRightInd w:val="0"/>
-        <w:spacing w:after="0" w:line="240" w:lineRule="auto"/>
-        <w:rPr>
-          <w:rFonts w:cstheme="minorHAnsi"/>
-          <w:b/>
-          <w:bCs/>
-          <w:sz w:val="24"/>
-          <w:szCs w:val="24"/>
-          <w:lang w:val="en-US"/>
-        </w:rPr>
-      </w:pPr>
-    </w:p>
-    <w:p>
-      <w:pPr>
-        <w:autoSpaceDE w:val="0"/>
-        <w:autoSpaceDN w:val="0"/>
-        <w:adjustRightInd w:val="0"/>
-        <w:spacing w:after="0" w:line="240" w:lineRule="auto"/>
-        <w:rPr>
-          <w:rFonts w:cstheme="minorHAnsi"/>
-          <w:b/>
-          <w:bCs/>
-          <w:sz w:val="24"/>
-          <w:szCs w:val="24"/>
-          <w:lang w:val="en-US"/>
-        </w:rPr>
-      </w:pPr>
-    </w:p>
-    <w:p>
-      <w:pPr>
-        <w:autoSpaceDE w:val="0"/>
-        <w:autoSpaceDN w:val="0"/>
-        <w:adjustRightInd w:val="0"/>
-        <w:spacing w:after="0" w:line="240" w:lineRule="auto"/>
-        <w:rPr>
-          <w:rFonts w:cstheme="minorHAnsi"/>
-          <w:b/>
-          <w:bCs/>
-          <w:sz w:val="24"/>
-          <w:szCs w:val="24"/>
-          <w:lang w:val="en-US"/>
-        </w:rPr>
-      </w:pPr>
-    </w:p>
-    <w:p>
-      <w:pPr>
-        <w:autoSpaceDE w:val="0"/>
-        <w:autoSpaceDN w:val="0"/>
-        <w:adjustRightInd w:val="0"/>
-        <w:spacing w:after="0" w:line="240" w:lineRule="auto"/>
-        <w:rPr>
-          <w:rFonts w:cstheme="minorHAnsi"/>
-          <w:b/>
-          <w:bCs/>
-          <w:sz w:val="24"/>
-          <w:szCs w:val="24"/>
-          <w:lang w:val="en-US"/>
-        </w:rPr>
-      </w:pPr>
-    </w:p>
-    <w:p>
-      <w:pPr>
-        <w:pStyle w:val="Ttulo1"/>
-        <w:rPr>
-          <w:lang w:val="en-US"/>
-        </w:rPr>
-      </w:pPr>
-      <w:bookmarkStart w:id="0" w:name="_Toc87874164"/>
-      <w:r>
-        <w:rPr>
           <w:lang w:val="en-US"/>
         </w:rPr>
         <w:lastRenderedPageBreak/>
-        <w:t>Cell Formation Problem: Definition</w:t>
+        <w:t>Cell Formation Problem</w:t>
+      </w:r>
+      <w:r>
+        <w:rPr>
+          <w:lang w:val="en-US"/>
+        </w:rPr>
+        <w:t>: Definition</w:t>
       </w:r>
       <w:bookmarkEnd w:id="0"/>
     </w:p>
@@ -2512,7 +2913,7 @@
           <w:lang w:val="en-US"/>
         </w:rPr>
       </w:pPr>
-      <w:bookmarkStart w:id="1" w:name="_Toc87874165"/>
+      <w:bookmarkStart w:id="1" w:name="_Toc90458919"/>
       <w:proofErr w:type="spellStart"/>
       <w:r>
         <w:rPr>
@@ -2554,6 +2955,65 @@
     </w:p>
     <w:p>
       <w:pPr>
+        <w:pStyle w:val="Ttulo3"/>
+      </w:pPr>
+      <w:bookmarkStart w:id="2" w:name="_Toc90458920"/>
+      <w:proofErr w:type="spellStart"/>
+      <w:r>
+        <w:rPr>
+          <w:rStyle w:val="Ttulo3Car"/>
+          <w:bCs/>
+          <w:i/>
+          <w:iCs/>
+        </w:rPr>
+        <w:t>G</w:t>
+      </w:r>
+      <w:r>
+        <w:rPr>
+          <w:rStyle w:val="Ttulo3Car"/>
+          <w:bCs/>
+          <w:i/>
+          <w:iCs/>
+        </w:rPr>
+        <w:t>roup</w:t>
+      </w:r>
+      <w:proofErr w:type="spellEnd"/>
+      <w:r>
+        <w:rPr>
+          <w:rStyle w:val="Ttulo3Car"/>
+          <w:bCs/>
+          <w:i/>
+          <w:iCs/>
+        </w:rPr>
+        <w:t xml:space="preserve"> </w:t>
+      </w:r>
+      <w:proofErr w:type="spellStart"/>
+      <w:r>
+        <w:rPr>
+          <w:rStyle w:val="Ttulo3Car"/>
+          <w:bCs/>
+          <w:i/>
+          <w:iCs/>
+        </w:rPr>
+        <w:t>E</w:t>
+      </w:r>
+      <w:r>
+        <w:rPr>
+          <w:rStyle w:val="Ttulo3Car"/>
+          <w:bCs/>
+          <w:i/>
+          <w:iCs/>
+        </w:rPr>
+        <w:t>fﬁciency</w:t>
+      </w:r>
+      <w:bookmarkEnd w:id="2"/>
+      <w:proofErr w:type="spellEnd"/>
+      <w:r>
+        <w:t xml:space="preserve"> </w:t>
+      </w:r>
+    </w:p>
+    <w:p>
+      <w:pPr>
         <w:autoSpaceDE w:val="0"/>
         <w:autoSpaceDN w:val="0"/>
         <w:adjustRightInd w:val="0"/>
@@ -2565,58 +3025,28 @@
           <w:lang w:val="en-US"/>
         </w:rPr>
       </w:pPr>
-      <w:r>
-        <w:rPr>
-          <w:rFonts w:cstheme="minorHAnsi"/>
-          <w:b/>
-          <w:bCs/>
-          <w:sz w:val="24"/>
-          <w:szCs w:val="24"/>
-          <w:lang w:val="en-US"/>
-        </w:rPr>
-        <w:t>G</w:t>
-      </w:r>
-      <w:r>
-        <w:rPr>
-          <w:rFonts w:cstheme="minorHAnsi"/>
-          <w:b/>
-          <w:bCs/>
-          <w:sz w:val="24"/>
-          <w:szCs w:val="24"/>
-          <w:lang w:val="en-US"/>
-        </w:rPr>
-        <w:t xml:space="preserve">roup </w:t>
-      </w:r>
-      <w:r>
-        <w:rPr>
-          <w:rFonts w:cstheme="minorHAnsi"/>
-          <w:b/>
-          <w:bCs/>
-          <w:sz w:val="24"/>
-          <w:szCs w:val="24"/>
-          <w:lang w:val="en-US"/>
-        </w:rPr>
-        <w:t>E</w:t>
-      </w:r>
-      <w:r>
-        <w:rPr>
-          <w:rFonts w:cstheme="minorHAnsi"/>
-          <w:b/>
-          <w:bCs/>
-          <w:sz w:val="24"/>
-          <w:szCs w:val="24"/>
-          <w:lang w:val="en-US"/>
-        </w:rPr>
-        <w:t>fﬁciency</w:t>
-      </w:r>
-      <w:r>
-        <w:rPr>
-          <w:rFonts w:cstheme="minorHAnsi"/>
-          <w:sz w:val="24"/>
-          <w:szCs w:val="24"/>
-          <w:lang w:val="en-US"/>
-        </w:rPr>
-        <w:t xml:space="preserve"> (Chandrasekharan and Rajagopalan 1986b), g, which can be expressed as follows:</w:t>
+    </w:p>
+    <w:p>
+      <w:pPr>
+        <w:autoSpaceDE w:val="0"/>
+        <w:autoSpaceDN w:val="0"/>
+        <w:adjustRightInd w:val="0"/>
+        <w:spacing w:after="0" w:line="240" w:lineRule="auto"/>
+        <w:rPr>
+          <w:rFonts w:cstheme="minorHAnsi"/>
+          <w:sz w:val="24"/>
+          <w:szCs w:val="24"/>
+          <w:lang w:val="en-US"/>
+        </w:rPr>
+      </w:pPr>
+      <w:r>
+        <w:rPr>
+          <w:rFonts w:cstheme="minorHAnsi"/>
+          <w:sz w:val="24"/>
+          <w:szCs w:val="24"/>
+          <w:lang w:val="en-US"/>
+        </w:rPr>
+        <w:t>(Chandrasekharan and Rajagopalan 1986b), g, which can be expressed as follows:</w:t>
       </w:r>
     </w:p>
     <w:p>
@@ -2872,6 +3302,28 @@
     </w:p>
     <w:p>
       <w:pPr>
+        <w:pStyle w:val="Ttulo3"/>
+        <w:rPr>
+          <w:lang w:val="en-US"/>
+        </w:rPr>
+      </w:pPr>
+      <w:bookmarkStart w:id="3" w:name="_Toc90458921"/>
+      <w:r>
+        <w:rPr>
+          <w:lang w:val="en-US"/>
+        </w:rPr>
+        <w:t>Group Efficacy</w:t>
+      </w:r>
+      <w:bookmarkEnd w:id="3"/>
+      <w:r>
+        <w:rPr>
+          <w:lang w:val="en-US"/>
+        </w:rPr>
+        <w:t xml:space="preserve"> </w:t>
+      </w:r>
+    </w:p>
+    <w:p>
+      <w:pPr>
         <w:autoSpaceDE w:val="0"/>
         <w:autoSpaceDN w:val="0"/>
         <w:adjustRightInd w:val="0"/>
@@ -2884,26 +3336,6 @@
           <w:lang w:val="en-US"/>
         </w:rPr>
       </w:pPr>
-      <w:r>
-        <w:rPr>
-          <w:rFonts w:cstheme="minorHAnsi"/>
-          <w:b/>
-          <w:bCs/>
-          <w:sz w:val="24"/>
-          <w:szCs w:val="24"/>
-          <w:lang w:val="en-US"/>
-        </w:rPr>
-        <w:t>Group Efficacy</w:t>
-      </w:r>
-      <w:r>
-        <w:rPr>
-          <w:rFonts w:cstheme="minorHAnsi"/>
-          <w:sz w:val="24"/>
-          <w:szCs w:val="24"/>
-          <w:lang w:val="en-US"/>
-        </w:rPr>
-        <w:t xml:space="preserve"> </w:t>
-      </w:r>
       <w:r>
         <w:rPr>
           <w:rFonts w:ascii="Times New Roman" w:hAnsi="Times New Roman" w:cs="Times New Roman"/>
@@ -3024,12 +3456,12 @@
       <w:pPr>
         <w:pStyle w:val="Ttulo2"/>
       </w:pPr>
-      <w:bookmarkStart w:id="2" w:name="_Toc87874166"/>
+      <w:bookmarkStart w:id="4" w:name="_Toc90458922"/>
       <w:proofErr w:type="spellStart"/>
       <w:r>
         <w:t>Encodings</w:t>
       </w:r>
-      <w:bookmarkEnd w:id="2"/>
+      <w:bookmarkEnd w:id="4"/>
       <w:proofErr w:type="spellEnd"/>
       <w:r>
         <w:t xml:space="preserve"> </w:t>
@@ -3078,12 +3510,23 @@
       </w:r>
     </w:p>
     <w:p>
+      <w:pPr>
+        <w:rPr>
+          <w:lang w:val="en-US"/>
+        </w:rPr>
+      </w:pPr>
       <w:proofErr w:type="spellStart"/>
       <w:r>
+        <w:rPr>
+          <w:lang w:val="en-US"/>
+        </w:rPr>
         <w:t>Falkenauer</w:t>
       </w:r>
       <w:proofErr w:type="spellEnd"/>
       <w:r>
+        <w:rPr>
+          <w:lang w:val="en-US"/>
+        </w:rPr>
         <w:t xml:space="preserve"> E (1998) Genetic algorithm for grouping problems.</w:t>
       </w:r>
     </w:p>
@@ -3104,6 +3547,22 @@
     </w:p>
     <w:p>
       <w:pPr>
+        <w:pStyle w:val="Ttulo2"/>
+        <w:rPr>
+          <w:lang w:val="en-US"/>
+        </w:rPr>
+      </w:pPr>
+      <w:bookmarkStart w:id="5" w:name="_Toc90458923"/>
+      <w:r>
+        <w:rPr>
+          <w:lang w:val="en-US"/>
+        </w:rPr>
+        <w:t>Number of Cells Definition</w:t>
+      </w:r>
+      <w:bookmarkEnd w:id="5"/>
+    </w:p>
+    <w:p>
+      <w:pPr>
         <w:autoSpaceDE w:val="0"/>
         <w:autoSpaceDN w:val="0"/>
         <w:adjustRightInd w:val="0"/>
@@ -3119,6 +3578,22 @@
     </w:p>
     <w:p>
       <w:pPr>
+        <w:pStyle w:val="Ttulo3"/>
+        <w:rPr>
+          <w:lang w:val="en-US"/>
+        </w:rPr>
+      </w:pPr>
+      <w:bookmarkStart w:id="6" w:name="_Toc90458924"/>
+      <w:r>
+        <w:rPr>
+          <w:lang w:val="en-US"/>
+        </w:rPr>
+        <w:t>Static</w:t>
+      </w:r>
+      <w:bookmarkEnd w:id="6"/>
+    </w:p>
+    <w:p>
+      <w:pPr>
         <w:autoSpaceDE w:val="0"/>
         <w:autoSpaceDN w:val="0"/>
         <w:adjustRightInd w:val="0"/>
@@ -3134,40 +3609,156 @@
     </w:p>
     <w:p>
       <w:pPr>
+        <w:pStyle w:val="Ttulo3"/>
+        <w:rPr>
+          <w:lang w:val="en-US"/>
+        </w:rPr>
+      </w:pPr>
+      <w:bookmarkStart w:id="7" w:name="_Toc90458925"/>
+      <w:r>
+        <w:rPr>
+          <w:lang w:val="en-US"/>
+        </w:rPr>
+        <w:t>Dynamic (DCFP)</w:t>
+      </w:r>
+      <w:bookmarkEnd w:id="7"/>
+    </w:p>
+    <w:p>
+      <w:pPr>
+        <w:autoSpaceDE w:val="0"/>
+        <w:autoSpaceDN w:val="0"/>
+        <w:adjustRightInd w:val="0"/>
+        <w:spacing w:after="0" w:line="240" w:lineRule="auto"/>
+        <w:jc w:val="both"/>
+        <w:rPr>
+          <w:rFonts w:cstheme="minorHAnsi"/>
+          <w:sz w:val="24"/>
+          <w:szCs w:val="24"/>
+          <w:lang w:val="en-US"/>
+        </w:rPr>
+      </w:pPr>
+    </w:p>
+    <w:p>
+      <w:r>
+        <w:lastRenderedPageBreak/>
+        <w:t xml:space="preserve">[19] M. </w:t>
+      </w:r>
+      <w:proofErr w:type="spellStart"/>
+      <w:r>
+        <w:t>Rheult</w:t>
+      </w:r>
+      <w:proofErr w:type="spellEnd"/>
+      <w:r>
+        <w:t xml:space="preserve">, J.R. Drole, G. </w:t>
+      </w:r>
+      <w:proofErr w:type="spellStart"/>
+      <w:r>
+        <w:t>Abdulnour</w:t>
+      </w:r>
+      <w:proofErr w:type="spellEnd"/>
+      <w:r>
+        <w:t xml:space="preserve">, Dynamic cellular manufacturing (DCMS), </w:t>
+      </w:r>
+      <w:proofErr w:type="spellStart"/>
+      <w:r>
+        <w:t>Comput</w:t>
+      </w:r>
+      <w:proofErr w:type="spellEnd"/>
+      <w:r>
+        <w:t xml:space="preserve">. </w:t>
+      </w:r>
+      <w:proofErr w:type="spellStart"/>
+      <w:r>
+        <w:t>Ind</w:t>
+      </w:r>
+      <w:proofErr w:type="spellEnd"/>
+      <w:r>
+        <w:t>. Eng. 31 (1–2) (1996) 143–146.</w:t>
+      </w:r>
+    </w:p>
+    <w:p>
+      <w:pPr>
+        <w:autoSpaceDE w:val="0"/>
+        <w:autoSpaceDN w:val="0"/>
+        <w:adjustRightInd w:val="0"/>
+        <w:spacing w:after="0" w:line="240" w:lineRule="auto"/>
+        <w:jc w:val="both"/>
+        <w:rPr>
+          <w:rFonts w:cstheme="minorHAnsi"/>
+          <w:sz w:val="24"/>
+          <w:szCs w:val="24"/>
+          <w:lang w:val="en-US"/>
+        </w:rPr>
+      </w:pPr>
+    </w:p>
+    <w:p>
+      <w:pPr>
+        <w:autoSpaceDE w:val="0"/>
+        <w:autoSpaceDN w:val="0"/>
+        <w:adjustRightInd w:val="0"/>
+        <w:spacing w:after="0" w:line="240" w:lineRule="auto"/>
+        <w:jc w:val="both"/>
+        <w:rPr>
+          <w:rFonts w:cstheme="minorHAnsi"/>
+          <w:sz w:val="24"/>
+          <w:szCs w:val="24"/>
+          <w:lang w:val="en-US"/>
+        </w:rPr>
+      </w:pPr>
+    </w:p>
+    <w:p>
+      <w:pPr>
+        <w:autoSpaceDE w:val="0"/>
+        <w:autoSpaceDN w:val="0"/>
+        <w:adjustRightInd w:val="0"/>
+        <w:spacing w:after="0" w:line="240" w:lineRule="auto"/>
+        <w:jc w:val="both"/>
+        <w:rPr>
+          <w:rFonts w:cstheme="minorHAnsi"/>
+          <w:sz w:val="24"/>
+          <w:szCs w:val="24"/>
+          <w:lang w:val="en-US"/>
+        </w:rPr>
+      </w:pPr>
+    </w:p>
+    <w:p>
+      <w:pPr>
         <w:pStyle w:val="Ttulo2"/>
         <w:rPr>
           <w:lang w:val="en-US"/>
         </w:rPr>
       </w:pPr>
-      <w:bookmarkStart w:id="3" w:name="_Toc87874167"/>
+      <w:bookmarkStart w:id="8" w:name="_Toc90458926"/>
       <w:r>
         <w:rPr>
           <w:lang w:val="en-US"/>
         </w:rPr>
         <w:t>Constraints</w:t>
       </w:r>
-      <w:bookmarkEnd w:id="3"/>
-    </w:p>
-    <w:p>
-      <w:pPr>
-        <w:rPr>
-          <w:lang w:val="en-US"/>
-        </w:rPr>
-      </w:pPr>
-    </w:p>
-    <w:p>
-      <w:pPr>
-        <w:pStyle w:val="Ttulo4"/>
-        <w:rPr>
-          <w:lang w:val="en-US"/>
-        </w:rPr>
-      </w:pPr>
+      <w:bookmarkEnd w:id="8"/>
+    </w:p>
+    <w:p>
+      <w:pPr>
+        <w:rPr>
+          <w:lang w:val="en-US"/>
+        </w:rPr>
+      </w:pPr>
+    </w:p>
+    <w:p>
+      <w:pPr>
+        <w:pStyle w:val="Ttulo3"/>
+        <w:rPr>
+          <w:lang w:val="en-US"/>
+        </w:rPr>
+      </w:pPr>
+      <w:bookmarkStart w:id="9" w:name="_Toc90458927"/>
       <w:r>
         <w:rPr>
           <w:lang w:val="en-US"/>
         </w:rPr>
         <w:t>Alternative Routing</w:t>
       </w:r>
+      <w:bookmarkEnd w:id="9"/>
     </w:p>
     <w:p>
       <w:pPr>
@@ -3231,6 +3822,329 @@
     </w:p>
     <w:p>
       <w:pPr>
+        <w:rPr>
+          <w:lang w:val="en-US"/>
+        </w:rPr>
+      </w:pPr>
+    </w:p>
+    <w:p>
+      <w:pPr>
+        <w:pStyle w:val="Ttulo3"/>
+        <w:rPr>
+          <w:lang w:val="en-US"/>
+        </w:rPr>
+      </w:pPr>
+      <w:bookmarkStart w:id="10" w:name="_Toc90458928"/>
+      <w:r>
+        <w:rPr>
+          <w:lang w:val="en-US"/>
+        </w:rPr>
+        <w:t>Human Resources Allocation</w:t>
+      </w:r>
+      <w:bookmarkEnd w:id="10"/>
+    </w:p>
+    <w:p>
+      <w:pPr>
+        <w:rPr>
+          <w:lang w:val="en-US"/>
+        </w:rPr>
+      </w:pPr>
+      <w:r>
+        <w:rPr>
+          <w:lang w:val="en-US"/>
+        </w:rPr>
+        <w:t xml:space="preserve">Review </w:t>
+      </w:r>
+      <w:proofErr w:type="spellStart"/>
+      <w:r>
+        <w:rPr>
+          <w:lang w:val="en-US"/>
+        </w:rPr>
+        <w:t>en</w:t>
+      </w:r>
+      <w:proofErr w:type="spellEnd"/>
+      <w:r>
+        <w:rPr>
+          <w:lang w:val="en-US"/>
+        </w:rPr>
+        <w:t xml:space="preserve"> [20]</w:t>
+      </w:r>
+    </w:p>
+    <w:p>
+      <w:pPr>
+        <w:rPr>
+          <w:lang w:val="en-US"/>
+        </w:rPr>
+      </w:pPr>
+      <w:r>
+        <w:rPr>
+          <w:lang w:val="en-US"/>
+        </w:rPr>
+        <w:t xml:space="preserve">[20] B. </w:t>
+      </w:r>
+      <w:proofErr w:type="spellStart"/>
+      <w:r>
+        <w:rPr>
+          <w:lang w:val="en-US"/>
+        </w:rPr>
+        <w:t>Bidanda</w:t>
+      </w:r>
+      <w:proofErr w:type="spellEnd"/>
+      <w:r>
+        <w:rPr>
+          <w:lang w:val="en-US"/>
+        </w:rPr>
+        <w:t xml:space="preserve">, P. </w:t>
+      </w:r>
+      <w:proofErr w:type="spellStart"/>
+      <w:r>
+        <w:rPr>
+          <w:lang w:val="en-US"/>
+        </w:rPr>
+        <w:t>Ariyawongrat</w:t>
+      </w:r>
+      <w:proofErr w:type="spellEnd"/>
+      <w:r>
+        <w:rPr>
+          <w:lang w:val="en-US"/>
+        </w:rPr>
+        <w:t xml:space="preserve">, K.M. Needy, B.A. Norman, W. </w:t>
+      </w:r>
+      <w:proofErr w:type="spellStart"/>
+      <w:r>
+        <w:rPr>
+          <w:lang w:val="en-US"/>
+        </w:rPr>
+        <w:t>Tharmmaphornphilas</w:t>
+      </w:r>
+      <w:proofErr w:type="spellEnd"/>
+      <w:r>
+        <w:rPr>
+          <w:lang w:val="en-US"/>
+        </w:rPr>
+        <w:t xml:space="preserve">, Human-related issues in manufacturing cell design, </w:t>
+      </w:r>
+      <w:proofErr w:type="spellStart"/>
+      <w:r>
+        <w:rPr>
+          <w:lang w:val="en-US"/>
+        </w:rPr>
+        <w:t>implementation,and</w:t>
+      </w:r>
+      <w:proofErr w:type="spellEnd"/>
+      <w:r>
+        <w:rPr>
+          <w:lang w:val="en-US"/>
+        </w:rPr>
+        <w:t xml:space="preserve"> operation: a review and survey, </w:t>
+      </w:r>
+      <w:proofErr w:type="spellStart"/>
+      <w:r>
+        <w:rPr>
+          <w:lang w:val="en-US"/>
+        </w:rPr>
+        <w:t>Comput</w:t>
+      </w:r>
+      <w:proofErr w:type="spellEnd"/>
+      <w:r>
+        <w:rPr>
+          <w:lang w:val="en-US"/>
+        </w:rPr>
+        <w:t>. Ind. Eng. 48 (3) (2005) 507–523.</w:t>
+      </w:r>
+    </w:p>
+    <w:p>
+      <w:pPr>
+        <w:rPr>
+          <w:b/>
+          <w:bCs/>
+          <w:lang w:val="en-US"/>
+        </w:rPr>
+      </w:pPr>
+      <w:proofErr w:type="spellStart"/>
+      <w:r>
+        <w:rPr>
+          <w:b/>
+          <w:bCs/>
+          <w:lang w:val="en-US"/>
+        </w:rPr>
+        <w:t>Azadeh</w:t>
+      </w:r>
+      <w:proofErr w:type="spellEnd"/>
+      <w:r>
+        <w:rPr>
+          <w:b/>
+          <w:bCs/>
+          <w:lang w:val="en-US"/>
+        </w:rPr>
+        <w:t>, 2017:</w:t>
+      </w:r>
+    </w:p>
+    <w:p>
+      <w:pPr>
+        <w:rPr>
+          <w:lang w:val="en-US"/>
+        </w:rPr>
+      </w:pPr>
+      <w:r>
+        <w:rPr>
+          <w:noProof/>
+        </w:rPr>
+        <w:drawing>
+          <wp:inline distT="0" distB="0" distL="0" distR="0" wp14:anchorId="1A41388D" wp14:editId="4D21DC76">
+            <wp:extent cx="5400040" cy="1705610"/>
+            <wp:effectExtent l="0" t="0" r="0" b="8890"/>
+            <wp:docPr id="13" name="Imagen 13" descr="Tabla&#10;&#10;Descripción generada automáticamente"/>
+            <wp:cNvGraphicFramePr>
+              <a:graphicFrameLocks xmlns:a="http://schemas.openxmlformats.org/drawingml/2006/main" noChangeAspect="1"/>
+            </wp:cNvGraphicFramePr>
+            <a:graphic xmlns:a="http://schemas.openxmlformats.org/drawingml/2006/main">
+              <a:graphicData uri="http://schemas.openxmlformats.org/drawingml/2006/picture">
+                <pic:pic xmlns:pic="http://schemas.openxmlformats.org/drawingml/2006/picture">
+                  <pic:nvPicPr>
+                    <pic:cNvPr id="13" name="Imagen 13" descr="Tabla&#10;&#10;Descripción generada automáticamente"/>
+                    <pic:cNvPicPr/>
+                  </pic:nvPicPr>
+                  <pic:blipFill>
+                    <a:blip r:embed="rId10"/>
+                    <a:stretch>
+                      <a:fillRect/>
+                    </a:stretch>
+                  </pic:blipFill>
+                  <pic:spPr>
+                    <a:xfrm>
+                      <a:off x="0" y="0"/>
+                      <a:ext cx="5400040" cy="1705610"/>
+                    </a:xfrm>
+                    <a:prstGeom prst="rect">
+                      <a:avLst/>
+                    </a:prstGeom>
+                  </pic:spPr>
+                </pic:pic>
+              </a:graphicData>
+            </a:graphic>
+          </wp:inline>
+        </w:drawing>
+      </w:r>
+    </w:p>
+    <w:p>
+      <w:pPr>
+        <w:rPr>
+          <w:lang w:val="en-US"/>
+        </w:rPr>
+      </w:pPr>
+    </w:p>
+    <w:p>
+      <w:pPr>
+        <w:pStyle w:val="Ttulo4"/>
+        <w:rPr>
+          <w:lang w:val="en-US"/>
+        </w:rPr>
+      </w:pPr>
+      <w:r>
+        <w:rPr>
+          <w:lang w:val="en-US"/>
+        </w:rPr>
+        <w:t>Required Skills</w:t>
+      </w:r>
+    </w:p>
+    <w:p>
+      <w:pPr>
+        <w:rPr>
+          <w:lang w:val="en-US"/>
+        </w:rPr>
+      </w:pPr>
+      <w:r>
+        <w:rPr>
+          <w:lang w:val="en-US"/>
+        </w:rPr>
+        <w:t xml:space="preserve">[11] N. </w:t>
+      </w:r>
+      <w:proofErr w:type="spellStart"/>
+      <w:r>
+        <w:rPr>
+          <w:lang w:val="en-US"/>
+        </w:rPr>
+        <w:t>Safaei</w:t>
+      </w:r>
+      <w:proofErr w:type="spellEnd"/>
+      <w:r>
+        <w:rPr>
+          <w:lang w:val="en-US"/>
+        </w:rPr>
+        <w:t xml:space="preserve">, M. </w:t>
+      </w:r>
+      <w:proofErr w:type="spellStart"/>
+      <w:r>
+        <w:rPr>
+          <w:lang w:val="en-US"/>
+        </w:rPr>
+        <w:t>Saidi-Mehrabad</w:t>
+      </w:r>
+      <w:proofErr w:type="spellEnd"/>
+      <w:r>
+        <w:rPr>
+          <w:lang w:val="en-US"/>
+        </w:rPr>
+        <w:t>, M.S. Jabal-</w:t>
+      </w:r>
+      <w:proofErr w:type="spellStart"/>
+      <w:r>
+        <w:rPr>
+          <w:lang w:val="en-US"/>
+        </w:rPr>
+        <w:t>Ameli</w:t>
+      </w:r>
+      <w:proofErr w:type="spellEnd"/>
+      <w:r>
+        <w:rPr>
+          <w:lang w:val="en-US"/>
+        </w:rPr>
+        <w:t>, A hybrid simulated annealing for solving an extended model of dynamic cellular manufacturing system,</w:t>
+      </w:r>
+      <w:r>
+        <w:rPr>
+          <w:lang w:val="en-US"/>
+        </w:rPr>
+        <w:t xml:space="preserve"> </w:t>
+      </w:r>
+      <w:r>
+        <w:rPr>
+          <w:lang w:val="en-US"/>
+        </w:rPr>
+        <w:t xml:space="preserve">Eur. J. </w:t>
+      </w:r>
+      <w:proofErr w:type="spellStart"/>
+      <w:r>
+        <w:rPr>
+          <w:lang w:val="en-US"/>
+        </w:rPr>
+        <w:t>Oper</w:t>
+      </w:r>
+      <w:proofErr w:type="spellEnd"/>
+      <w:r>
+        <w:rPr>
+          <w:lang w:val="en-US"/>
+        </w:rPr>
+        <w:t>. Res. 185 (2) (2008) 563–592.</w:t>
+      </w:r>
+    </w:p>
+    <w:p>
+      <w:pPr>
+        <w:rPr>
+          <w:lang w:val="en-US"/>
+        </w:rPr>
+      </w:pPr>
+    </w:p>
+    <w:p>
+      <w:pPr>
+        <w:rPr>
+          <w:lang w:val="en-US"/>
+        </w:rPr>
+      </w:pPr>
+    </w:p>
+    <w:p>
+      <w:pPr>
         <w:autoSpaceDE w:val="0"/>
         <w:autoSpaceDN w:val="0"/>
         <w:adjustRightInd w:val="0"/>
@@ -3251,7 +4165,7 @@
           <w:lang w:val="en-US"/>
         </w:rPr>
       </w:pPr>
-      <w:bookmarkStart w:id="4" w:name="_Toc87874168"/>
+      <w:bookmarkStart w:id="11" w:name="_Toc90458929"/>
       <w:proofErr w:type="spellStart"/>
       <w:r>
         <w:rPr>
@@ -3259,7 +4173,6 @@
           <w:bCs/>
           <w:lang w:val="en-US"/>
         </w:rPr>
-        <w:lastRenderedPageBreak/>
         <w:t>Ulutas</w:t>
       </w:r>
       <w:proofErr w:type="spellEnd"/>
@@ -3301,7 +4214,7 @@
         </w:rPr>
         <w:t xml:space="preserve"> - Clonal Selection Algorithm</w:t>
       </w:r>
-      <w:bookmarkEnd w:id="4"/>
+      <w:bookmarkEnd w:id="11"/>
     </w:p>
     <w:p>
       <w:pPr>
@@ -3517,7 +4430,7 @@
                     <pic:cNvPicPr/>
                   </pic:nvPicPr>
                   <pic:blipFill>
-                    <a:blip r:embed="rId10"/>
+                    <a:blip r:embed="rId11"/>
                     <a:stretch>
                       <a:fillRect/>
                     </a:stretch>
@@ -4018,7 +4931,6 @@
         <w:t xml:space="preserve"> = min (</w:t>
       </w:r>
       <w:proofErr w:type="spellStart"/>
-      <w:proofErr w:type="gramStart"/>
       <w:r>
         <w:rPr>
           <w:rFonts w:cstheme="minorHAnsi"/>
@@ -4029,7 +4941,6 @@
         <w:t>p,m</w:t>
       </w:r>
       <w:proofErr w:type="spellEnd"/>
-      <w:proofErr w:type="gramEnd"/>
       <w:r>
         <w:rPr>
           <w:rFonts w:cstheme="minorHAnsi"/>
@@ -4509,38 +5420,34 @@
     </w:p>
     <w:p>
       <w:pPr>
-        <w:pStyle w:val="Ttulo2"/>
-        <w:rPr>
-          <w:rFonts w:eastAsia="Times New Roman"/>
+        <w:pStyle w:val="Ttulo3"/>
+        <w:rPr>
+          <w:lang w:val="en-US"/>
+        </w:rPr>
+      </w:pPr>
+      <w:bookmarkStart w:id="12" w:name="_Toc90458930"/>
+      <w:r>
+        <w:rPr>
+          <w:lang w:val="en-US"/>
+        </w:rPr>
+        <w:t>Artificial immune systems</w:t>
+      </w:r>
+      <w:r>
+        <w:rPr>
+          <w:lang w:val="en-US"/>
+        </w:rPr>
+        <w:t xml:space="preserve"> (McCall, 2005)</w:t>
+      </w:r>
+      <w:bookmarkEnd w:id="12"/>
+    </w:p>
+    <w:p>
+      <w:pPr>
+        <w:pStyle w:val="Sinespaciado"/>
+        <w:rPr>
           <w:lang w:val="en-US" w:eastAsia="es-ES"/>
         </w:rPr>
       </w:pPr>
-      <w:bookmarkStart w:id="5" w:name="_Toc87874169"/>
-      <w:r>
-        <w:rPr>
-          <w:rFonts w:eastAsia="Times New Roman"/>
-          <w:lang w:val="en-US" w:eastAsia="es-ES"/>
-        </w:rPr>
-        <w:lastRenderedPageBreak/>
-        <w:t>Artificial immune systems</w:t>
-      </w:r>
-      <w:r>
-        <w:rPr>
-          <w:rFonts w:eastAsia="Times New Roman"/>
-          <w:lang w:val="en-US" w:eastAsia="es-ES"/>
-        </w:rPr>
-        <w:t xml:space="preserve"> (McCall, 2005)</w:t>
-      </w:r>
-      <w:bookmarkEnd w:id="5"/>
-    </w:p>
-    <w:p>
-      <w:pPr>
-        <w:pStyle w:val="Sinespaciado"/>
-        <w:rPr>
-          <w:lang w:val="en-US" w:eastAsia="es-ES"/>
-        </w:rPr>
-      </w:pPr>
-      <w:hyperlink r:id="rId11" w:history="1">
+      <w:hyperlink r:id="rId12" w:history="1">
         <w:r>
           <w:rPr>
             <w:rStyle w:val="Hipervnculo"/>
@@ -4569,23 +5476,9 @@
         <w:rPr>
           <w:lang w:val="en-US" w:eastAsia="es-ES"/>
         </w:rPr>
-        <w:t xml:space="preserve">AIS are a problem-solving heuristic technique inspired by the human immune system in the same way that GAs </w:t>
-      </w:r>
-      <w:proofErr w:type="gramStart"/>
-      <w:r>
-        <w:rPr>
-          <w:lang w:val="en-US" w:eastAsia="es-ES"/>
-        </w:rPr>
-        <w:t>are</w:t>
-      </w:r>
-      <w:proofErr w:type="gramEnd"/>
-      <w:r>
-        <w:rPr>
-          <w:lang w:val="en-US" w:eastAsia="es-ES"/>
-        </w:rPr>
-        <w:t xml:space="preserve"> inspired by evolution. AIS are a computational technique that use biological immune systems as a problem-solving metaphor in the same way that genetic algorithms use biological evolution. Key properties of immune systems are translated into the data structures and workflow of AIS. Early collaborations in this area between researchers in genetic algorithms, immunology and complexity theory include Kauffman et al. </w:t>
-      </w:r>
-      <w:bookmarkStart w:id="6" w:name="bbib18"/>
+        <w:t>AIS are a problem-solving heuristic technique inspired by the human immune system in the same way that GAs are inspired by evolution. AIS are a computational technique that use biological immune systems as a problem-solving metaphor in the same way that genetic algorithms use biological evolution. Key properties of immune systems are translated into the data structures and workflow of AIS. Early collaborations in this area between researchers in genetic algorithms, immunology and complexity theory include Kauffman et al. </w:t>
+      </w:r>
+      <w:bookmarkStart w:id="13" w:name="bbib18"/>
       <w:r>
         <w:rPr>
           <w:lang w:eastAsia="es-ES"/>
@@ -4618,14 +5511,14 @@
         </w:rPr>
         <w:fldChar w:fldCharType="end"/>
       </w:r>
-      <w:bookmarkEnd w:id="6"/>
+      <w:bookmarkEnd w:id="13"/>
       <w:r>
         <w:rPr>
           <w:lang w:val="en-US" w:eastAsia="es-ES"/>
         </w:rPr>
         <w:t> and Forrest et al. </w:t>
       </w:r>
-      <w:bookmarkStart w:id="7" w:name="bbib14"/>
+      <w:bookmarkStart w:id="14" w:name="bbib14"/>
       <w:r>
         <w:rPr>
           <w:lang w:eastAsia="es-ES"/>
@@ -4658,7 +5551,7 @@
         </w:rPr>
         <w:fldChar w:fldCharType="end"/>
       </w:r>
-      <w:bookmarkEnd w:id="7"/>
+      <w:bookmarkEnd w:id="14"/>
       <w:r>
         <w:rPr>
           <w:lang w:val="en-US" w:eastAsia="es-ES"/>
@@ -4679,7 +5572,7 @@
         </w:rPr>
         <w:t>De Castro </w:t>
       </w:r>
-      <w:bookmarkStart w:id="8" w:name="bbib10"/>
+      <w:bookmarkStart w:id="15" w:name="bbib10"/>
       <w:r>
         <w:rPr>
           <w:lang w:eastAsia="es-ES"/>
@@ -4730,35 +5623,35 @@
         <w:rPr>
           <w:lang w:val="en-US" w:eastAsia="es-ES"/>
         </w:rPr>
-        <w:t xml:space="preserve"> tasks. The analogy is that naive immune cells represent solutions to a learning problem represented by the antigens. Clonal selection is then an evolutionary process that results in highly fit solutions to the learning problem. A typical algorithm would work along the following lines. Candidate solutions (to a learning problem say) are encoded as (bit) strings. Each solution is presented with a set of antigens (representing a training set for the learning problem, also encoded as strings) and an affinity measure is calculated. Those solutions with the highest affinity to the antigens are preferentially selected for cloning. Once cloned, the copies of selected solutions are then “differentiated” using one of a set of possible mutation operators. The process then iterates until some stopping condition is reached. This approach bears many similarities to a GA. However, the </w:t>
-      </w:r>
-      <w:proofErr w:type="gramStart"/>
-      <w:r>
+        <w:t xml:space="preserve"> tasks. The analogy is that naive immune cells represent solutions to a learning problem represented by the antigens. Clonal selection is then an evolutionary process that results in highly fit solutions to the learning problem. A typical algorithm would work along the following lines. Candidate solutions (to a learning problem say) are encoded as (bit) strings. Each solution is presented with a set of antigens (representing a training set for the learning problem, also encoded as strings) and an affinity measure is calculated. Those solutions with the highest affinity to the antigens are preferentially selected for cloning. Once cloned, the copies of selected solutions are then “differentiated” using one of a set of possible mutation operators. The process then iterates until some stopping condition is reached. This approach bears many similarities to a GA. However, the particular selection, reproduction and mutation processes are quite distinctive to AIS.</w:t>
+      </w:r>
+    </w:p>
+    <w:p>
+      <w:pPr>
+        <w:pStyle w:val="Sinespaciado"/>
         <w:rPr>
           <w:lang w:val="en-US" w:eastAsia="es-ES"/>
         </w:rPr>
-        <w:t>particular selection</w:t>
-      </w:r>
-      <w:proofErr w:type="gramEnd"/>
+      </w:pPr>
       <w:r>
         <w:rPr>
           <w:lang w:val="en-US" w:eastAsia="es-ES"/>
         </w:rPr>
-        <w:t>, reproduction and mutation processes are quite distinctive to AIS.</w:t>
-      </w:r>
-    </w:p>
-    <w:p>
-      <w:pPr>
-        <w:pStyle w:val="Sinespaciado"/>
+        <w:t>Another feature of immune systems that can be reflected in an AIS is self–</w:t>
+      </w:r>
+      <w:proofErr w:type="spellStart"/>
+      <w:r>
         <w:rPr>
           <w:lang w:val="en-US" w:eastAsia="es-ES"/>
         </w:rPr>
-      </w:pPr>
+        <w:t>nonself</w:t>
+      </w:r>
+      <w:proofErr w:type="spellEnd"/>
       <w:r>
         <w:rPr>
           <w:lang w:val="en-US" w:eastAsia="es-ES"/>
         </w:rPr>
-        <w:t>Another feature of immune systems that can be reflected in an AIS is self–</w:t>
+        <w:t xml:space="preserve"> discrimination. The property that T-cells that can discriminate only </w:t>
       </w:r>
       <w:proofErr w:type="spellStart"/>
       <w:r>
@@ -4772,23 +5665,9 @@
         <w:rPr>
           <w:lang w:val="en-US" w:eastAsia="es-ES"/>
         </w:rPr>
-        <w:t xml:space="preserve"> discrimination. The property that T-cells that can discriminate only </w:t>
-      </w:r>
-      <w:proofErr w:type="spellStart"/>
-      <w:r>
-        <w:rPr>
-          <w:lang w:val="en-US" w:eastAsia="es-ES"/>
-        </w:rPr>
-        <w:t>nonself</w:t>
-      </w:r>
-      <w:proofErr w:type="spellEnd"/>
-      <w:r>
-        <w:rPr>
-          <w:lang w:val="en-US" w:eastAsia="es-ES"/>
-        </w:rPr>
         <w:t xml:space="preserve"> can be evolved through a negative selection process is an important one for distributed computer systems where viruses, spam emails and other attacks are a large and growing problem. Algorithms that can monitor computer systems to detect anomalous programs and files promise to be of great use in combatting this problem. De Castro </w:t>
       </w:r>
-      <w:hyperlink r:id="rId12" w:anchor="bib10" w:history="1">
+      <w:hyperlink r:id="rId13" w:anchor="bib10" w:history="1">
         <w:r>
           <w:rPr>
             <w:color w:val="0C7DBB"/>
@@ -4798,7 +5677,7 @@
           <w:t>[10]</w:t>
         </w:r>
       </w:hyperlink>
-      <w:bookmarkEnd w:id="8"/>
+      <w:bookmarkEnd w:id="15"/>
       <w:r>
         <w:rPr>
           <w:lang w:val="en-US" w:eastAsia="es-ES"/>
@@ -4827,7 +5706,7 @@
           <w:lang w:val="en-US"/>
         </w:rPr>
       </w:pPr>
-      <w:bookmarkStart w:id="9" w:name="_Toc87874170"/>
+      <w:bookmarkStart w:id="16" w:name="_Toc90458931"/>
       <w:proofErr w:type="spellStart"/>
       <w:r>
         <w:rPr>
@@ -4880,7 +5759,7 @@
         </w:rPr>
         <w:t>)</w:t>
       </w:r>
-      <w:bookmarkEnd w:id="9"/>
+      <w:bookmarkEnd w:id="16"/>
     </w:p>
     <w:p>
       <w:pPr>
@@ -4943,6 +5822,7 @@
         <w:rPr>
           <w:noProof/>
         </w:rPr>
+        <w:lastRenderedPageBreak/>
         <w:drawing>
           <wp:inline distT="0" distB="0" distL="0" distR="0" wp14:anchorId="200BD237" wp14:editId="008C48DF">
             <wp:extent cx="5725094" cy="1303361"/>
@@ -4959,7 +5839,7 @@
                     <pic:cNvPicPr/>
                   </pic:nvPicPr>
                   <pic:blipFill>
-                    <a:blip r:embed="rId13"/>
+                    <a:blip r:embed="rId14"/>
                     <a:stretch>
                       <a:fillRect/>
                     </a:stretch>
@@ -5021,7 +5901,6 @@
           <w:szCs w:val="24"/>
           <w:lang w:val="en-US"/>
         </w:rPr>
-        <w:lastRenderedPageBreak/>
         <w:t>Initial population</w:t>
       </w:r>
     </w:p>
@@ -5782,27 +6661,7 @@
           <w:lang w:val="en-US"/>
         </w:rPr>
         <w:br/>
-        <w:t xml:space="preserve">one of the cells in the group sections is randomly selected and </w:t>
-      </w:r>
-      <w:proofErr w:type="gramStart"/>
-      <w:r>
-        <w:rPr>
-          <w:rFonts w:cstheme="minorHAnsi"/>
-          <w:sz w:val="24"/>
-          <w:szCs w:val="24"/>
-          <w:lang w:val="en-US"/>
-        </w:rPr>
-        <w:t>all of</w:t>
-      </w:r>
-      <w:proofErr w:type="gramEnd"/>
-      <w:r>
-        <w:rPr>
-          <w:rFonts w:cstheme="minorHAnsi"/>
-          <w:sz w:val="24"/>
-          <w:szCs w:val="24"/>
-          <w:lang w:val="en-US"/>
-        </w:rPr>
-        <w:t xml:space="preserve"> its elements are eliminated. Remaining elements are inherited by child.</w:t>
+        <w:t>one of the cells in the group sections is randomly selected and all of its elements are eliminated. Remaining elements are inherited by child.</w:t>
       </w:r>
     </w:p>
     <w:p>
@@ -6169,14 +7028,13 @@
           <w:lang w:val="en-US"/>
         </w:rPr>
       </w:pPr>
-      <w:bookmarkStart w:id="10" w:name="_Toc87874171"/>
+      <w:bookmarkStart w:id="17" w:name="_Toc90458932"/>
       <w:r>
         <w:rPr>
           <w:b/>
           <w:bCs/>
           <w:lang w:val="en-US"/>
         </w:rPr>
-        <w:lastRenderedPageBreak/>
         <w:t>Ghosh (2020)</w:t>
       </w:r>
       <w:r>
@@ -6205,7 +7063,7 @@
         </w:rPr>
         <w:t>machine usage percentage</w:t>
       </w:r>
-      <w:bookmarkEnd w:id="10"/>
+      <w:bookmarkEnd w:id="17"/>
     </w:p>
     <w:p>
       <w:pPr>
@@ -6268,7 +7126,7 @@
                     <pic:cNvPicPr/>
                   </pic:nvPicPr>
                   <pic:blipFill>
-                    <a:blip r:embed="rId14"/>
+                    <a:blip r:embed="rId15"/>
                     <a:stretch>
                       <a:fillRect/>
                     </a:stretch>
@@ -6313,7 +7171,7 @@
                     <pic:cNvPicPr/>
                   </pic:nvPicPr>
                   <pic:blipFill>
-                    <a:blip r:embed="rId15"/>
+                    <a:blip r:embed="rId16"/>
                     <a:stretch>
                       <a:fillRect/>
                     </a:stretch>
@@ -6358,7 +7216,7 @@
                     <pic:cNvPicPr/>
                   </pic:nvPicPr>
                   <pic:blipFill>
-                    <a:blip r:embed="rId16"/>
+                    <a:blip r:embed="rId17"/>
                     <a:stretch>
                       <a:fillRect/>
                     </a:stretch>
@@ -6408,7 +7266,7 @@
                     <pic:cNvPicPr/>
                   </pic:nvPicPr>
                   <pic:blipFill>
-                    <a:blip r:embed="rId17"/>
+                    <a:blip r:embed="rId18"/>
                     <a:stretch>
                       <a:fillRect/>
                     </a:stretch>
@@ -6570,11 +7428,11 @@
       <w:pPr>
         <w:pStyle w:val="Ttulo2"/>
       </w:pPr>
-      <w:bookmarkStart w:id="11" w:name="_Toc87874172"/>
+      <w:bookmarkStart w:id="18" w:name="_Toc90458933"/>
       <w:r>
         <w:t>Conclusiones</w:t>
       </w:r>
-      <w:bookmarkEnd w:id="11"/>
+      <w:bookmarkEnd w:id="18"/>
     </w:p>
     <w:p>
       <w:r>
@@ -6615,6 +7473,7 @@
         <w:rPr>
           <w:color w:val="FF0000"/>
         </w:rPr>
+        <w:lastRenderedPageBreak/>
         <w:t xml:space="preserve">Escenario 1: </w:t>
       </w:r>
       <w:r>
@@ -6704,7 +7563,7 @@
           <w:lang w:val="en-US"/>
         </w:rPr>
       </w:pPr>
-      <w:bookmarkStart w:id="12" w:name="_Toc87874173"/>
+      <w:bookmarkStart w:id="19" w:name="_Toc90458934"/>
       <w:proofErr w:type="spellStart"/>
       <w:r>
         <w:rPr>
@@ -6712,7 +7571,6 @@
           <w:bCs/>
           <w:lang w:val="en-US"/>
         </w:rPr>
-        <w:lastRenderedPageBreak/>
         <w:t>Eliguzel</w:t>
       </w:r>
       <w:proofErr w:type="spellEnd"/>
@@ -6748,7 +7606,7 @@
         </w:rPr>
         <w:t xml:space="preserve"> -   Comparison of Different Clustering Methods for Cellular Manufacturing: A Case of Gym Centre</w:t>
       </w:r>
-      <w:bookmarkEnd w:id="12"/>
+      <w:bookmarkEnd w:id="19"/>
     </w:p>
     <w:p>
       <w:pPr>
@@ -6802,11 +7660,11 @@
       <w:pPr>
         <w:pStyle w:val="Ttulo2"/>
       </w:pPr>
-      <w:bookmarkStart w:id="13" w:name="_Toc87874174"/>
+      <w:bookmarkStart w:id="20" w:name="_Toc90458935"/>
       <w:r>
         <w:t>Conformación celdas</w:t>
       </w:r>
-      <w:bookmarkEnd w:id="13"/>
+      <w:bookmarkEnd w:id="20"/>
     </w:p>
     <w:p>
       <w:r>
@@ -6843,7 +7701,7 @@
                     <pic:cNvPicPr/>
                   </pic:nvPicPr>
                   <pic:blipFill>
-                    <a:blip r:embed="rId18"/>
+                    <a:blip r:embed="rId19"/>
                     <a:stretch>
                       <a:fillRect/>
                     </a:stretch>
@@ -6927,7 +7785,7 @@
           <w:lang w:val="en-US"/>
         </w:rPr>
       </w:pPr>
-      <w:bookmarkStart w:id="14" w:name="_Toc87874175"/>
+      <w:bookmarkStart w:id="21" w:name="_Toc90458936"/>
       <w:proofErr w:type="spellStart"/>
       <w:r>
         <w:rPr>
@@ -6952,7 +7810,7 @@
         </w:rPr>
         <w:t xml:space="preserve"> – CARIMO</w:t>
       </w:r>
-      <w:bookmarkEnd w:id="14"/>
+      <w:bookmarkEnd w:id="21"/>
     </w:p>
     <w:p>
       <w:pPr>
@@ -7160,13 +8018,14 @@
           <w:lang w:val="en-US"/>
         </w:rPr>
       </w:pPr>
-      <w:bookmarkStart w:id="15" w:name="_Toc87874176"/>
+      <w:bookmarkStart w:id="22" w:name="_Toc90458937"/>
       <w:r>
         <w:rPr>
           <w:b/>
           <w:bCs/>
           <w:lang w:val="en-US"/>
         </w:rPr>
+        <w:lastRenderedPageBreak/>
         <w:t>Chaudhuri et al. (2020)</w:t>
       </w:r>
       <w:r>
@@ -7181,7 +8040,7 @@
         </w:rPr>
         <w:t xml:space="preserve"> multi-objective CFP</w:t>
       </w:r>
-      <w:bookmarkEnd w:id="15"/>
+      <w:bookmarkEnd w:id="22"/>
     </w:p>
     <w:p>
       <w:pPr>
@@ -7197,14 +8056,14 @@
           <w:lang w:val="en-US"/>
         </w:rPr>
       </w:pPr>
-      <w:bookmarkStart w:id="16" w:name="_Toc87874177"/>
+      <w:bookmarkStart w:id="23" w:name="_Toc90458938"/>
       <w:r>
         <w:rPr>
           <w:lang w:val="en-US"/>
         </w:rPr>
         <w:t>Types of cell formation</w:t>
       </w:r>
-      <w:bookmarkEnd w:id="16"/>
+      <w:bookmarkEnd w:id="23"/>
     </w:p>
     <w:p>
       <w:pPr>
@@ -7256,15 +8115,14 @@
           <w:lang w:val="en-US"/>
         </w:rPr>
       </w:pPr>
-      <w:bookmarkStart w:id="17" w:name="_Toc87874178"/>
-      <w:r>
-        <w:rPr>
-          <w:lang w:val="en-US"/>
-        </w:rPr>
-        <w:lastRenderedPageBreak/>
+      <w:bookmarkStart w:id="24" w:name="_Toc90458939"/>
+      <w:r>
+        <w:rPr>
+          <w:lang w:val="en-US"/>
+        </w:rPr>
         <w:t>Problems in designing effective CMS</w:t>
       </w:r>
-      <w:bookmarkEnd w:id="17"/>
+      <w:bookmarkEnd w:id="24"/>
     </w:p>
     <w:p>
       <w:pPr>
@@ -7293,7 +8151,7 @@
                     <pic:cNvPicPr/>
                   </pic:nvPicPr>
                   <pic:blipFill>
-                    <a:blip r:embed="rId19"/>
+                    <a:blip r:embed="rId20"/>
                     <a:stretch>
                       <a:fillRect/>
                     </a:stretch>
@@ -7367,7 +8225,7 @@
           <w:bCs/>
         </w:rPr>
       </w:pPr>
-      <w:bookmarkStart w:id="18" w:name="_Toc87874179"/>
+      <w:bookmarkStart w:id="25" w:name="_Toc90458940"/>
       <w:r>
         <w:rPr>
           <w:b/>
@@ -7375,7 +8233,7 @@
         </w:rPr>
         <w:t>REFLEXIONES PROPIAS</w:t>
       </w:r>
-      <w:bookmarkEnd w:id="18"/>
+      <w:bookmarkEnd w:id="25"/>
     </w:p>
     <w:p>
       <w:pPr>
@@ -7598,6 +8456,7 @@
         <w:jc w:val="both"/>
       </w:pPr>
       <w:r>
+        <w:lastRenderedPageBreak/>
         <w:tab/>
         <w:t xml:space="preserve">M1 </w:t>
       </w:r>
@@ -7613,6 +8472,9 @@
         <w:tab/>
       </w:r>
       <w:r>
+        <w:t>|</w:t>
+      </w:r>
+      <w:r>
         <w:tab/>
       </w:r>
       <w:r>
@@ -7654,6 +8516,9 @@
         <w:tab/>
       </w:r>
       <w:r>
+        <w:t>|</w:t>
+      </w:r>
+      <w:r>
         <w:tab/>
       </w:r>
       <w:r>
@@ -7691,6 +8556,9 @@
         <w:tab/>
       </w:r>
       <w:r>
+        <w:t>|</w:t>
+      </w:r>
+      <w:r>
         <w:tab/>
         <w:t>0</w:t>
       </w:r>
@@ -7732,6 +8600,9 @@
         <w:tab/>
       </w:r>
       <w:r>
+        <w:t>|</w:t>
+      </w:r>
+      <w:r>
         <w:tab/>
       </w:r>
       <w:r>
@@ -7750,7 +8621,6 @@
         <w:jc w:val="both"/>
       </w:pPr>
       <w:r>
-        <w:lastRenderedPageBreak/>
         <w:t>P</w:t>
       </w:r>
       <w:r>
@@ -7776,6 +8646,9 @@
       </w:r>
       <w:r>
         <w:tab/>
+      </w:r>
+      <w:r>
+        <w:t>|</w:t>
       </w:r>
       <w:r>
         <w:tab/>
@@ -9143,7 +10016,7 @@
     <w:uiPriority w:val="9"/>
     <w:unhideWhenUsed/>
     <w:qFormat/>
-    <w:rsid w:val="00BF469A"/>
+    <w:rsid w:val="0029465E"/>
     <w:pPr>
       <w:keepNext/>
       <w:keepLines/>
@@ -9152,6 +10025,7 @@
     </w:pPr>
     <w:rPr>
       <w:rFonts w:asciiTheme="majorHAnsi" w:eastAsiaTheme="majorEastAsia" w:hAnsiTheme="majorHAnsi" w:cstheme="majorBidi"/>
+      <w:b/>
       <w:color w:val="2F5496" w:themeColor="accent1" w:themeShade="BF"/>
       <w:sz w:val="26"/>
       <w:szCs w:val="26"/>
@@ -9159,21 +10033,21 @@
   </w:style>
   <w:style w:type="paragraph" w:styleId="Ttulo3">
     <w:name w:val="heading 3"/>
-    <w:basedOn w:val="Normal"/>
+    <w:basedOn w:val="Ttulo4"/>
     <w:link w:val="Ttulo3Car"/>
     <w:uiPriority w:val="9"/>
     <w:qFormat/>
-    <w:rsid w:val="004D605B"/>
+    <w:rsid w:val="004D2FA3"/>
     <w:pPr>
       <w:spacing w:before="100" w:beforeAutospacing="1" w:after="100" w:afterAutospacing="1" w:line="240" w:lineRule="auto"/>
       <w:outlineLvl w:val="2"/>
     </w:pPr>
     <w:rPr>
-      <w:rFonts w:ascii="Times New Roman" w:eastAsia="Times New Roman" w:hAnsi="Times New Roman" w:cs="Times New Roman"/>
-      <w:b/>
+      <w:rFonts w:eastAsia="Times New Roman" w:cs="Times New Roman"/>
       <w:bCs/>
-      <w:sz w:val="27"/>
+      <w:sz w:val="24"/>
       <w:szCs w:val="27"/>
+      <w:u w:val="single"/>
       <w:lang w:eastAsia="es-ES"/>
     </w:rPr>
   </w:style>
@@ -9196,6 +10070,26 @@
       <w:rFonts w:asciiTheme="majorHAnsi" w:eastAsiaTheme="majorEastAsia" w:hAnsiTheme="majorHAnsi" w:cstheme="majorBidi"/>
       <w:i/>
       <w:iCs/>
+      <w:color w:val="2F5496" w:themeColor="accent1" w:themeShade="BF"/>
+    </w:rPr>
+  </w:style>
+  <w:style w:type="paragraph" w:styleId="Ttulo5">
+    <w:name w:val="heading 5"/>
+    <w:basedOn w:val="Normal"/>
+    <w:next w:val="Normal"/>
+    <w:link w:val="Ttulo5Car"/>
+    <w:uiPriority w:val="9"/>
+    <w:unhideWhenUsed/>
+    <w:qFormat/>
+    <w:rsid w:val="0029465E"/>
+    <w:pPr>
+      <w:keepNext/>
+      <w:keepLines/>
+      <w:spacing w:before="40" w:after="0"/>
+      <w:outlineLvl w:val="4"/>
+    </w:pPr>
+    <w:rPr>
+      <w:rFonts w:asciiTheme="majorHAnsi" w:eastAsiaTheme="majorEastAsia" w:hAnsiTheme="majorHAnsi" w:cstheme="majorBidi"/>
       <w:color w:val="2F5496" w:themeColor="accent1" w:themeShade="BF"/>
     </w:rPr>
   </w:style>
@@ -9270,13 +10164,16 @@
     <w:basedOn w:val="Fuentedeprrafopredeter"/>
     <w:link w:val="Ttulo3"/>
     <w:uiPriority w:val="9"/>
-    <w:rsid w:val="004D605B"/>
+    <w:rsid w:val="004D2FA3"/>
     <w:rPr>
-      <w:rFonts w:ascii="Times New Roman" w:eastAsia="Times New Roman" w:hAnsi="Times New Roman" w:cs="Times New Roman"/>
-      <w:b/>
+      <w:rFonts w:asciiTheme="majorHAnsi" w:eastAsia="Times New Roman" w:hAnsiTheme="majorHAnsi" w:cs="Times New Roman"/>
       <w:bCs/>
-      <w:sz w:val="27"/>
+      <w:i/>
+      <w:iCs/>
+      <w:color w:val="2F5496" w:themeColor="accent1" w:themeShade="BF"/>
+      <w:sz w:val="24"/>
       <w:szCs w:val="27"/>
+      <w:u w:val="single"/>
       <w:lang w:eastAsia="es-ES"/>
     </w:rPr>
   </w:style>
@@ -9347,9 +10244,10 @@
     <w:basedOn w:val="Fuentedeprrafopredeter"/>
     <w:link w:val="Ttulo2"/>
     <w:uiPriority w:val="9"/>
-    <w:rsid w:val="00BF469A"/>
+    <w:rsid w:val="0029465E"/>
     <w:rPr>
       <w:rFonts w:asciiTheme="majorHAnsi" w:eastAsiaTheme="majorEastAsia" w:hAnsiTheme="majorHAnsi" w:cstheme="majorBidi"/>
+      <w:b/>
       <w:color w:val="2F5496" w:themeColor="accent1" w:themeShade="BF"/>
       <w:sz w:val="26"/>
       <w:szCs w:val="26"/>
@@ -9390,6 +10288,17 @@
       <w:rFonts w:asciiTheme="majorHAnsi" w:eastAsiaTheme="majorEastAsia" w:hAnsiTheme="majorHAnsi" w:cstheme="majorBidi"/>
       <w:i/>
       <w:iCs/>
+      <w:color w:val="2F5496" w:themeColor="accent1" w:themeShade="BF"/>
+    </w:rPr>
+  </w:style>
+  <w:style w:type="character" w:customStyle="1" w:styleId="Ttulo5Car">
+    <w:name w:val="Título 5 Car"/>
+    <w:basedOn w:val="Fuentedeprrafopredeter"/>
+    <w:link w:val="Ttulo5"/>
+    <w:uiPriority w:val="9"/>
+    <w:rsid w:val="0029465E"/>
+    <w:rPr>
+      <w:rFonts w:asciiTheme="majorHAnsi" w:eastAsiaTheme="majorEastAsia" w:hAnsiTheme="majorHAnsi" w:cstheme="majorBidi"/>
       <w:color w:val="2F5496" w:themeColor="accent1" w:themeShade="BF"/>
     </w:rPr>
   </w:style>

</xml_diff>